<commit_message>
feat: finished 2.3. VISION TRANSFORMERS (ViTs)
</commit_message>
<xml_diff>
--- a/Thesis_Report.docx
+++ b/Thesis_Report.docx
@@ -1599,8 +1599,8 @@
       <w:pPr>
         <w:pStyle w:val="Heading1"/>
       </w:pPr>
-      <w:bookmarkStart w:id="0" w:name="_Toc214388161"/>
-      <w:bookmarkStart w:id="1" w:name="_Toc214470871"/>
+      <w:bookmarkStart w:id="0" w:name="_Toc214470871"/>
+      <w:bookmarkStart w:id="1" w:name="_Toc214553735"/>
       <w:r>
         <w:lastRenderedPageBreak/>
         <w:t xml:space="preserve">COMMENTS OF </w:t>
@@ -1612,51 +1612,6 @@
       <w:bookmarkEnd w:id="1"/>
       <w:r>
         <w:t xml:space="preserve"> </w:t>
-      </w:r>
-    </w:p>
-    <w:p>
-      <w:pPr>
-        <w:widowControl w:val="0"/>
-        <w:spacing w:line="240" w:lineRule="atLeast"/>
-        <w:ind w:right="-20"/>
-        <w:jc w:val="center"/>
-        <w:rPr>
-          <w:rFonts w:eastAsia="Wingdings" w:cs="Wingdings"/>
-          <w:color w:val="000000"/>
-          <w:w w:val="99"/>
-          <w:sz w:val="32"/>
-          <w:szCs w:val="32"/>
-        </w:rPr>
-      </w:pPr>
-      <w:r>
-        <w:rPr>
-          <w:rFonts w:eastAsia="Wingdings" w:cs="Wingdings"/>
-          <w:color w:val="000000"/>
-          <w:w w:val="99"/>
-          <w:sz w:val="32"/>
-          <w:szCs w:val="32"/>
-        </w:rPr>
-        <w:t></w:t>
-      </w:r>
-      <w:r>
-        <w:rPr>
-          <w:rFonts w:eastAsia="Wingdings" w:cs="Wingdings"/>
-          <w:color w:val="000000"/>
-          <w:w w:val="99"/>
-          <w:sz w:val="32"/>
-          <w:szCs w:val="32"/>
-        </w:rPr>
-        <w:t></w:t>
-      </w:r>
-      <w:r>
-        <w:rPr>
-          <w:rFonts w:eastAsia="Wingdings" w:cs="Wingdings"/>
-          <w:color w:val="000000"/>
-          <w:w w:val="99"/>
-          <w:sz w:val="32"/>
-          <w:szCs w:val="32"/>
-        </w:rPr>
-        <w:t></w:t>
       </w:r>
     </w:p>
     <w:p>
@@ -2516,8 +2471,8 @@
       <w:pPr>
         <w:pStyle w:val="Heading1"/>
       </w:pPr>
-      <w:bookmarkStart w:id="2" w:name="_Toc214388162"/>
-      <w:bookmarkStart w:id="3" w:name="_Toc214470872"/>
+      <w:bookmarkStart w:id="2" w:name="_Toc214470872"/>
+      <w:bookmarkStart w:id="3" w:name="_Toc214553736"/>
       <w:r>
         <w:lastRenderedPageBreak/>
         <w:t>A</w:t>
@@ -3223,6 +3178,15 @@
         <w:lastRenderedPageBreak/>
         <w:t>TABLE OF CONTENTS</w:t>
       </w:r>
+      <w:r>
+        <w:rPr>
+          <w:rFonts w:ascii="Times New Roman" w:hAnsi="Times New Roman" w:cs="Times New Roman"/>
+          <w:b/>
+          <w:bCs/>
+          <w:color w:val="000000" w:themeColor="text1"/>
+        </w:rPr>
+        <w:t xml:space="preserve"> </w:t>
+      </w:r>
     </w:p>
     <w:p>
       <w:pPr>
@@ -3251,7 +3215,7 @@
           <w:pPr>
             <w:pStyle w:val="TOC1"/>
             <w:rPr>
-              <w:rFonts w:eastAsiaTheme="minorEastAsia" w:cstheme="minorBidi"/>
+              <w:rFonts w:asciiTheme="minorHAnsi" w:eastAsiaTheme="minorEastAsia" w:hAnsiTheme="minorHAnsi" w:cstheme="minorBidi"/>
               <w:noProof/>
               <w:kern w:val="2"/>
               <w:lang w:val="vi-VN" w:eastAsia="vi-VN"/>
@@ -3267,7 +3231,7 @@
           <w:r>
             <w:fldChar w:fldCharType="separate"/>
           </w:r>
-          <w:hyperlink w:anchor="_Toc214388161" w:history="1">
+          <w:hyperlink w:anchor="_Toc214553735" w:history="1">
             <w:r>
               <w:rPr>
                 <w:rStyle w:val="Hyperlink"/>
@@ -3294,7 +3258,7 @@
                 <w:noProof/>
                 <w:webHidden/>
               </w:rPr>
-              <w:instrText xml:space="preserve"> PAGEREF _Toc214388161 \h </w:instrText>
+              <w:instrText xml:space="preserve"> PAGEREF _Toc214553735 \h </w:instrText>
             </w:r>
             <w:r>
               <w:rPr>
@@ -3329,14 +3293,14 @@
           <w:pPr>
             <w:pStyle w:val="TOC1"/>
             <w:rPr>
-              <w:rFonts w:eastAsiaTheme="minorEastAsia" w:cstheme="minorBidi"/>
+              <w:rFonts w:asciiTheme="minorHAnsi" w:eastAsiaTheme="minorEastAsia" w:hAnsiTheme="minorHAnsi" w:cstheme="minorBidi"/>
               <w:noProof/>
               <w:kern w:val="2"/>
               <w:lang w:val="vi-VN" w:eastAsia="vi-VN"/>
               <w14:ligatures w14:val="standardContextual"/>
             </w:rPr>
           </w:pPr>
-          <w:hyperlink w:anchor="_Toc214388162" w:history="1">
+          <w:hyperlink w:anchor="_Toc214553736" w:history="1">
             <w:r>
               <w:rPr>
                 <w:rStyle w:val="Hyperlink"/>
@@ -3363,7 +3327,7 @@
                 <w:noProof/>
                 <w:webHidden/>
               </w:rPr>
-              <w:instrText xml:space="preserve"> PAGEREF _Toc214388162 \h </w:instrText>
+              <w:instrText xml:space="preserve"> PAGEREF _Toc214553736 \h </w:instrText>
             </w:r>
             <w:r>
               <w:rPr>
@@ -3398,14 +3362,14 @@
           <w:pPr>
             <w:pStyle w:val="TOC1"/>
             <w:rPr>
-              <w:rFonts w:eastAsiaTheme="minorEastAsia" w:cstheme="minorBidi"/>
+              <w:rFonts w:asciiTheme="minorHAnsi" w:eastAsiaTheme="minorEastAsia" w:hAnsiTheme="minorHAnsi" w:cstheme="minorBidi"/>
               <w:noProof/>
               <w:kern w:val="2"/>
               <w:lang w:val="vi-VN" w:eastAsia="vi-VN"/>
               <w14:ligatures w14:val="standardContextual"/>
             </w:rPr>
           </w:pPr>
-          <w:hyperlink w:anchor="_Toc214388163" w:history="1">
+          <w:hyperlink w:anchor="_Toc214553737" w:history="1">
             <w:r>
               <w:rPr>
                 <w:rStyle w:val="Hyperlink"/>
@@ -3433,7 +3397,7 @@
                 <w:noProof/>
                 <w:webHidden/>
               </w:rPr>
-              <w:instrText xml:space="preserve"> PAGEREF _Toc214388163 \h </w:instrText>
+              <w:instrText xml:space="preserve"> PAGEREF _Toc214553737 \h </w:instrText>
             </w:r>
             <w:r>
               <w:rPr>
@@ -3453,7 +3417,7 @@
                 <w:noProof/>
                 <w:webHidden/>
               </w:rPr>
-              <w:t>7</w:t>
+              <w:t>6</w:t>
             </w:r>
             <w:r>
               <w:rPr>
@@ -3468,14 +3432,14 @@
           <w:pPr>
             <w:pStyle w:val="TOC1"/>
             <w:rPr>
-              <w:rFonts w:eastAsiaTheme="minorEastAsia" w:cstheme="minorBidi"/>
+              <w:rFonts w:asciiTheme="minorHAnsi" w:eastAsiaTheme="minorEastAsia" w:hAnsiTheme="minorHAnsi" w:cstheme="minorBidi"/>
               <w:noProof/>
               <w:kern w:val="2"/>
               <w:lang w:val="vi-VN" w:eastAsia="vi-VN"/>
               <w14:ligatures w14:val="standardContextual"/>
             </w:rPr>
           </w:pPr>
-          <w:hyperlink w:anchor="_Toc214388164" w:history="1">
+          <w:hyperlink w:anchor="_Toc214553738" w:history="1">
             <w:r>
               <w:rPr>
                 <w:rStyle w:val="Hyperlink"/>
@@ -3503,7 +3467,7 @@
                 <w:noProof/>
                 <w:webHidden/>
               </w:rPr>
-              <w:instrText xml:space="preserve"> PAGEREF _Toc214388164 \h </w:instrText>
+              <w:instrText xml:space="preserve"> PAGEREF _Toc214553738 \h </w:instrText>
             </w:r>
             <w:r>
               <w:rPr>
@@ -3523,7 +3487,7 @@
                 <w:noProof/>
                 <w:webHidden/>
               </w:rPr>
-              <w:t>8</w:t>
+              <w:t>7</w:t>
             </w:r>
             <w:r>
               <w:rPr>
@@ -3538,14 +3502,14 @@
           <w:pPr>
             <w:pStyle w:val="TOC1"/>
             <w:rPr>
-              <w:rFonts w:eastAsiaTheme="minorEastAsia" w:cstheme="minorBidi"/>
+              <w:rFonts w:asciiTheme="minorHAnsi" w:eastAsiaTheme="minorEastAsia" w:hAnsiTheme="minorHAnsi" w:cstheme="minorBidi"/>
               <w:noProof/>
               <w:kern w:val="2"/>
               <w:lang w:val="vi-VN" w:eastAsia="vi-VN"/>
               <w14:ligatures w14:val="standardContextual"/>
             </w:rPr>
           </w:pPr>
-          <w:hyperlink w:anchor="_Toc214388165" w:history="1">
+          <w:hyperlink w:anchor="_Toc214553739" w:history="1">
             <w:r>
               <w:rPr>
                 <w:rStyle w:val="Hyperlink"/>
@@ -3573,7 +3537,7 @@
                 <w:noProof/>
                 <w:webHidden/>
               </w:rPr>
-              <w:instrText xml:space="preserve"> PAGEREF _Toc214388165 \h </w:instrText>
+              <w:instrText xml:space="preserve"> PAGEREF _Toc214553739 \h </w:instrText>
             </w:r>
             <w:r>
               <w:rPr>
@@ -3593,7 +3557,7 @@
                 <w:noProof/>
                 <w:webHidden/>
               </w:rPr>
-              <w:t>9</w:t>
+              <w:t>8</w:t>
             </w:r>
             <w:r>
               <w:rPr>
@@ -3608,14 +3572,14 @@
           <w:pPr>
             <w:pStyle w:val="TOC1"/>
             <w:rPr>
-              <w:rFonts w:eastAsiaTheme="minorEastAsia" w:cstheme="minorBidi"/>
+              <w:rFonts w:asciiTheme="minorHAnsi" w:eastAsiaTheme="minorEastAsia" w:hAnsiTheme="minorHAnsi" w:cstheme="minorBidi"/>
               <w:noProof/>
               <w:kern w:val="2"/>
               <w:lang w:val="vi-VN" w:eastAsia="vi-VN"/>
               <w14:ligatures w14:val="standardContextual"/>
             </w:rPr>
           </w:pPr>
-          <w:hyperlink w:anchor="_Toc214388166" w:history="1">
+          <w:hyperlink w:anchor="_Toc214553740" w:history="1">
             <w:r>
               <w:rPr>
                 <w:rStyle w:val="Hyperlink"/>
@@ -3657,7 +3621,7 @@
                 <w:noProof/>
                 <w:webHidden/>
               </w:rPr>
-              <w:instrText xml:space="preserve"> PAGEREF _Toc214388166 \h </w:instrText>
+              <w:instrText xml:space="preserve"> PAGEREF _Toc214553740 \h </w:instrText>
             </w:r>
             <w:r>
               <w:rPr>
@@ -3677,7 +3641,7 @@
                 <w:noProof/>
                 <w:webHidden/>
               </w:rPr>
-              <w:t>10</w:t>
+              <w:t>9</w:t>
             </w:r>
             <w:r>
               <w:rPr>
@@ -3692,14 +3656,14 @@
           <w:pPr>
             <w:pStyle w:val="TOC1"/>
             <w:rPr>
-              <w:rFonts w:eastAsiaTheme="minorEastAsia" w:cstheme="minorBidi"/>
+              <w:rFonts w:asciiTheme="minorHAnsi" w:eastAsiaTheme="minorEastAsia" w:hAnsiTheme="minorHAnsi" w:cstheme="minorBidi"/>
               <w:noProof/>
               <w:kern w:val="2"/>
               <w:lang w:val="vi-VN" w:eastAsia="vi-VN"/>
               <w14:ligatures w14:val="standardContextual"/>
             </w:rPr>
           </w:pPr>
-          <w:hyperlink w:anchor="_Toc214388167" w:history="1">
+          <w:hyperlink w:anchor="_Toc214553741" w:history="1">
             <w:r>
               <w:rPr>
                 <w:rStyle w:val="Hyperlink"/>
@@ -3757,7 +3721,7 @@
                 <w:noProof/>
                 <w:webHidden/>
               </w:rPr>
-              <w:instrText xml:space="preserve"> PAGEREF _Toc214388167 \h </w:instrText>
+              <w:instrText xml:space="preserve"> PAGEREF _Toc214553741 \h </w:instrText>
             </w:r>
             <w:r>
               <w:rPr>
@@ -3777,7 +3741,7 @@
                 <w:noProof/>
                 <w:webHidden/>
               </w:rPr>
-              <w:t>11</w:t>
+              <w:t>10</w:t>
             </w:r>
             <w:r>
               <w:rPr>
@@ -3795,14 +3759,14 @@
               <w:tab w:val="right" w:leader="dot" w:pos="8777"/>
             </w:tabs>
             <w:rPr>
-              <w:rFonts w:eastAsiaTheme="minorEastAsia" w:cstheme="minorBidi"/>
+              <w:rFonts w:asciiTheme="minorHAnsi" w:eastAsiaTheme="minorEastAsia" w:hAnsiTheme="minorHAnsi" w:cstheme="minorBidi"/>
               <w:noProof/>
               <w:kern w:val="2"/>
               <w:lang w:val="vi-VN" w:eastAsia="vi-VN"/>
               <w14:ligatures w14:val="standardContextual"/>
             </w:rPr>
           </w:pPr>
-          <w:hyperlink w:anchor="_Toc214388168" w:history="1">
+          <w:hyperlink w:anchor="_Toc214553742" w:history="1">
             <w:r>
               <w:rPr>
                 <w:rStyle w:val="Hyperlink"/>
@@ -3837,7 +3801,7 @@
                 <w:noProof/>
                 <w:webHidden/>
               </w:rPr>
-              <w:instrText xml:space="preserve"> PAGEREF _Toc214388168 \h </w:instrText>
+              <w:instrText xml:space="preserve"> PAGEREF _Toc214553742 \h </w:instrText>
             </w:r>
             <w:r>
               <w:rPr>
@@ -3857,7 +3821,7 @@
                 <w:noProof/>
                 <w:webHidden/>
               </w:rPr>
-              <w:t>11</w:t>
+              <w:t>10</w:t>
             </w:r>
             <w:r>
               <w:rPr>
@@ -3875,14 +3839,14 @@
               <w:tab w:val="right" w:leader="dot" w:pos="8777"/>
             </w:tabs>
             <w:rPr>
-              <w:rFonts w:eastAsiaTheme="minorEastAsia" w:cstheme="minorBidi"/>
+              <w:rFonts w:asciiTheme="minorHAnsi" w:eastAsiaTheme="minorEastAsia" w:hAnsiTheme="minorHAnsi" w:cstheme="minorBidi"/>
               <w:noProof/>
               <w:kern w:val="2"/>
               <w:lang w:val="vi-VN" w:eastAsia="vi-VN"/>
               <w14:ligatures w14:val="standardContextual"/>
             </w:rPr>
           </w:pPr>
-          <w:hyperlink w:anchor="_Toc214388169" w:history="1">
+          <w:hyperlink w:anchor="_Toc214553743" w:history="1">
             <w:r>
               <w:rPr>
                 <w:rStyle w:val="Hyperlink"/>
@@ -3909,7 +3873,7 @@
                 <w:noProof/>
                 <w:webHidden/>
               </w:rPr>
-              <w:instrText xml:space="preserve"> PAGEREF _Toc214388169 \h </w:instrText>
+              <w:instrText xml:space="preserve"> PAGEREF _Toc214553743 \h </w:instrText>
             </w:r>
             <w:r>
               <w:rPr>
@@ -3929,7 +3893,7 @@
                 <w:noProof/>
                 <w:webHidden/>
               </w:rPr>
-              <w:t>11</w:t>
+              <w:t>10</w:t>
             </w:r>
             <w:r>
               <w:rPr>
@@ -3947,14 +3911,14 @@
               <w:tab w:val="right" w:leader="dot" w:pos="8777"/>
             </w:tabs>
             <w:rPr>
-              <w:rFonts w:eastAsiaTheme="minorEastAsia" w:cstheme="minorBidi"/>
+              <w:rFonts w:asciiTheme="minorHAnsi" w:eastAsiaTheme="minorEastAsia" w:hAnsiTheme="minorHAnsi" w:cstheme="minorBidi"/>
               <w:noProof/>
               <w:kern w:val="2"/>
               <w:lang w:val="vi-VN" w:eastAsia="vi-VN"/>
               <w14:ligatures w14:val="standardContextual"/>
             </w:rPr>
           </w:pPr>
-          <w:hyperlink w:anchor="_Toc214388170" w:history="1">
+          <w:hyperlink w:anchor="_Toc214553744" w:history="1">
             <w:r>
               <w:rPr>
                 <w:rStyle w:val="Hyperlink"/>
@@ -3989,7 +3953,7 @@
                 <w:noProof/>
                 <w:webHidden/>
               </w:rPr>
-              <w:instrText xml:space="preserve"> PAGEREF _Toc214388170 \h </w:instrText>
+              <w:instrText xml:space="preserve"> PAGEREF _Toc214553744 \h </w:instrText>
             </w:r>
             <w:r>
               <w:rPr>
@@ -4009,7 +3973,7 @@
                 <w:noProof/>
                 <w:webHidden/>
               </w:rPr>
-              <w:t>12</w:t>
+              <w:t>11</w:t>
             </w:r>
             <w:r>
               <w:rPr>
@@ -4027,14 +3991,14 @@
               <w:tab w:val="right" w:leader="dot" w:pos="8777"/>
             </w:tabs>
             <w:rPr>
-              <w:rFonts w:eastAsiaTheme="minorEastAsia" w:cstheme="minorBidi"/>
+              <w:rFonts w:asciiTheme="minorHAnsi" w:eastAsiaTheme="minorEastAsia" w:hAnsiTheme="minorHAnsi" w:cstheme="minorBidi"/>
               <w:noProof/>
               <w:kern w:val="2"/>
               <w:lang w:val="vi-VN" w:eastAsia="vi-VN"/>
               <w14:ligatures w14:val="standardContextual"/>
             </w:rPr>
           </w:pPr>
-          <w:hyperlink w:anchor="_Toc214388171" w:history="1">
+          <w:hyperlink w:anchor="_Toc214553745" w:history="1">
             <w:r>
               <w:rPr>
                 <w:rStyle w:val="Hyperlink"/>
@@ -4062,7 +4026,7 @@
                 <w:noProof/>
                 <w:webHidden/>
               </w:rPr>
-              <w:instrText xml:space="preserve"> PAGEREF _Toc214388171 \h </w:instrText>
+              <w:instrText xml:space="preserve"> PAGEREF _Toc214553745 \h </w:instrText>
             </w:r>
             <w:r>
               <w:rPr>
@@ -4082,7 +4046,7 @@
                 <w:noProof/>
                 <w:webHidden/>
               </w:rPr>
-              <w:t>12</w:t>
+              <w:t>11</w:t>
             </w:r>
             <w:r>
               <w:rPr>
@@ -4100,14 +4064,14 @@
               <w:tab w:val="right" w:leader="dot" w:pos="8777"/>
             </w:tabs>
             <w:rPr>
-              <w:rFonts w:eastAsiaTheme="minorEastAsia" w:cstheme="minorBidi"/>
+              <w:rFonts w:asciiTheme="minorHAnsi" w:eastAsiaTheme="minorEastAsia" w:hAnsiTheme="minorHAnsi" w:cstheme="minorBidi"/>
               <w:noProof/>
               <w:kern w:val="2"/>
               <w:lang w:val="vi-VN" w:eastAsia="vi-VN"/>
               <w14:ligatures w14:val="standardContextual"/>
             </w:rPr>
           </w:pPr>
-          <w:hyperlink w:anchor="_Toc214388172" w:history="1">
+          <w:hyperlink w:anchor="_Toc214553746" w:history="1">
             <w:r>
               <w:rPr>
                 <w:rStyle w:val="Hyperlink"/>
@@ -4135,7 +4099,7 @@
                 <w:noProof/>
                 <w:webHidden/>
               </w:rPr>
-              <w:instrText xml:space="preserve"> PAGEREF _Toc214388172 \h </w:instrText>
+              <w:instrText xml:space="preserve"> PAGEREF _Toc214553746 \h </w:instrText>
             </w:r>
             <w:r>
               <w:rPr>
@@ -4155,7 +4119,7 @@
                 <w:noProof/>
                 <w:webHidden/>
               </w:rPr>
-              <w:t>12</w:t>
+              <w:t>11</w:t>
             </w:r>
             <w:r>
               <w:rPr>
@@ -4173,14 +4137,14 @@
               <w:tab w:val="right" w:leader="dot" w:pos="8777"/>
             </w:tabs>
             <w:rPr>
-              <w:rFonts w:eastAsiaTheme="minorEastAsia" w:cstheme="minorBidi"/>
+              <w:rFonts w:asciiTheme="minorHAnsi" w:eastAsiaTheme="minorEastAsia" w:hAnsiTheme="minorHAnsi" w:cstheme="minorBidi"/>
               <w:noProof/>
               <w:kern w:val="2"/>
               <w:lang w:val="vi-VN" w:eastAsia="vi-VN"/>
               <w14:ligatures w14:val="standardContextual"/>
             </w:rPr>
           </w:pPr>
-          <w:hyperlink w:anchor="_Toc214388173" w:history="1">
+          <w:hyperlink w:anchor="_Toc214553747" w:history="1">
             <w:r>
               <w:rPr>
                 <w:rStyle w:val="Hyperlink"/>
@@ -4215,7 +4179,7 @@
                 <w:noProof/>
                 <w:webHidden/>
               </w:rPr>
-              <w:instrText xml:space="preserve"> PAGEREF _Toc214388173 \h </w:instrText>
+              <w:instrText xml:space="preserve"> PAGEREF _Toc214553747 \h </w:instrText>
             </w:r>
             <w:r>
               <w:rPr>
@@ -4235,7 +4199,7 @@
                 <w:noProof/>
                 <w:webHidden/>
               </w:rPr>
-              <w:t>12</w:t>
+              <w:t>11</w:t>
             </w:r>
             <w:r>
               <w:rPr>
@@ -4253,14 +4217,14 @@
               <w:tab w:val="right" w:leader="dot" w:pos="8777"/>
             </w:tabs>
             <w:rPr>
-              <w:rFonts w:eastAsiaTheme="minorEastAsia" w:cstheme="minorBidi"/>
+              <w:rFonts w:asciiTheme="minorHAnsi" w:eastAsiaTheme="minorEastAsia" w:hAnsiTheme="minorHAnsi" w:cstheme="minorBidi"/>
               <w:noProof/>
               <w:kern w:val="2"/>
               <w:lang w:val="vi-VN" w:eastAsia="vi-VN"/>
               <w14:ligatures w14:val="standardContextual"/>
             </w:rPr>
           </w:pPr>
-          <w:hyperlink w:anchor="_Toc214388174" w:history="1">
+          <w:hyperlink w:anchor="_Toc214553748" w:history="1">
             <w:r>
               <w:rPr>
                 <w:rStyle w:val="Hyperlink"/>
@@ -4295,7 +4259,7 @@
                 <w:noProof/>
                 <w:webHidden/>
               </w:rPr>
-              <w:instrText xml:space="preserve"> PAGEREF _Toc214388174 \h </w:instrText>
+              <w:instrText xml:space="preserve"> PAGEREF _Toc214553748 \h </w:instrText>
             </w:r>
             <w:r>
               <w:rPr>
@@ -4315,7 +4279,7 @@
                 <w:noProof/>
                 <w:webHidden/>
               </w:rPr>
-              <w:t>14</w:t>
+              <w:t>13</w:t>
             </w:r>
             <w:r>
               <w:rPr>
@@ -4333,14 +4297,14 @@
               <w:tab w:val="right" w:leader="dot" w:pos="8777"/>
             </w:tabs>
             <w:rPr>
-              <w:rFonts w:eastAsiaTheme="minorEastAsia" w:cstheme="minorBidi"/>
+              <w:rFonts w:asciiTheme="minorHAnsi" w:eastAsiaTheme="minorEastAsia" w:hAnsiTheme="minorHAnsi" w:cstheme="minorBidi"/>
               <w:noProof/>
               <w:kern w:val="2"/>
               <w:lang w:val="vi-VN" w:eastAsia="vi-VN"/>
               <w14:ligatures w14:val="standardContextual"/>
             </w:rPr>
           </w:pPr>
-          <w:hyperlink w:anchor="_Toc214388175" w:history="1">
+          <w:hyperlink w:anchor="_Toc214553749" w:history="1">
             <w:r>
               <w:rPr>
                 <w:rStyle w:val="Hyperlink"/>
@@ -4367,7 +4331,7 @@
                 <w:noProof/>
                 <w:webHidden/>
               </w:rPr>
-              <w:instrText xml:space="preserve"> PAGEREF _Toc214388175 \h </w:instrText>
+              <w:instrText xml:space="preserve"> PAGEREF _Toc214553749 \h </w:instrText>
             </w:r>
             <w:r>
               <w:rPr>
@@ -4387,7 +4351,7 @@
                 <w:noProof/>
                 <w:webHidden/>
               </w:rPr>
-              <w:t>14</w:t>
+              <w:t>13</w:t>
             </w:r>
             <w:r>
               <w:rPr>
@@ -4402,20 +4366,20 @@
           <w:pPr>
             <w:pStyle w:val="TOC1"/>
             <w:rPr>
-              <w:rFonts w:eastAsiaTheme="minorEastAsia" w:cstheme="minorBidi"/>
+              <w:rFonts w:asciiTheme="minorHAnsi" w:eastAsiaTheme="minorEastAsia" w:hAnsiTheme="minorHAnsi" w:cstheme="minorBidi"/>
               <w:noProof/>
               <w:kern w:val="2"/>
               <w:lang w:val="vi-VN" w:eastAsia="vi-VN"/>
               <w14:ligatures w14:val="standardContextual"/>
             </w:rPr>
           </w:pPr>
-          <w:hyperlink w:anchor="_Toc214388176" w:history="1">
+          <w:hyperlink w:anchor="_Toc214553750" w:history="1">
             <w:r>
               <w:rPr>
                 <w:rStyle w:val="Hyperlink"/>
                 <w:noProof/>
               </w:rPr>
-              <w:t>CHAPTER 2: SYSTEM OVERVIEW, THEORETICAL FOUNDATIONS, AND SOLUTION DESIGN</w:t>
+              <w:t>CHAPTER 2: THEORETICAL BACKGROUND, TECHNOLOGIES AND METHODOLOGY</w:t>
             </w:r>
             <w:r>
               <w:rPr>
@@ -4436,7 +4400,7 @@
                 <w:noProof/>
                 <w:webHidden/>
               </w:rPr>
-              <w:instrText xml:space="preserve"> PAGEREF _Toc214388176 \h </w:instrText>
+              <w:instrText xml:space="preserve"> PAGEREF _Toc214553750 \h </w:instrText>
             </w:r>
             <w:r>
               <w:rPr>
@@ -4456,7 +4420,7 @@
                 <w:noProof/>
                 <w:webHidden/>
               </w:rPr>
-              <w:t>15</w:t>
+              <w:t>14</w:t>
             </w:r>
             <w:r>
               <w:rPr>
@@ -4474,20 +4438,20 @@
               <w:tab w:val="right" w:leader="dot" w:pos="8777"/>
             </w:tabs>
             <w:rPr>
-              <w:rFonts w:eastAsiaTheme="minorEastAsia" w:cstheme="minorBidi"/>
+              <w:rFonts w:asciiTheme="minorHAnsi" w:eastAsiaTheme="minorEastAsia" w:hAnsiTheme="minorHAnsi" w:cstheme="minorBidi"/>
               <w:noProof/>
               <w:kern w:val="2"/>
               <w:lang w:val="vi-VN" w:eastAsia="vi-VN"/>
               <w14:ligatures w14:val="standardContextual"/>
             </w:rPr>
           </w:pPr>
-          <w:hyperlink w:anchor="_Toc214388177" w:history="1">
+          <w:hyperlink w:anchor="_Toc214553751" w:history="1">
             <w:r>
               <w:rPr>
                 <w:rStyle w:val="Hyperlink"/>
                 <w:noProof/>
               </w:rPr>
-              <w:t>Part 1 – System Overview and Specifications</w:t>
+              <w:t>2.1. DEEP LEARNING</w:t>
             </w:r>
             <w:r>
               <w:rPr>
@@ -4508,7 +4472,7 @@
                 <w:noProof/>
                 <w:webHidden/>
               </w:rPr>
-              <w:instrText xml:space="preserve"> PAGEREF _Toc214388177 \h </w:instrText>
+              <w:instrText xml:space="preserve"> PAGEREF _Toc214553751 \h </w:instrText>
             </w:r>
             <w:r>
               <w:rPr>
@@ -4528,7 +4492,7 @@
                 <w:noProof/>
                 <w:webHidden/>
               </w:rPr>
-              <w:t>15</w:t>
+              <w:t>14</w:t>
             </w:r>
             <w:r>
               <w:rPr>
@@ -4546,20 +4510,20 @@
               <w:tab w:val="right" w:leader="dot" w:pos="8777"/>
             </w:tabs>
             <w:rPr>
-              <w:rFonts w:eastAsiaTheme="minorEastAsia" w:cstheme="minorBidi"/>
+              <w:rFonts w:asciiTheme="minorHAnsi" w:eastAsiaTheme="minorEastAsia" w:hAnsiTheme="minorHAnsi" w:cstheme="minorBidi"/>
               <w:noProof/>
               <w:kern w:val="2"/>
               <w:lang w:val="vi-VN" w:eastAsia="vi-VN"/>
               <w14:ligatures w14:val="standardContextual"/>
             </w:rPr>
           </w:pPr>
-          <w:hyperlink w:anchor="_Toc214388178" w:history="1">
+          <w:hyperlink w:anchor="_Toc214553752" w:history="1">
             <w:r>
               <w:rPr>
                 <w:rStyle w:val="Hyperlink"/>
                 <w:noProof/>
               </w:rPr>
-              <w:t>Part 2 – Theoretical Foundations and Solution Design</w:t>
+              <w:t>2.2. CONVOLUTIONAL NEURAL NETWORKS (CNNs)</w:t>
             </w:r>
             <w:r>
               <w:rPr>
@@ -4580,7 +4544,7 @@
                 <w:noProof/>
                 <w:webHidden/>
               </w:rPr>
-              <w:instrText xml:space="preserve"> PAGEREF _Toc214388178 \h </w:instrText>
+              <w:instrText xml:space="preserve"> PAGEREF _Toc214553752 \h </w:instrText>
             </w:r>
             <w:r>
               <w:rPr>
@@ -4600,145 +4564,7 @@
                 <w:noProof/>
                 <w:webHidden/>
               </w:rPr>
-              <w:t>16</w:t>
-            </w:r>
-            <w:r>
-              <w:rPr>
-                <w:noProof/>
-                <w:webHidden/>
-              </w:rPr>
-              <w:fldChar w:fldCharType="end"/>
-            </w:r>
-          </w:hyperlink>
-        </w:p>
-        <w:p>
-          <w:pPr>
-            <w:pStyle w:val="TOC1"/>
-            <w:rPr>
-              <w:rFonts w:eastAsiaTheme="minorEastAsia" w:cstheme="minorBidi"/>
-              <w:noProof/>
-              <w:kern w:val="2"/>
-              <w:lang w:val="vi-VN" w:eastAsia="vi-VN"/>
-              <w14:ligatures w14:val="standardContextual"/>
-            </w:rPr>
-          </w:pPr>
-          <w:hyperlink w:anchor="_Toc214388179" w:history="1">
-            <w:r>
-              <w:rPr>
-                <w:rStyle w:val="Hyperlink"/>
-                <w:noProof/>
-              </w:rPr>
-              <w:t>CHAPTER 3: IMPLEMENTATION</w:t>
-            </w:r>
-            <w:r>
-              <w:rPr>
-                <w:noProof/>
-                <w:webHidden/>
-              </w:rPr>
-              <w:tab/>
-            </w:r>
-            <w:r>
-              <w:rPr>
-                <w:noProof/>
-                <w:webHidden/>
-              </w:rPr>
-              <w:fldChar w:fldCharType="begin"/>
-            </w:r>
-            <w:r>
-              <w:rPr>
-                <w:noProof/>
-                <w:webHidden/>
-              </w:rPr>
-              <w:instrText xml:space="preserve"> PAGEREF _Toc214388179 \h </w:instrText>
-            </w:r>
-            <w:r>
-              <w:rPr>
-                <w:noProof/>
-                <w:webHidden/>
-              </w:rPr>
-            </w:r>
-            <w:r>
-              <w:rPr>
-                <w:noProof/>
-                <w:webHidden/>
-              </w:rPr>
-              <w:fldChar w:fldCharType="separate"/>
-            </w:r>
-            <w:r>
-              <w:rPr>
-                <w:noProof/>
-                <w:webHidden/>
-              </w:rPr>
-              <w:t>18</w:t>
-            </w:r>
-            <w:r>
-              <w:rPr>
-                <w:noProof/>
-                <w:webHidden/>
-              </w:rPr>
-              <w:fldChar w:fldCharType="end"/>
-            </w:r>
-          </w:hyperlink>
-        </w:p>
-        <w:p>
-          <w:pPr>
-            <w:pStyle w:val="TOC1"/>
-            <w:rPr>
-              <w:rFonts w:eastAsiaTheme="minorEastAsia" w:cstheme="minorBidi"/>
-              <w:noProof/>
-              <w:kern w:val="2"/>
-              <w:lang w:val="vi-VN" w:eastAsia="vi-VN"/>
-              <w14:ligatures w14:val="standardContextual"/>
-            </w:rPr>
-          </w:pPr>
-          <w:hyperlink w:anchor="_Toc214388180" w:history="1">
-            <w:r>
-              <w:rPr>
-                <w:rStyle w:val="Hyperlink"/>
-                <w:noProof/>
-              </w:rPr>
-              <w:t>CHAPTER 4: CONCLUSION AND DEVELOPMENT DIRECTION</w:t>
-            </w:r>
-            <w:r>
-              <w:rPr>
-                <w:noProof/>
-                <w:webHidden/>
-              </w:rPr>
-              <w:tab/>
-            </w:r>
-            <w:r>
-              <w:rPr>
-                <w:noProof/>
-                <w:webHidden/>
-              </w:rPr>
-              <w:fldChar w:fldCharType="begin"/>
-            </w:r>
-            <w:r>
-              <w:rPr>
-                <w:noProof/>
-                <w:webHidden/>
-              </w:rPr>
-              <w:instrText xml:space="preserve"> PAGEREF _Toc214388180 \h </w:instrText>
-            </w:r>
-            <w:r>
-              <w:rPr>
-                <w:noProof/>
-                <w:webHidden/>
-              </w:rPr>
-            </w:r>
-            <w:r>
-              <w:rPr>
-                <w:noProof/>
-                <w:webHidden/>
-              </w:rPr>
-              <w:fldChar w:fldCharType="separate"/>
-            </w:r>
-            <w:r>
-              <w:rPr>
-                <w:noProof/>
-                <w:webHidden/>
-              </w:rPr>
-              <w:t>19</w:t>
+              <w:t>15</w:t>
             </w:r>
             <w:r>
               <w:rPr>
@@ -4756,20 +4582,20 @@
               <w:tab w:val="right" w:leader="dot" w:pos="8777"/>
             </w:tabs>
             <w:rPr>
-              <w:rFonts w:eastAsiaTheme="minorEastAsia" w:cstheme="minorBidi"/>
+              <w:rFonts w:asciiTheme="minorHAnsi" w:eastAsiaTheme="minorEastAsia" w:hAnsiTheme="minorHAnsi" w:cstheme="minorBidi"/>
               <w:noProof/>
               <w:kern w:val="2"/>
               <w:lang w:val="vi-VN" w:eastAsia="vi-VN"/>
               <w14:ligatures w14:val="standardContextual"/>
             </w:rPr>
           </w:pPr>
-          <w:hyperlink w:anchor="_Toc214388181" w:history="1">
+          <w:hyperlink w:anchor="_Toc214553753" w:history="1">
             <w:r>
               <w:rPr>
                 <w:rStyle w:val="Hyperlink"/>
                 <w:noProof/>
               </w:rPr>
-              <w:t>4.1. CONCLUSION</w:t>
+              <w:t>2.3. VISION TRANSFORMERS (ViT)</w:t>
             </w:r>
             <w:r>
               <w:rPr>
@@ -4790,7 +4616,7 @@
                 <w:noProof/>
                 <w:webHidden/>
               </w:rPr>
-              <w:instrText xml:space="preserve"> PAGEREF _Toc214388181 \h </w:instrText>
+              <w:instrText xml:space="preserve"> PAGEREF _Toc214553753 \h </w:instrText>
             </w:r>
             <w:r>
               <w:rPr>
@@ -4810,7 +4636,145 @@
                 <w:noProof/>
                 <w:webHidden/>
               </w:rPr>
-              <w:t>19</w:t>
+              <w:t>15</w:t>
+            </w:r>
+            <w:r>
+              <w:rPr>
+                <w:noProof/>
+                <w:webHidden/>
+              </w:rPr>
+              <w:fldChar w:fldCharType="end"/>
+            </w:r>
+          </w:hyperlink>
+        </w:p>
+        <w:p>
+          <w:pPr>
+            <w:pStyle w:val="TOC1"/>
+            <w:rPr>
+              <w:rFonts w:asciiTheme="minorHAnsi" w:eastAsiaTheme="minorEastAsia" w:hAnsiTheme="minorHAnsi" w:cstheme="minorBidi"/>
+              <w:noProof/>
+              <w:kern w:val="2"/>
+              <w:lang w:val="vi-VN" w:eastAsia="vi-VN"/>
+              <w14:ligatures w14:val="standardContextual"/>
+            </w:rPr>
+          </w:pPr>
+          <w:hyperlink w:anchor="_Toc214553754" w:history="1">
+            <w:r>
+              <w:rPr>
+                <w:rStyle w:val="Hyperlink"/>
+                <w:noProof/>
+              </w:rPr>
+              <w:t>CHAPTER 3: IMPLEMENTATION</w:t>
+            </w:r>
+            <w:r>
+              <w:rPr>
+                <w:noProof/>
+                <w:webHidden/>
+              </w:rPr>
+              <w:tab/>
+            </w:r>
+            <w:r>
+              <w:rPr>
+                <w:noProof/>
+                <w:webHidden/>
+              </w:rPr>
+              <w:fldChar w:fldCharType="begin"/>
+            </w:r>
+            <w:r>
+              <w:rPr>
+                <w:noProof/>
+                <w:webHidden/>
+              </w:rPr>
+              <w:instrText xml:space="preserve"> PAGEREF _Toc214553754 \h </w:instrText>
+            </w:r>
+            <w:r>
+              <w:rPr>
+                <w:noProof/>
+                <w:webHidden/>
+              </w:rPr>
+            </w:r>
+            <w:r>
+              <w:rPr>
+                <w:noProof/>
+                <w:webHidden/>
+              </w:rPr>
+              <w:fldChar w:fldCharType="separate"/>
+            </w:r>
+            <w:r>
+              <w:rPr>
+                <w:noProof/>
+                <w:webHidden/>
+              </w:rPr>
+              <w:t>22</w:t>
+            </w:r>
+            <w:r>
+              <w:rPr>
+                <w:noProof/>
+                <w:webHidden/>
+              </w:rPr>
+              <w:fldChar w:fldCharType="end"/>
+            </w:r>
+          </w:hyperlink>
+        </w:p>
+        <w:p>
+          <w:pPr>
+            <w:pStyle w:val="TOC1"/>
+            <w:rPr>
+              <w:rFonts w:asciiTheme="minorHAnsi" w:eastAsiaTheme="minorEastAsia" w:hAnsiTheme="minorHAnsi" w:cstheme="minorBidi"/>
+              <w:noProof/>
+              <w:kern w:val="2"/>
+              <w:lang w:val="vi-VN" w:eastAsia="vi-VN"/>
+              <w14:ligatures w14:val="standardContextual"/>
+            </w:rPr>
+          </w:pPr>
+          <w:hyperlink w:anchor="_Toc214553755" w:history="1">
+            <w:r>
+              <w:rPr>
+                <w:rStyle w:val="Hyperlink"/>
+                <w:noProof/>
+              </w:rPr>
+              <w:t>CHAPTER 4: CONCLUSION AND DEVELOPMENT DIRECTION</w:t>
+            </w:r>
+            <w:r>
+              <w:rPr>
+                <w:noProof/>
+                <w:webHidden/>
+              </w:rPr>
+              <w:tab/>
+            </w:r>
+            <w:r>
+              <w:rPr>
+                <w:noProof/>
+                <w:webHidden/>
+              </w:rPr>
+              <w:fldChar w:fldCharType="begin"/>
+            </w:r>
+            <w:r>
+              <w:rPr>
+                <w:noProof/>
+                <w:webHidden/>
+              </w:rPr>
+              <w:instrText xml:space="preserve"> PAGEREF _Toc214553755 \h </w:instrText>
+            </w:r>
+            <w:r>
+              <w:rPr>
+                <w:noProof/>
+                <w:webHidden/>
+              </w:rPr>
+            </w:r>
+            <w:r>
+              <w:rPr>
+                <w:noProof/>
+                <w:webHidden/>
+              </w:rPr>
+              <w:fldChar w:fldCharType="separate"/>
+            </w:r>
+            <w:r>
+              <w:rPr>
+                <w:noProof/>
+                <w:webHidden/>
+              </w:rPr>
+              <w:t>23</w:t>
             </w:r>
             <w:r>
               <w:rPr>
@@ -4828,20 +4792,20 @@
               <w:tab w:val="right" w:leader="dot" w:pos="8777"/>
             </w:tabs>
             <w:rPr>
-              <w:rFonts w:eastAsiaTheme="minorEastAsia" w:cstheme="minorBidi"/>
+              <w:rFonts w:asciiTheme="minorHAnsi" w:eastAsiaTheme="minorEastAsia" w:hAnsiTheme="minorHAnsi" w:cstheme="minorBidi"/>
               <w:noProof/>
               <w:kern w:val="2"/>
               <w:lang w:val="vi-VN" w:eastAsia="vi-VN"/>
               <w14:ligatures w14:val="standardContextual"/>
             </w:rPr>
           </w:pPr>
-          <w:hyperlink w:anchor="_Toc214388182" w:history="1">
+          <w:hyperlink w:anchor="_Toc214553756" w:history="1">
             <w:r>
               <w:rPr>
                 <w:rStyle w:val="Hyperlink"/>
                 <w:noProof/>
               </w:rPr>
-              <w:t>4.2. DEVELOPMENT DIRECTION</w:t>
+              <w:t>4.1. CONCLUSION</w:t>
             </w:r>
             <w:r>
               <w:rPr>
@@ -4862,7 +4826,7 @@
                 <w:noProof/>
                 <w:webHidden/>
               </w:rPr>
-              <w:instrText xml:space="preserve"> PAGEREF _Toc214388182 \h </w:instrText>
+              <w:instrText xml:space="preserve"> PAGEREF _Toc214553756 \h </w:instrText>
             </w:r>
             <w:r>
               <w:rPr>
@@ -4882,7 +4846,79 @@
                 <w:noProof/>
                 <w:webHidden/>
               </w:rPr>
-              <w:t>19</w:t>
+              <w:t>23</w:t>
+            </w:r>
+            <w:r>
+              <w:rPr>
+                <w:noProof/>
+                <w:webHidden/>
+              </w:rPr>
+              <w:fldChar w:fldCharType="end"/>
+            </w:r>
+          </w:hyperlink>
+        </w:p>
+        <w:p>
+          <w:pPr>
+            <w:pStyle w:val="TOC2"/>
+            <w:tabs>
+              <w:tab w:val="right" w:leader="dot" w:pos="8777"/>
+            </w:tabs>
+            <w:rPr>
+              <w:rFonts w:asciiTheme="minorHAnsi" w:eastAsiaTheme="minorEastAsia" w:hAnsiTheme="minorHAnsi" w:cstheme="minorBidi"/>
+              <w:noProof/>
+              <w:kern w:val="2"/>
+              <w:lang w:val="vi-VN" w:eastAsia="vi-VN"/>
+              <w14:ligatures w14:val="standardContextual"/>
+            </w:rPr>
+          </w:pPr>
+          <w:hyperlink w:anchor="_Toc214553757" w:history="1">
+            <w:r>
+              <w:rPr>
+                <w:rStyle w:val="Hyperlink"/>
+                <w:noProof/>
+              </w:rPr>
+              <w:t>4.2. DEVELOPMENT DIRECTION</w:t>
+            </w:r>
+            <w:r>
+              <w:rPr>
+                <w:noProof/>
+                <w:webHidden/>
+              </w:rPr>
+              <w:tab/>
+            </w:r>
+            <w:r>
+              <w:rPr>
+                <w:noProof/>
+                <w:webHidden/>
+              </w:rPr>
+              <w:fldChar w:fldCharType="begin"/>
+            </w:r>
+            <w:r>
+              <w:rPr>
+                <w:noProof/>
+                <w:webHidden/>
+              </w:rPr>
+              <w:instrText xml:space="preserve"> PAGEREF _Toc214553757 \h </w:instrText>
+            </w:r>
+            <w:r>
+              <w:rPr>
+                <w:noProof/>
+                <w:webHidden/>
+              </w:rPr>
+            </w:r>
+            <w:r>
+              <w:rPr>
+                <w:noProof/>
+                <w:webHidden/>
+              </w:rPr>
+              <w:fldChar w:fldCharType="separate"/>
+            </w:r>
+            <w:r>
+              <w:rPr>
+                <w:noProof/>
+                <w:webHidden/>
+              </w:rPr>
+              <w:t>23</w:t>
             </w:r>
             <w:r>
               <w:rPr>
@@ -4897,14 +4933,14 @@
           <w:pPr>
             <w:pStyle w:val="TOC1"/>
             <w:rPr>
-              <w:rFonts w:eastAsiaTheme="minorEastAsia" w:cstheme="minorBidi"/>
+              <w:rFonts w:asciiTheme="minorHAnsi" w:eastAsiaTheme="minorEastAsia" w:hAnsiTheme="minorHAnsi" w:cstheme="minorBidi"/>
               <w:noProof/>
               <w:kern w:val="2"/>
               <w:lang w:val="vi-VN" w:eastAsia="vi-VN"/>
               <w14:ligatures w14:val="standardContextual"/>
             </w:rPr>
           </w:pPr>
-          <w:hyperlink w:anchor="_Toc214388183" w:history="1">
+          <w:hyperlink w:anchor="_Toc214553758" w:history="1">
             <w:r>
               <w:rPr>
                 <w:rStyle w:val="Hyperlink"/>
@@ -4931,7 +4967,7 @@
                 <w:noProof/>
                 <w:webHidden/>
               </w:rPr>
-              <w:instrText xml:space="preserve"> PAGEREF _Toc214388183 \h </w:instrText>
+              <w:instrText xml:space="preserve"> PAGEREF _Toc214553758 \h </w:instrText>
             </w:r>
             <w:r>
               <w:rPr>
@@ -4951,7 +4987,7 @@
                 <w:noProof/>
                 <w:webHidden/>
               </w:rPr>
-              <w:t>20</w:t>
+              <w:t>24</w:t>
             </w:r>
             <w:r>
               <w:rPr>
@@ -4997,8 +5033,8 @@
           <w:w w:val="99"/>
         </w:rPr>
       </w:pPr>
-      <w:bookmarkStart w:id="4" w:name="_Toc214388163"/>
-      <w:bookmarkStart w:id="5" w:name="_Toc214470873"/>
+      <w:bookmarkStart w:id="4" w:name="_Toc214470873"/>
+      <w:bookmarkStart w:id="5" w:name="_Toc214553737"/>
       <w:r>
         <w:rPr>
           <w:w w:val="99"/>
@@ -5249,8 +5285,8 @@
           <w:w w:val="99"/>
         </w:rPr>
       </w:pPr>
-      <w:bookmarkStart w:id="6" w:name="_Toc214388164"/>
-      <w:bookmarkStart w:id="7" w:name="_Toc214470874"/>
+      <w:bookmarkStart w:id="6" w:name="_Toc214470874"/>
+      <w:bookmarkStart w:id="7" w:name="_Toc214553738"/>
       <w:r>
         <w:rPr>
           <w:w w:val="99"/>
@@ -5321,8 +5357,8 @@
           <w:w w:val="99"/>
         </w:rPr>
       </w:pPr>
-      <w:bookmarkStart w:id="8" w:name="_Toc214388165"/>
-      <w:bookmarkStart w:id="9" w:name="_Toc214470875"/>
+      <w:bookmarkStart w:id="8" w:name="_Toc214470875"/>
+      <w:bookmarkStart w:id="9" w:name="_Toc214553739"/>
       <w:r>
         <w:rPr>
           <w:w w:val="99"/>
@@ -5749,6 +5785,14 @@
                 <w:szCs w:val="26"/>
               </w:rPr>
             </w:pPr>
+            <w:r>
+              <w:rPr>
+                <w:bCs/>
+                <w:sz w:val="26"/>
+                <w:szCs w:val="26"/>
+              </w:rPr>
+              <w:t>MLP</w:t>
+            </w:r>
           </w:p>
         </w:tc>
         <w:tc>
@@ -5767,6 +5811,369 @@
           </w:p>
         </w:tc>
       </w:tr>
+      <w:tr>
+        <w:tc>
+          <w:tcPr>
+            <w:tcW w:w="704" w:type="dxa"/>
+          </w:tcPr>
+          <w:p>
+            <w:pPr>
+              <w:suppressAutoHyphens w:val="0"/>
+              <w:jc w:val="center"/>
+              <w:rPr>
+                <w:sz w:val="26"/>
+                <w:szCs w:val="26"/>
+              </w:rPr>
+            </w:pPr>
+            <w:r>
+              <w:rPr>
+                <w:sz w:val="26"/>
+                <w:szCs w:val="26"/>
+              </w:rPr>
+              <w:t>6</w:t>
+            </w:r>
+          </w:p>
+        </w:tc>
+        <w:tc>
+          <w:tcPr>
+            <w:tcW w:w="1985" w:type="dxa"/>
+          </w:tcPr>
+          <w:p>
+            <w:pPr>
+              <w:suppressAutoHyphens w:val="0"/>
+              <w:jc w:val="center"/>
+              <w:rPr>
+                <w:bCs/>
+                <w:sz w:val="26"/>
+                <w:szCs w:val="26"/>
+              </w:rPr>
+            </w:pPr>
+            <w:r>
+              <w:rPr>
+                <w:bCs/>
+                <w:sz w:val="26"/>
+                <w:szCs w:val="26"/>
+              </w:rPr>
+              <w:t>UI</w:t>
+            </w:r>
+          </w:p>
+        </w:tc>
+        <w:tc>
+          <w:tcPr>
+            <w:tcW w:w="6088" w:type="dxa"/>
+          </w:tcPr>
+          <w:p>
+            <w:pPr>
+              <w:suppressAutoHyphens w:val="0"/>
+              <w:jc w:val="center"/>
+              <w:rPr>
+                <w:sz w:val="26"/>
+                <w:szCs w:val="26"/>
+              </w:rPr>
+            </w:pPr>
+          </w:p>
+        </w:tc>
+      </w:tr>
+      <w:tr>
+        <w:tc>
+          <w:tcPr>
+            <w:tcW w:w="704" w:type="dxa"/>
+          </w:tcPr>
+          <w:p>
+            <w:pPr>
+              <w:suppressAutoHyphens w:val="0"/>
+              <w:jc w:val="center"/>
+              <w:rPr>
+                <w:sz w:val="26"/>
+                <w:szCs w:val="26"/>
+              </w:rPr>
+            </w:pPr>
+            <w:r>
+              <w:rPr>
+                <w:sz w:val="26"/>
+                <w:szCs w:val="26"/>
+              </w:rPr>
+              <w:t>7</w:t>
+            </w:r>
+          </w:p>
+        </w:tc>
+        <w:tc>
+          <w:tcPr>
+            <w:tcW w:w="1985" w:type="dxa"/>
+          </w:tcPr>
+          <w:p>
+            <w:pPr>
+              <w:suppressAutoHyphens w:val="0"/>
+              <w:jc w:val="center"/>
+              <w:rPr>
+                <w:bCs/>
+                <w:sz w:val="26"/>
+                <w:szCs w:val="26"/>
+              </w:rPr>
+            </w:pPr>
+            <w:r>
+              <w:rPr>
+                <w:bCs/>
+                <w:sz w:val="26"/>
+                <w:szCs w:val="26"/>
+              </w:rPr>
+              <w:t>IDE</w:t>
+            </w:r>
+          </w:p>
+        </w:tc>
+        <w:tc>
+          <w:tcPr>
+            <w:tcW w:w="6088" w:type="dxa"/>
+          </w:tcPr>
+          <w:p>
+            <w:pPr>
+              <w:suppressAutoHyphens w:val="0"/>
+              <w:jc w:val="center"/>
+              <w:rPr>
+                <w:sz w:val="26"/>
+                <w:szCs w:val="26"/>
+              </w:rPr>
+            </w:pPr>
+          </w:p>
+        </w:tc>
+      </w:tr>
+      <w:tr>
+        <w:tc>
+          <w:tcPr>
+            <w:tcW w:w="704" w:type="dxa"/>
+          </w:tcPr>
+          <w:p>
+            <w:pPr>
+              <w:suppressAutoHyphens w:val="0"/>
+              <w:jc w:val="center"/>
+              <w:rPr>
+                <w:sz w:val="26"/>
+                <w:szCs w:val="26"/>
+              </w:rPr>
+            </w:pPr>
+            <w:r>
+              <w:rPr>
+                <w:sz w:val="26"/>
+                <w:szCs w:val="26"/>
+              </w:rPr>
+              <w:t>8</w:t>
+            </w:r>
+          </w:p>
+        </w:tc>
+        <w:tc>
+          <w:tcPr>
+            <w:tcW w:w="1985" w:type="dxa"/>
+          </w:tcPr>
+          <w:p>
+            <w:pPr>
+              <w:suppressAutoHyphens w:val="0"/>
+              <w:jc w:val="center"/>
+              <w:rPr>
+                <w:bCs/>
+                <w:sz w:val="26"/>
+                <w:szCs w:val="26"/>
+              </w:rPr>
+            </w:pPr>
+            <w:r>
+              <w:rPr>
+                <w:bCs/>
+                <w:sz w:val="26"/>
+                <w:szCs w:val="26"/>
+              </w:rPr>
+              <w:t>IEEE</w:t>
+            </w:r>
+          </w:p>
+        </w:tc>
+        <w:tc>
+          <w:tcPr>
+            <w:tcW w:w="6088" w:type="dxa"/>
+          </w:tcPr>
+          <w:p>
+            <w:pPr>
+              <w:suppressAutoHyphens w:val="0"/>
+              <w:jc w:val="center"/>
+              <w:rPr>
+                <w:sz w:val="26"/>
+                <w:szCs w:val="26"/>
+              </w:rPr>
+            </w:pPr>
+          </w:p>
+        </w:tc>
+      </w:tr>
+      <w:tr>
+        <w:tc>
+          <w:tcPr>
+            <w:tcW w:w="704" w:type="dxa"/>
+          </w:tcPr>
+          <w:p>
+            <w:pPr>
+              <w:suppressAutoHyphens w:val="0"/>
+              <w:jc w:val="center"/>
+              <w:rPr>
+                <w:sz w:val="26"/>
+                <w:szCs w:val="26"/>
+              </w:rPr>
+            </w:pPr>
+            <w:r>
+              <w:rPr>
+                <w:sz w:val="26"/>
+                <w:szCs w:val="26"/>
+              </w:rPr>
+              <w:t>9</w:t>
+            </w:r>
+          </w:p>
+        </w:tc>
+        <w:tc>
+          <w:tcPr>
+            <w:tcW w:w="1985" w:type="dxa"/>
+          </w:tcPr>
+          <w:p>
+            <w:pPr>
+              <w:suppressAutoHyphens w:val="0"/>
+              <w:jc w:val="center"/>
+              <w:rPr>
+                <w:bCs/>
+                <w:sz w:val="26"/>
+                <w:szCs w:val="26"/>
+              </w:rPr>
+            </w:pPr>
+            <w:r>
+              <w:rPr>
+                <w:bCs/>
+                <w:sz w:val="26"/>
+                <w:szCs w:val="26"/>
+              </w:rPr>
+              <w:t>1D</w:t>
+            </w:r>
+          </w:p>
+        </w:tc>
+        <w:tc>
+          <w:tcPr>
+            <w:tcW w:w="6088" w:type="dxa"/>
+          </w:tcPr>
+          <w:p>
+            <w:pPr>
+              <w:suppressAutoHyphens w:val="0"/>
+              <w:jc w:val="center"/>
+              <w:rPr>
+                <w:sz w:val="26"/>
+                <w:szCs w:val="26"/>
+              </w:rPr>
+            </w:pPr>
+          </w:p>
+        </w:tc>
+      </w:tr>
+      <w:tr>
+        <w:tc>
+          <w:tcPr>
+            <w:tcW w:w="704" w:type="dxa"/>
+          </w:tcPr>
+          <w:p>
+            <w:pPr>
+              <w:suppressAutoHyphens w:val="0"/>
+              <w:jc w:val="center"/>
+              <w:rPr>
+                <w:sz w:val="26"/>
+                <w:szCs w:val="26"/>
+              </w:rPr>
+            </w:pPr>
+            <w:r>
+              <w:rPr>
+                <w:sz w:val="26"/>
+                <w:szCs w:val="26"/>
+              </w:rPr>
+              <w:t>10</w:t>
+            </w:r>
+          </w:p>
+        </w:tc>
+        <w:tc>
+          <w:tcPr>
+            <w:tcW w:w="1985" w:type="dxa"/>
+          </w:tcPr>
+          <w:p>
+            <w:pPr>
+              <w:suppressAutoHyphens w:val="0"/>
+              <w:jc w:val="center"/>
+              <w:rPr>
+                <w:bCs/>
+                <w:sz w:val="26"/>
+                <w:szCs w:val="26"/>
+              </w:rPr>
+            </w:pPr>
+            <w:r>
+              <w:rPr>
+                <w:bCs/>
+                <w:sz w:val="26"/>
+                <w:szCs w:val="26"/>
+              </w:rPr>
+              <w:t>2D</w:t>
+            </w:r>
+          </w:p>
+        </w:tc>
+        <w:tc>
+          <w:tcPr>
+            <w:tcW w:w="6088" w:type="dxa"/>
+          </w:tcPr>
+          <w:p>
+            <w:pPr>
+              <w:suppressAutoHyphens w:val="0"/>
+              <w:jc w:val="center"/>
+              <w:rPr>
+                <w:sz w:val="26"/>
+                <w:szCs w:val="26"/>
+              </w:rPr>
+            </w:pPr>
+          </w:p>
+        </w:tc>
+      </w:tr>
+      <w:tr>
+        <w:tc>
+          <w:tcPr>
+            <w:tcW w:w="704" w:type="dxa"/>
+          </w:tcPr>
+          <w:p>
+            <w:pPr>
+              <w:suppressAutoHyphens w:val="0"/>
+              <w:jc w:val="center"/>
+              <w:rPr>
+                <w:sz w:val="26"/>
+                <w:szCs w:val="26"/>
+              </w:rPr>
+            </w:pPr>
+          </w:p>
+        </w:tc>
+        <w:tc>
+          <w:tcPr>
+            <w:tcW w:w="1985" w:type="dxa"/>
+          </w:tcPr>
+          <w:p>
+            <w:pPr>
+              <w:suppressAutoHyphens w:val="0"/>
+              <w:jc w:val="center"/>
+              <w:rPr>
+                <w:bCs/>
+                <w:sz w:val="26"/>
+                <w:szCs w:val="26"/>
+              </w:rPr>
+            </w:pPr>
+          </w:p>
+        </w:tc>
+        <w:tc>
+          <w:tcPr>
+            <w:tcW w:w="6088" w:type="dxa"/>
+          </w:tcPr>
+          <w:p>
+            <w:pPr>
+              <w:suppressAutoHyphens w:val="0"/>
+              <w:jc w:val="center"/>
+              <w:rPr>
+                <w:sz w:val="26"/>
+                <w:szCs w:val="26"/>
+              </w:rPr>
+            </w:pPr>
+          </w:p>
+        </w:tc>
+      </w:tr>
     </w:tbl>
     <w:p>
       <w:pPr>
@@ -5797,8 +6204,8 @@
       <w:pPr>
         <w:pStyle w:val="Heading1"/>
       </w:pPr>
-      <w:bookmarkStart w:id="10" w:name="_Toc214388166"/>
-      <w:bookmarkStart w:id="11" w:name="_Toc214470876"/>
+      <w:bookmarkStart w:id="10" w:name="_Toc214470876"/>
+      <w:bookmarkStart w:id="11" w:name="_Toc214553740"/>
       <w:r>
         <w:lastRenderedPageBreak/>
         <w:t>ABSTR</w:t>
@@ -6004,8 +6411,8 @@
           <w:w w:val="99"/>
         </w:rPr>
       </w:pPr>
-      <w:bookmarkStart w:id="12" w:name="_Toc214388167"/>
-      <w:bookmarkStart w:id="13" w:name="_Toc214470877"/>
+      <w:bookmarkStart w:id="12" w:name="_Toc214470877"/>
+      <w:bookmarkStart w:id="13" w:name="_Toc214553741"/>
       <w:r>
         <w:rPr>
           <w:w w:val="99"/>
@@ -6044,8 +6451,8 @@
       <w:pPr>
         <w:pStyle w:val="Heading2"/>
       </w:pPr>
-      <w:bookmarkStart w:id="14" w:name="_Toc214388168"/>
-      <w:bookmarkStart w:id="15" w:name="_Toc214470878"/>
+      <w:bookmarkStart w:id="14" w:name="_Toc214470878"/>
+      <w:bookmarkStart w:id="15" w:name="_Toc214553742"/>
       <w:r>
         <w:t>1.1</w:t>
       </w:r>
@@ -6376,8 +6783,8 @@
       <w:pPr>
         <w:pStyle w:val="Heading2"/>
       </w:pPr>
-      <w:bookmarkStart w:id="16" w:name="_Toc214388169"/>
-      <w:bookmarkStart w:id="17" w:name="_Toc214470879"/>
+      <w:bookmarkStart w:id="16" w:name="_Toc214470879"/>
+      <w:bookmarkStart w:id="17" w:name="_Toc214553743"/>
       <w:r>
         <w:t>1.</w:t>
       </w:r>
@@ -6429,8 +6836,8 @@
       <w:pPr>
         <w:pStyle w:val="Heading2"/>
       </w:pPr>
-      <w:bookmarkStart w:id="18" w:name="_Toc214388170"/>
-      <w:bookmarkStart w:id="19" w:name="_Toc214470880"/>
+      <w:bookmarkStart w:id="18" w:name="_Toc214470880"/>
+      <w:bookmarkStart w:id="19" w:name="_Toc214553744"/>
       <w:r>
         <w:t>1.</w:t>
       </w:r>
@@ -6474,8 +6881,8 @@
           <w:lang w:val="en"/>
         </w:rPr>
       </w:pPr>
-      <w:bookmarkStart w:id="20" w:name="_Toc214388171"/>
-      <w:bookmarkStart w:id="21" w:name="_Toc214470881"/>
+      <w:bookmarkStart w:id="20" w:name="_Toc214470881"/>
+      <w:bookmarkStart w:id="21" w:name="_Toc214553745"/>
       <w:r>
         <w:rPr>
           <w:lang w:val="en"/>
@@ -6786,8 +7193,8 @@
           <w:lang w:val="en"/>
         </w:rPr>
       </w:pPr>
-      <w:bookmarkStart w:id="22" w:name="_Toc214388172"/>
-      <w:bookmarkStart w:id="23" w:name="_Toc214470882"/>
+      <w:bookmarkStart w:id="22" w:name="_Toc214470882"/>
+      <w:bookmarkStart w:id="23" w:name="_Toc214553746"/>
       <w:r>
         <w:rPr>
           <w:rFonts w:cs="Times New Roman"/>
@@ -6983,8 +7390,8 @@
       <w:pPr>
         <w:pStyle w:val="Heading2"/>
       </w:pPr>
-      <w:bookmarkStart w:id="24" w:name="_Toc214388173"/>
-      <w:bookmarkStart w:id="25" w:name="_Toc214470883"/>
+      <w:bookmarkStart w:id="24" w:name="_Toc214470883"/>
+      <w:bookmarkStart w:id="25" w:name="_Toc214553747"/>
       <w:r>
         <w:t>1.</w:t>
       </w:r>
@@ -7845,8 +8252,8 @@
       <w:pPr>
         <w:pStyle w:val="Heading2"/>
       </w:pPr>
-      <w:bookmarkStart w:id="26" w:name="_Toc214388174"/>
-      <w:bookmarkStart w:id="27" w:name="_Toc214470884"/>
+      <w:bookmarkStart w:id="26" w:name="_Toc214470884"/>
+      <w:bookmarkStart w:id="27" w:name="_Toc214553748"/>
       <w:r>
         <w:t>1.</w:t>
       </w:r>
@@ -8026,8 +8433,8 @@
       <w:pPr>
         <w:pStyle w:val="Heading2"/>
       </w:pPr>
-      <w:bookmarkStart w:id="28" w:name="_Toc214388175"/>
-      <w:bookmarkStart w:id="29" w:name="_Toc214470885"/>
+      <w:bookmarkStart w:id="28" w:name="_Toc214470885"/>
+      <w:bookmarkStart w:id="29" w:name="_Toc214553749"/>
       <w:r>
         <w:t>1.6</w:t>
       </w:r>
@@ -8271,28 +8678,30 @@
       <w:pPr>
         <w:pStyle w:val="Heading1"/>
       </w:pPr>
-      <w:bookmarkStart w:id="30" w:name="_Toc214388176"/>
-      <w:bookmarkStart w:id="31" w:name="_Toc214470886"/>
+      <w:bookmarkStart w:id="30" w:name="_Toc214470886"/>
+      <w:bookmarkStart w:id="31" w:name="_Toc214553750"/>
       <w:r>
         <w:lastRenderedPageBreak/>
         <w:t xml:space="preserve">CHAPTER 2: </w:t>
       </w:r>
+      <w:r>
+        <w:t>THEORETICAL BACKGROUND, TECHNOLOGIES AND METHODOLOGY</w:t>
+      </w:r>
       <w:bookmarkEnd w:id="30"/>
-      <w:r>
-        <w:t>THEORETICAL BACKGROUND, TECHNOLOGIES AND METHODOLOGY</w:t>
-      </w:r>
       <w:bookmarkEnd w:id="31"/>
     </w:p>
     <w:p>
       <w:pPr>
         <w:pStyle w:val="Heading2"/>
       </w:pPr>
+      <w:bookmarkStart w:id="32" w:name="_Toc214553751"/>
       <w:r>
         <w:t xml:space="preserve">2.1. </w:t>
       </w:r>
       <w:r>
         <w:t>DEEP LEARNING</w:t>
       </w:r>
+      <w:bookmarkEnd w:id="32"/>
     </w:p>
     <w:p>
       <w:pPr>
@@ -8343,17 +8752,6 @@
     <w:p>
       <w:pPr>
         <w:suppressAutoHyphens w:val="0"/>
-        <w:jc w:val="both"/>
-        <w:rPr>
-          <w:bCs/>
-          <w:sz w:val="26"/>
-          <w:szCs w:val="26"/>
-        </w:rPr>
-      </w:pPr>
-    </w:p>
-    <w:p>
-      <w:pPr>
-        <w:suppressAutoHyphens w:val="0"/>
         <w:ind w:firstLine="720"/>
         <w:jc w:val="both"/>
         <w:rPr>
@@ -8498,17 +8896,6 @@
         </w:rPr>
         <w:t>:</w:t>
       </w:r>
-    </w:p>
-    <w:p>
-      <w:pPr>
-        <w:suppressAutoHyphens w:val="0"/>
-        <w:jc w:val="both"/>
-        <w:rPr>
-          <w:bCs/>
-          <w:sz w:val="26"/>
-          <w:szCs w:val="26"/>
-        </w:rPr>
-      </w:pPr>
     </w:p>
     <w:p>
       <w:pPr>
@@ -8614,7 +9001,7 @@
       <w:pPr>
         <w:pStyle w:val="Caption"/>
       </w:pPr>
-      <w:bookmarkStart w:id="32" w:name="_Toc214471296"/>
+      <w:bookmarkStart w:id="33" w:name="_Toc214471296"/>
       <w:r>
         <w:rPr>
           <w:b/>
@@ -8667,7 +9054,7 @@
       <w:r>
         <w:t>]</w:t>
       </w:r>
-      <w:bookmarkEnd w:id="32"/>
+      <w:bookmarkEnd w:id="33"/>
     </w:p>
     <w:p/>
     <w:p>
@@ -8815,6 +9202,7 @@
           <w:sz w:val="26"/>
           <w:szCs w:val="26"/>
         </w:rPr>
+        <w:lastRenderedPageBreak/>
         <w:drawing>
           <wp:inline distT="0" distB="0" distL="0" distR="0" wp14:anchorId="5EB18D0D" wp14:editId="3E9F4BDF">
             <wp:extent cx="5579745" cy="2795270"/>
@@ -8861,7 +9249,7 @@
           <w:szCs w:val="26"/>
         </w:rPr>
       </w:pPr>
-      <w:bookmarkStart w:id="33" w:name="_Toc214471297"/>
+      <w:bookmarkStart w:id="34" w:name="_Toc214471297"/>
       <w:r>
         <w:rPr>
           <w:b/>
@@ -8921,7 +9309,7 @@
       <w:r>
         <w:t>]</w:t>
       </w:r>
-      <w:bookmarkEnd w:id="33"/>
+      <w:bookmarkEnd w:id="34"/>
     </w:p>
     <w:p>
       <w:pPr>
@@ -8937,6 +9325,7 @@
       <w:pPr>
         <w:pStyle w:val="Heading2"/>
       </w:pPr>
+      <w:bookmarkStart w:id="35" w:name="_Toc214553752"/>
       <w:r>
         <w:t>2.2. C</w:t>
       </w:r>
@@ -8949,6 +9338,433 @@
       <w:r>
         <w:t>(CNNs)</w:t>
       </w:r>
+      <w:bookmarkEnd w:id="35"/>
+    </w:p>
+    <w:p>
+      <w:pPr>
+        <w:ind w:firstLine="576"/>
+        <w:jc w:val="both"/>
+        <w:rPr>
+          <w:bCs/>
+          <w:sz w:val="26"/>
+          <w:szCs w:val="26"/>
+        </w:rPr>
+      </w:pPr>
+      <w:r>
+        <w:rPr>
+          <w:bCs/>
+          <w:sz w:val="26"/>
+          <w:szCs w:val="26"/>
+        </w:rPr>
+        <w:t>Convolutional Neural Networks are a class of deep learning models designed to automatically learn feature representations from structured, grid-based data, most common</w:t>
+      </w:r>
+      <w:r>
+        <w:rPr>
+          <w:bCs/>
+          <w:sz w:val="26"/>
+          <w:szCs w:val="26"/>
+        </w:rPr>
+        <w:t xml:space="preserve"> of which are </w:t>
+      </w:r>
+      <w:r>
+        <w:rPr>
+          <w:bCs/>
+          <w:sz w:val="26"/>
+          <w:szCs w:val="26"/>
+        </w:rPr>
+        <w:t>images. They rely on stacks of convolution layers</w:t>
+      </w:r>
+      <w:r>
+        <w:rPr>
+          <w:bCs/>
+          <w:sz w:val="26"/>
+          <w:szCs w:val="26"/>
+        </w:rPr>
+        <w:t>, which are the core component of a CNN,</w:t>
+      </w:r>
+      <w:r>
+        <w:rPr>
+          <w:bCs/>
+          <w:sz w:val="26"/>
+          <w:szCs w:val="26"/>
+        </w:rPr>
+        <w:t xml:space="preserve"> that apply learnable filters</w:t>
+      </w:r>
+      <w:r>
+        <w:rPr>
+          <w:bCs/>
+          <w:sz w:val="26"/>
+          <w:szCs w:val="26"/>
+        </w:rPr>
+        <w:t xml:space="preserve"> </w:t>
+      </w:r>
+      <w:r>
+        <w:rPr>
+          <w:bCs/>
+          <w:sz w:val="26"/>
+          <w:szCs w:val="26"/>
+        </w:rPr>
+        <w:t>(</w:t>
+      </w:r>
+      <w:r>
+        <w:rPr>
+          <w:bCs/>
+          <w:sz w:val="26"/>
+          <w:szCs w:val="26"/>
+        </w:rPr>
+        <w:t>or</w:t>
+      </w:r>
+      <w:r>
+        <w:rPr>
+          <w:bCs/>
+          <w:sz w:val="26"/>
+          <w:szCs w:val="26"/>
+        </w:rPr>
+        <w:t xml:space="preserve"> kernels)</w:t>
+      </w:r>
+      <w:r>
+        <w:rPr>
+          <w:bCs/>
+          <w:sz w:val="26"/>
+          <w:szCs w:val="26"/>
+        </w:rPr>
+        <w:t xml:space="preserve"> across the input to produce feature maps</w:t>
+      </w:r>
+      <w:r>
+        <w:rPr>
+          <w:bCs/>
+          <w:sz w:val="26"/>
+          <w:szCs w:val="26"/>
+        </w:rPr>
+        <w:t xml:space="preserve"> by</w:t>
+      </w:r>
+      <w:r>
+        <w:rPr>
+          <w:bCs/>
+          <w:sz w:val="26"/>
+          <w:szCs w:val="26"/>
+        </w:rPr>
+        <w:t xml:space="preserve"> capturing low-level patterns such as edges and textures, and progressively higher-level structures such as shapes and object parts. </w:t>
+      </w:r>
+    </w:p>
+    <w:p>
+      <w:pPr>
+        <w:ind w:firstLine="576"/>
+        <w:jc w:val="both"/>
+        <w:rPr>
+          <w:bCs/>
+          <w:sz w:val="26"/>
+          <w:szCs w:val="26"/>
+        </w:rPr>
+      </w:pPr>
+      <w:r>
+        <w:rPr>
+          <w:bCs/>
+          <w:sz w:val="26"/>
+          <w:szCs w:val="26"/>
+        </w:rPr>
+        <w:t xml:space="preserve">These convolutional </w:t>
+      </w:r>
+      <w:r>
+        <w:rPr>
+          <w:bCs/>
+          <w:sz w:val="26"/>
+          <w:szCs w:val="26"/>
+        </w:rPr>
+        <w:t xml:space="preserve">layers </w:t>
+      </w:r>
+      <w:r>
+        <w:rPr>
+          <w:bCs/>
+          <w:sz w:val="26"/>
+          <w:szCs w:val="26"/>
+        </w:rPr>
+        <w:t xml:space="preserve">are typically </w:t>
+      </w:r>
+      <w:r>
+        <w:rPr>
+          <w:bCs/>
+          <w:sz w:val="26"/>
+          <w:szCs w:val="26"/>
+        </w:rPr>
+        <w:t xml:space="preserve">separated by </w:t>
+      </w:r>
+      <w:r>
+        <w:rPr>
+          <w:bCs/>
+          <w:sz w:val="26"/>
+          <w:szCs w:val="26"/>
+        </w:rPr>
+        <w:t>pooling layers</w:t>
+      </w:r>
+      <w:r>
+        <w:rPr>
+          <w:bCs/>
+          <w:sz w:val="26"/>
+          <w:szCs w:val="26"/>
+        </w:rPr>
+        <w:t xml:space="preserve"> </w:t>
+      </w:r>
+      <w:r>
+        <w:rPr>
+          <w:bCs/>
+          <w:sz w:val="26"/>
+          <w:szCs w:val="26"/>
+        </w:rPr>
+        <w:t xml:space="preserve">(or </w:t>
+      </w:r>
+      <w:r>
+        <w:rPr>
+          <w:bCs/>
+          <w:sz w:val="26"/>
+          <w:szCs w:val="26"/>
+        </w:rPr>
+        <w:t>downsampling</w:t>
+      </w:r>
+      <w:r>
+        <w:rPr>
+          <w:bCs/>
+          <w:sz w:val="26"/>
+          <w:szCs w:val="26"/>
+        </w:rPr>
+        <w:t xml:space="preserve"> </w:t>
+      </w:r>
+      <w:r>
+        <w:rPr>
+          <w:bCs/>
+          <w:sz w:val="26"/>
+          <w:szCs w:val="26"/>
+        </w:rPr>
+        <w:t>layer)</w:t>
+      </w:r>
+      <w:r>
+        <w:rPr>
+          <w:bCs/>
+          <w:sz w:val="26"/>
+          <w:szCs w:val="26"/>
+        </w:rPr>
+        <w:t xml:space="preserve">, which reduce the spatial </w:t>
+      </w:r>
+      <w:r>
+        <w:rPr>
+          <w:bCs/>
+          <w:sz w:val="26"/>
+          <w:szCs w:val="26"/>
+        </w:rPr>
+        <w:t xml:space="preserve">dimensions </w:t>
+      </w:r>
+      <w:r>
+        <w:rPr>
+          <w:bCs/>
+          <w:sz w:val="26"/>
+          <w:szCs w:val="26"/>
+        </w:rPr>
+        <w:t>of feature maps</w:t>
+      </w:r>
+      <w:r>
+        <w:rPr>
+          <w:bCs/>
+          <w:sz w:val="26"/>
+          <w:szCs w:val="26"/>
+        </w:rPr>
+        <w:t xml:space="preserve"> by</w:t>
+      </w:r>
+      <w:r>
+        <w:t xml:space="preserve"> </w:t>
+      </w:r>
+      <w:r>
+        <w:rPr>
+          <w:bCs/>
+          <w:sz w:val="26"/>
+          <w:szCs w:val="26"/>
+        </w:rPr>
+        <w:t>retaining the most important information</w:t>
+      </w:r>
+      <w:r>
+        <w:rPr>
+          <w:bCs/>
+          <w:sz w:val="26"/>
+          <w:szCs w:val="26"/>
+        </w:rPr>
+        <w:t xml:space="preserve"> through the use of</w:t>
+      </w:r>
+      <w:r>
+        <w:rPr>
+          <w:bCs/>
+          <w:sz w:val="26"/>
+          <w:szCs w:val="26"/>
+        </w:rPr>
+        <w:t xml:space="preserve"> operations</w:t>
+      </w:r>
+      <w:r>
+        <w:rPr>
+          <w:bCs/>
+          <w:sz w:val="26"/>
+          <w:szCs w:val="26"/>
+        </w:rPr>
+        <w:t xml:space="preserve"> such as max pooling or average pooling. </w:t>
+      </w:r>
+      <w:r>
+        <w:rPr>
+          <w:bCs/>
+          <w:sz w:val="26"/>
+          <w:szCs w:val="26"/>
+        </w:rPr>
+        <w:t xml:space="preserve">As a result, </w:t>
+      </w:r>
+      <w:r>
+        <w:rPr>
+          <w:bCs/>
+          <w:sz w:val="26"/>
+          <w:szCs w:val="26"/>
+        </w:rPr>
+        <w:t>computational cost</w:t>
+      </w:r>
+      <w:r>
+        <w:rPr>
+          <w:bCs/>
+          <w:sz w:val="26"/>
+          <w:szCs w:val="26"/>
+        </w:rPr>
+        <w:t xml:space="preserve"> and overfitting are reduced while </w:t>
+      </w:r>
+      <w:r>
+        <w:rPr>
+          <w:bCs/>
+          <w:sz w:val="26"/>
+          <w:szCs w:val="26"/>
+        </w:rPr>
+        <w:t>encourag</w:t>
+      </w:r>
+      <w:r>
+        <w:rPr>
+          <w:bCs/>
+          <w:sz w:val="26"/>
+          <w:szCs w:val="26"/>
+        </w:rPr>
+        <w:t>ing</w:t>
+      </w:r>
+      <w:r>
+        <w:rPr>
+          <w:bCs/>
+          <w:sz w:val="26"/>
+          <w:szCs w:val="26"/>
+        </w:rPr>
+        <w:t xml:space="preserve"> invariance. </w:t>
+      </w:r>
+    </w:p>
+    <w:p>
+      <w:pPr>
+        <w:ind w:firstLine="576"/>
+        <w:jc w:val="both"/>
+        <w:rPr>
+          <w:bCs/>
+          <w:sz w:val="26"/>
+          <w:szCs w:val="26"/>
+        </w:rPr>
+      </w:pPr>
+      <w:r>
+        <w:rPr>
+          <w:bCs/>
+          <w:sz w:val="26"/>
+          <w:szCs w:val="26"/>
+        </w:rPr>
+        <w:t xml:space="preserve">After multiple stages of convolution and pooling, the resulting high-level feature maps are flattened </w:t>
+      </w:r>
+      <w:r>
+        <w:rPr>
+          <w:bCs/>
+          <w:sz w:val="26"/>
+          <w:szCs w:val="26"/>
+        </w:rPr>
+        <w:t>into a</w:t>
+      </w:r>
+      <w:r>
+        <w:rPr>
+          <w:lang w:eastAsia="vi-VN"/>
+        </w:rPr>
+        <w:t xml:space="preserve"> </w:t>
+      </w:r>
+      <w:r>
+        <w:rPr>
+          <w:bCs/>
+          <w:sz w:val="26"/>
+          <w:szCs w:val="26"/>
+        </w:rPr>
+        <w:t xml:space="preserve">one-dimensional vector </w:t>
+      </w:r>
+      <w:r>
+        <w:rPr>
+          <w:bCs/>
+          <w:sz w:val="26"/>
+          <w:szCs w:val="26"/>
+        </w:rPr>
+        <w:t xml:space="preserve">and </w:t>
+      </w:r>
+      <w:r>
+        <w:rPr>
+          <w:bCs/>
+          <w:sz w:val="26"/>
+          <w:szCs w:val="26"/>
+        </w:rPr>
+        <w:t xml:space="preserve">is </w:t>
+      </w:r>
+      <w:r>
+        <w:rPr>
+          <w:bCs/>
+          <w:sz w:val="26"/>
+          <w:szCs w:val="26"/>
+        </w:rPr>
+        <w:t xml:space="preserve">fed into one or more </w:t>
+      </w:r>
+      <w:r>
+        <w:rPr>
+          <w:bCs/>
+          <w:sz w:val="26"/>
+          <w:szCs w:val="26"/>
+        </w:rPr>
+        <w:t>fully connected layers</w:t>
+      </w:r>
+      <w:r>
+        <w:rPr>
+          <w:bCs/>
+          <w:sz w:val="26"/>
+          <w:szCs w:val="26"/>
+        </w:rPr>
+        <w:t xml:space="preserve"> </w:t>
+      </w:r>
+      <w:r>
+        <w:rPr>
+          <w:bCs/>
+          <w:sz w:val="26"/>
+          <w:szCs w:val="26"/>
+        </w:rPr>
+        <w:t>(</w:t>
+      </w:r>
+      <w:r>
+        <w:rPr>
+          <w:bCs/>
+          <w:sz w:val="26"/>
+          <w:szCs w:val="26"/>
+        </w:rPr>
+        <w:t>or</w:t>
+      </w:r>
+      <w:r>
+        <w:rPr>
+          <w:bCs/>
+          <w:sz w:val="26"/>
+          <w:szCs w:val="26"/>
+        </w:rPr>
+        <w:t xml:space="preserve"> dense layer)</w:t>
+      </w:r>
+      <w:r>
+        <w:rPr>
+          <w:bCs/>
+          <w:sz w:val="26"/>
+          <w:szCs w:val="26"/>
+        </w:rPr>
+        <w:t>, where all neurons are densely linked to perform higher-level reasoning. These dense layers integrate information across the entire image and convert abstract spatial features into representations for final prediction, often regularized through dropout to improve generalization.</w:t>
+      </w:r>
     </w:p>
     <w:p>
       <w:pPr>
@@ -8959,134 +9775,262 @@
           <w:szCs w:val="26"/>
         </w:rPr>
       </w:pPr>
-      <w:r>
-        <w:rPr>
-          <w:bCs/>
-          <w:sz w:val="26"/>
-          <w:szCs w:val="26"/>
-        </w:rPr>
-        <w:t xml:space="preserve">Convolutional Neural Networks are a class of deep learning </w:t>
-      </w:r>
-      <w:r>
-        <w:rPr>
-          <w:bCs/>
-          <w:sz w:val="26"/>
-          <w:szCs w:val="26"/>
-        </w:rPr>
-        <w:t>architecture</w:t>
-      </w:r>
-      <w:r>
-        <w:rPr>
-          <w:bCs/>
-          <w:sz w:val="26"/>
-          <w:szCs w:val="26"/>
-        </w:rPr>
-        <w:t xml:space="preserve"> designed to automatically extract spatial features from images. Instead of relying on manually crafted features, CNNs use learnable filters that slide across the input to detect patterns such as edges, textures, and shapes. Each convolution layer produces feature maps that highlight specific visual characteristics, and stacking multiple layers enables the network to capture increasingly abstract representations. Pooling layers, commonly placed after convolution operations, </w:t>
-      </w:r>
-      <w:r>
-        <w:rPr>
-          <w:bCs/>
-          <w:sz w:val="26"/>
-          <w:szCs w:val="26"/>
-        </w:rPr>
-        <w:t>down sample</w:t>
-      </w:r>
-      <w:r>
-        <w:rPr>
-          <w:bCs/>
-          <w:sz w:val="26"/>
-          <w:szCs w:val="26"/>
-        </w:rPr>
-        <w:t xml:space="preserve"> feature maps to reduce dimensionality, improve computational efficiency, and enhance robustness to small variations in the input.</w:t>
-      </w:r>
+    </w:p>
+    <w:p>
+      <w:pPr>
+        <w:pStyle w:val="Heading2"/>
+      </w:pPr>
+      <w:bookmarkStart w:id="36" w:name="_Toc214553753"/>
+      <w:r>
+        <w:t xml:space="preserve">2.3. </w:t>
+      </w:r>
+      <w:r>
+        <w:t>VISION TRANSFORMERS (ViT</w:t>
+      </w:r>
+      <w:r>
+        <w:t>s</w:t>
+      </w:r>
+      <w:r>
+        <w:t>)</w:t>
+      </w:r>
+      <w:bookmarkEnd w:id="36"/>
     </w:p>
     <w:p>
       <w:pPr>
         <w:suppressAutoHyphens w:val="0"/>
-        <w:rPr>
-          <w:bCs/>
-          <w:sz w:val="26"/>
-          <w:szCs w:val="26"/>
-        </w:rPr>
-      </w:pPr>
+        <w:ind w:firstLine="576"/>
+        <w:jc w:val="both"/>
+        <w:rPr>
+          <w:bCs/>
+          <w:sz w:val="26"/>
+          <w:szCs w:val="26"/>
+        </w:rPr>
+      </w:pPr>
+      <w:r>
+        <w:rPr>
+          <w:bCs/>
+          <w:sz w:val="26"/>
+          <w:szCs w:val="26"/>
+        </w:rPr>
+        <w:t xml:space="preserve">Vision Transformers </w:t>
+      </w:r>
+      <w:r>
+        <w:rPr>
+          <w:bCs/>
+          <w:sz w:val="26"/>
+          <w:szCs w:val="26"/>
+        </w:rPr>
+        <w:t>are a class of deep learning models</w:t>
+      </w:r>
+      <w:r>
+        <w:rPr>
+          <w:bCs/>
+          <w:sz w:val="26"/>
+          <w:szCs w:val="26"/>
+        </w:rPr>
+        <w:t xml:space="preserve"> the</w:t>
+      </w:r>
+      <w:r>
+        <w:rPr>
+          <w:bCs/>
+          <w:sz w:val="26"/>
+          <w:szCs w:val="26"/>
+        </w:rPr>
+        <w:t xml:space="preserve"> appl</w:t>
+      </w:r>
+      <w:r>
+        <w:rPr>
+          <w:bCs/>
+          <w:sz w:val="26"/>
+          <w:szCs w:val="26"/>
+        </w:rPr>
+        <w:t>i</w:t>
+      </w:r>
+      <w:r>
+        <w:rPr>
+          <w:bCs/>
+          <w:sz w:val="26"/>
+          <w:szCs w:val="26"/>
+        </w:rPr>
+        <w:t>es</w:t>
+      </w:r>
+      <w:r>
+        <w:rPr>
+          <w:bCs/>
+          <w:sz w:val="26"/>
+          <w:szCs w:val="26"/>
+        </w:rPr>
+        <w:t xml:space="preserve"> the transformer architecture to image analysis by converting an image into a sequence of fixed-size, non-overlapping patches, typically 16×16 pixels each. Every patch is flattened into a single vector and projected through a learnable embedding layer, forming a patch embedding that transforms the original 2D image into a 1D sequence of tokens suitable for transformer processing. Positional encodings are then added to </w:t>
+      </w:r>
+      <w:r>
+        <w:rPr>
+          <w:bCs/>
+          <w:sz w:val="26"/>
+          <w:szCs w:val="26"/>
+        </w:rPr>
+        <w:lastRenderedPageBreak/>
+        <w:t>these embeddings to supply spatial context, allowing the self-attention mechanism to retain information about each patch’s location in the original image and preserve the underlying 2D structure.</w:t>
+      </w:r>
     </w:p>
     <w:p>
       <w:pPr>
         <w:suppressAutoHyphens w:val="0"/>
-        <w:rPr>
-          <w:bCs/>
-          <w:sz w:val="26"/>
-          <w:szCs w:val="26"/>
-        </w:rPr>
-      </w:pPr>
-      <w:r>
-        <w:rPr>
-          <w:bCs/>
-          <w:sz w:val="26"/>
-          <w:szCs w:val="26"/>
-        </w:rPr>
-        <w:t>A key advantage of CNNs lies in their ability to exploit local spatial structures: nearby pixels in an image often carry related information. Convolution operations preserve this spatial locality while drastically reducing the number of parameters compared to fully connected networks. As a result, CNNs are highly efficient and have become foundational models in many visual tasks.</w:t>
+        <w:ind w:firstLine="576"/>
+        <w:jc w:val="both"/>
+        <w:rPr>
+          <w:bCs/>
+          <w:sz w:val="26"/>
+          <w:szCs w:val="26"/>
+        </w:rPr>
+      </w:pPr>
+      <w:r>
+        <w:rPr>
+          <w:bCs/>
+          <w:sz w:val="26"/>
+          <w:szCs w:val="26"/>
+        </w:rPr>
+        <w:t>At the core of ViT is the self-attention mechanism, which allows the model to compute relationships among all patches simultaneously. Instead of restricting operations to local regions, self-attention evaluates pairwise interactions across the entire image, enabling the capture of long-range dependencies and global structural patterns that extend beyond localized neighborhoods.</w:t>
       </w:r>
     </w:p>
     <w:p>
       <w:pPr>
         <w:suppressAutoHyphens w:val="0"/>
-        <w:rPr>
-          <w:bCs/>
-          <w:sz w:val="26"/>
-          <w:szCs w:val="26"/>
-        </w:rPr>
-      </w:pPr>
+        <w:ind w:firstLine="576"/>
+        <w:jc w:val="both"/>
+        <w:rPr>
+          <w:bCs/>
+          <w:sz w:val="26"/>
+          <w:szCs w:val="26"/>
+        </w:rPr>
+      </w:pPr>
+      <w:r>
+        <w:rPr>
+          <w:bCs/>
+          <w:sz w:val="26"/>
+          <w:szCs w:val="26"/>
+        </w:rPr>
+        <w:t>Once the position-aware patch embeddings are prepared, they pass through a stack of transformer encoder layers composed of multi-head self-attention modules</w:t>
+      </w:r>
+      <w:r>
+        <w:rPr>
+          <w:bCs/>
+          <w:sz w:val="26"/>
+          <w:szCs w:val="26"/>
+        </w:rPr>
+        <w:t xml:space="preserve">, which </w:t>
+      </w:r>
+      <w:r>
+        <w:rPr>
+          <w:bCs/>
+          <w:sz w:val="26"/>
+          <w:szCs w:val="26"/>
+        </w:rPr>
+        <w:t>allowing every patch to directly communicate with all others regardless of distance</w:t>
+      </w:r>
+      <w:r>
+        <w:rPr>
+          <w:bCs/>
+          <w:sz w:val="26"/>
+          <w:szCs w:val="26"/>
+        </w:rPr>
+        <w:t xml:space="preserve">, </w:t>
+      </w:r>
+      <w:r>
+        <w:rPr>
+          <w:bCs/>
+          <w:sz w:val="26"/>
+          <w:szCs w:val="26"/>
+        </w:rPr>
+        <w:t>and feed-forward networks applied independently to each patch. Each layer is stabilized through residual connections and normalization, ensuring effective gradient flow and consistent training behavior.</w:t>
+      </w:r>
     </w:p>
     <w:p>
       <w:pPr>
         <w:suppressAutoHyphens w:val="0"/>
-        <w:rPr>
-          <w:bCs/>
-          <w:sz w:val="26"/>
-          <w:szCs w:val="26"/>
-        </w:rPr>
-      </w:pPr>
-      <w:r>
-        <w:rPr>
-          <w:bCs/>
-          <w:sz w:val="26"/>
-          <w:szCs w:val="26"/>
-        </w:rPr>
-        <w:t xml:space="preserve">A CNN-only model is implemented as one of the baseline systems to provide a reference point for performance evaluation. Establishing this baseline is essential to quantify the contribution of more advanced </w:t>
-      </w:r>
-      <w:r>
-        <w:rPr>
-          <w:bCs/>
-          <w:sz w:val="26"/>
-          <w:szCs w:val="26"/>
-        </w:rPr>
-        <w:t>architecture</w:t>
-      </w:r>
-      <w:r>
-        <w:rPr>
-          <w:bCs/>
-          <w:sz w:val="26"/>
-          <w:szCs w:val="26"/>
-        </w:rPr>
-        <w:t>. By comparing MobileNetV3 alone with the proposed hybrid ViT+CNN model, the study can isolate how much improvement arises from incorporating transformer-based mechanisms. This comparison ensures that the hybrid approach is justified not only in theory but also through measurable performance gains.</w:t>
+        <w:ind w:firstLine="576"/>
+        <w:jc w:val="both"/>
+        <w:rPr>
+          <w:bCs/>
+          <w:sz w:val="26"/>
+          <w:szCs w:val="26"/>
+        </w:rPr>
+      </w:pPr>
+      <w:r>
+        <w:rPr>
+          <w:bCs/>
+          <w:sz w:val="26"/>
+          <w:szCs w:val="26"/>
+        </w:rPr>
+        <w:t xml:space="preserve">A dedicated CLS token is prepended to the patch sequence before entering the encoder. This token interacts with all patches through self-attention, gathering and </w:t>
+      </w:r>
+      <w:r>
+        <w:rPr>
+          <w:bCs/>
+          <w:sz w:val="26"/>
+          <w:szCs w:val="26"/>
+        </w:rPr>
+        <w:t>accumulating</w:t>
+      </w:r>
+      <w:r>
+        <w:rPr>
+          <w:bCs/>
+          <w:sz w:val="26"/>
+          <w:szCs w:val="26"/>
+        </w:rPr>
+        <w:t xml:space="preserve"> </w:t>
+      </w:r>
+      <w:r>
+        <w:rPr>
+          <w:bCs/>
+          <w:sz w:val="26"/>
+          <w:szCs w:val="26"/>
+        </w:rPr>
+        <w:t>global information from the full set of image patches. After the encoder stack, the final embedding of the CLS token represents a holistic summary of the image. This embedding is then passed to a lightweight multilayer perceptron (MLP) head, typically consisting of one or two fully connected layers followed by a SoftMax activation for classification tasks or a linear layer for regression tasks, producing the final prediction of the model.</w:t>
       </w:r>
     </w:p>
     <w:p>
       <w:pPr>
         <w:suppressAutoHyphens w:val="0"/>
         <w:rPr>
-          <w:bCs/>
-          <w:sz w:val="26"/>
-          <w:szCs w:val="26"/>
-        </w:rPr>
-      </w:pPr>
+          <w:b/>
+          <w:sz w:val="26"/>
+          <w:szCs w:val="26"/>
+        </w:rPr>
+      </w:pPr>
+    </w:p>
+    <w:p>
+      <w:pPr>
+        <w:rPr>
+          <w:b/>
+          <w:color w:val="EE0000"/>
+          <w:sz w:val="26"/>
+          <w:szCs w:val="26"/>
+        </w:rPr>
+      </w:pPr>
+      <w:r>
+        <w:rPr>
+          <w:b/>
+          <w:color w:val="EE0000"/>
+          <w:sz w:val="26"/>
+          <w:szCs w:val="26"/>
+        </w:rPr>
+        <w:t xml:space="preserve">2.4. </w:t>
+      </w:r>
+      <w:r>
+        <w:rPr>
+          <w:b/>
+          <w:color w:val="EE0000"/>
+          <w:sz w:val="26"/>
+          <w:szCs w:val="26"/>
+        </w:rPr>
+        <w:t>Baseline Architectures and Transfer-Learning Protocols</w:t>
+      </w:r>
     </w:p>
     <w:p>
       <w:pPr>
         <w:suppressAutoHyphens w:val="0"/>
         <w:rPr>
-          <w:bCs/>
+          <w:b/>
           <w:sz w:val="26"/>
           <w:szCs w:val="26"/>
         </w:rPr>
@@ -9096,21 +10040,18 @@
       <w:pPr>
         <w:suppressAutoHyphens w:val="0"/>
         <w:rPr>
-          <w:b/>
-          <w:color w:val="EE0000"/>
-          <w:sz w:val="26"/>
-          <w:szCs w:val="26"/>
-        </w:rPr>
-      </w:pPr>
-      <w:r>
-        <w:rPr>
-          <w:b/>
-          <w:color w:val="EE0000"/>
-          <w:sz w:val="26"/>
-          <w:szCs w:val="26"/>
-        </w:rPr>
-        <w:lastRenderedPageBreak/>
-        <w:t xml:space="preserve">2.3. Vision Transformers </w:t>
+          <w:bCs/>
+          <w:sz w:val="26"/>
+          <w:szCs w:val="26"/>
+        </w:rPr>
+      </w:pPr>
+      <w:r>
+        <w:rPr>
+          <w:bCs/>
+          <w:sz w:val="26"/>
+          <w:szCs w:val="26"/>
+        </w:rPr>
+        <w:t>&lt;Something introduction something&gt;</w:t>
       </w:r>
     </w:p>
     <w:p>
@@ -9125,6 +10066,24 @@
     </w:p>
     <w:p>
       <w:pPr>
+        <w:ind w:firstLine="720"/>
+        <w:rPr>
+          <w:b/>
+          <w:sz w:val="26"/>
+          <w:szCs w:val="26"/>
+        </w:rPr>
+      </w:pPr>
+      <w:r>
+        <w:rPr>
+          <w:b/>
+          <w:sz w:val="26"/>
+          <w:szCs w:val="26"/>
+        </w:rPr>
+        <w:t>2.4.1 End-to-end Convolutional Neural Networks</w:t>
+      </w:r>
+    </w:p>
+    <w:p>
+      <w:pPr>
         <w:suppressAutoHyphens w:val="0"/>
         <w:rPr>
           <w:bCs/>
@@ -9138,169 +10097,14 @@
           <w:sz w:val="26"/>
           <w:szCs w:val="26"/>
         </w:rPr>
-        <w:t>Vision Transformers apply the transformer architecture—originally introduced for sequence modeling—to image analysis by restructuring images into a sequence of fixed-size patches. Each patch is flattened and projected into an embedding vector, forming a patch embedding sequence analogous to word embeddings in natural language models. Positional encodings are added to preserve spatial relationships, ensuring that the model can interpret the relative arrangement of patches despite operating on sequential rather than grid-structured data.</w:t>
+        <w:t>For this thesis, MobileNetV3 is selected as the CNN backbone due to its efficiency, lightweight architecture, and suitability for mobile deployment. It utilizes depthwise separable convolutions, squeeze-and-excitation blocks, and optimized network search techniques to achieve strong accuracy while maintaining low latency. These properties make MobileNetV3 particularly effective for applications requiring real-time performance on resource-constrained devices.</w:t>
       </w:r>
     </w:p>
     <w:p>
       <w:pPr>
         <w:suppressAutoHyphens w:val="0"/>
         <w:rPr>
-          <w:bCs/>
-          <w:sz w:val="26"/>
-          <w:szCs w:val="26"/>
-        </w:rPr>
-      </w:pPr>
-    </w:p>
-    <w:p>
-      <w:pPr>
-        <w:suppressAutoHyphens w:val="0"/>
-        <w:rPr>
-          <w:bCs/>
-          <w:sz w:val="26"/>
-          <w:szCs w:val="26"/>
-        </w:rPr>
-      </w:pPr>
-      <w:r>
-        <w:rPr>
-          <w:bCs/>
-          <w:sz w:val="26"/>
-          <w:szCs w:val="26"/>
-        </w:rPr>
-        <w:t>At the core of ViT is the self-attention mechanism, which enables the model to evaluate relationships between all patches simultaneously. Instead of focusing on local neighborhoods, self-attention computes pairwise interactions across the entire image, allowing the model to capture long-range dependencies and global structural patterns. This makes ViT particularly effective in scenarios where context across distant regions is essential, and it provides an advantage over CNNs, which primarily rely on localized receptive fields.</w:t>
-      </w:r>
-    </w:p>
-    <w:p>
-      <w:pPr>
-        <w:suppressAutoHyphens w:val="0"/>
-        <w:rPr>
-          <w:bCs/>
-          <w:sz w:val="26"/>
-          <w:szCs w:val="26"/>
-        </w:rPr>
-      </w:pPr>
-    </w:p>
-    <w:p>
-      <w:pPr>
-        <w:suppressAutoHyphens w:val="0"/>
-        <w:rPr>
-          <w:bCs/>
-          <w:sz w:val="26"/>
-          <w:szCs w:val="26"/>
-        </w:rPr>
-      </w:pPr>
-      <w:r>
-        <w:rPr>
-          <w:bCs/>
-          <w:sz w:val="26"/>
-          <w:szCs w:val="26"/>
-        </w:rPr>
-        <w:t xml:space="preserve">ViT is incorporated into the hybrid architecture because its global attention capabilities complement the localized spatial encoding strengths of convolutional networks. While CNNs efficiently capture fine-grained textures and local details, ViT enhances the model’s ability to understand broader contextual relationships </w:t>
-      </w:r>
-      <w:r>
-        <w:rPr>
-          <w:bCs/>
-          <w:sz w:val="26"/>
-          <w:szCs w:val="26"/>
-        </w:rPr>
-        <w:t>across the entire image. Combining both components results in a balanced architecture capable of leveraging local and global feature representations.</w:t>
-      </w:r>
-    </w:p>
-    <w:p>
-      <w:pPr>
-        <w:suppressAutoHyphens w:val="0"/>
-        <w:rPr>
-          <w:b/>
-          <w:sz w:val="26"/>
-          <w:szCs w:val="26"/>
-        </w:rPr>
-      </w:pPr>
-    </w:p>
-    <w:p>
-      <w:pPr>
-        <w:suppressAutoHyphens w:val="0"/>
-        <w:rPr>
-          <w:b/>
-          <w:sz w:val="26"/>
-          <w:szCs w:val="26"/>
-        </w:rPr>
-      </w:pPr>
-    </w:p>
-    <w:p>
-      <w:pPr>
-        <w:rPr>
-          <w:b/>
-          <w:sz w:val="26"/>
-          <w:szCs w:val="26"/>
-        </w:rPr>
-      </w:pPr>
-      <w:r>
-        <w:rPr>
-          <w:b/>
-          <w:sz w:val="26"/>
-          <w:szCs w:val="26"/>
-        </w:rPr>
-        <w:t xml:space="preserve">2.4. </w:t>
-      </w:r>
-      <w:r>
-        <w:rPr>
-          <w:b/>
-          <w:sz w:val="26"/>
-          <w:szCs w:val="26"/>
-        </w:rPr>
-        <w:t>Baseline Architectures and Transfer-Learning Protocols</w:t>
-      </w:r>
-    </w:p>
-    <w:p>
-      <w:pPr>
-        <w:suppressAutoHyphens w:val="0"/>
-        <w:rPr>
-          <w:b/>
-          <w:sz w:val="26"/>
-          <w:szCs w:val="26"/>
-        </w:rPr>
-      </w:pPr>
-    </w:p>
-    <w:p>
-      <w:pPr>
-        <w:suppressAutoHyphens w:val="0"/>
-        <w:rPr>
-          <w:bCs/>
-          <w:sz w:val="26"/>
-          <w:szCs w:val="26"/>
-        </w:rPr>
-      </w:pPr>
-      <w:r>
-        <w:rPr>
-          <w:bCs/>
-          <w:sz w:val="26"/>
-          <w:szCs w:val="26"/>
-        </w:rPr>
-        <w:t>This section corresponds to where the other thesis discussed “drowsiness selection,”</w:t>
-      </w:r>
-    </w:p>
-    <w:p>
-      <w:pPr>
-        <w:suppressAutoHyphens w:val="0"/>
-        <w:rPr>
-          <w:bCs/>
-          <w:sz w:val="26"/>
-          <w:szCs w:val="26"/>
-        </w:rPr>
-      </w:pPr>
-      <w:r>
-        <w:rPr>
-          <w:bCs/>
-          <w:sz w:val="26"/>
-          <w:szCs w:val="26"/>
-        </w:rPr>
-        <w:t>but for you, it explains the classification pipeline for each experimental model.</w:t>
-      </w:r>
-    </w:p>
-    <w:p>
-      <w:pPr>
-        <w:suppressAutoHyphens w:val="0"/>
-        <w:rPr>
-          <w:bCs/>
+          <w:b/>
           <w:sz w:val="26"/>
           <w:szCs w:val="26"/>
         </w:rPr>
@@ -9321,85 +10125,7 @@
           <w:sz w:val="26"/>
           <w:szCs w:val="26"/>
         </w:rPr>
-        <w:t>2.4.</w:t>
-      </w:r>
-      <w:r>
-        <w:rPr>
-          <w:b/>
-          <w:sz w:val="26"/>
-          <w:szCs w:val="26"/>
-        </w:rPr>
-        <w:t>1</w:t>
-      </w:r>
-      <w:r>
-        <w:rPr>
-          <w:b/>
-          <w:sz w:val="26"/>
-          <w:szCs w:val="26"/>
-        </w:rPr>
-        <w:t xml:space="preserve"> End-to-end Convolutional Neural Networks</w:t>
-      </w:r>
-    </w:p>
-    <w:p>
-      <w:pPr>
-        <w:suppressAutoHyphens w:val="0"/>
-        <w:rPr>
-          <w:bCs/>
-          <w:sz w:val="26"/>
-          <w:szCs w:val="26"/>
-        </w:rPr>
-      </w:pPr>
-      <w:r>
-        <w:rPr>
-          <w:bCs/>
-          <w:sz w:val="26"/>
-          <w:szCs w:val="26"/>
-        </w:rPr>
-        <w:t>For this thesis, MobileNetV3 is selected as the CNN backbone due to its efficiency, lightweight architecture, and suitability for mobile deployment. It utilizes depthwise separable convolutions, squeeze-and-excitation blocks, and optimized network search techniques to achieve strong accuracy while maintaining low latency. These properties make MobileNetV3 particularly effective for applications requiring real-time performance on resource-constrained devices.</w:t>
-      </w:r>
-    </w:p>
-    <w:p>
-      <w:pPr>
-        <w:suppressAutoHyphens w:val="0"/>
-        <w:rPr>
-          <w:b/>
-          <w:sz w:val="26"/>
-          <w:szCs w:val="26"/>
-        </w:rPr>
-      </w:pPr>
-    </w:p>
-    <w:p>
-      <w:pPr>
-        <w:ind w:firstLine="720"/>
-        <w:rPr>
-          <w:b/>
-          <w:sz w:val="26"/>
-          <w:szCs w:val="26"/>
-        </w:rPr>
-      </w:pPr>
-      <w:r>
-        <w:rPr>
-          <w:b/>
-          <w:sz w:val="26"/>
-          <w:szCs w:val="26"/>
-        </w:rPr>
-        <w:t>2.4.</w:t>
-      </w:r>
-      <w:r>
-        <w:rPr>
-          <w:b/>
-          <w:sz w:val="26"/>
-          <w:szCs w:val="26"/>
-        </w:rPr>
-        <w:t>2</w:t>
-      </w:r>
-      <w:r>
-        <w:rPr>
-          <w:b/>
-          <w:sz w:val="26"/>
-          <w:szCs w:val="26"/>
-        </w:rPr>
-        <w:t xml:space="preserve"> End-to-end Vision Transformers</w:t>
+        <w:t>2.4.2 End-to-end Vision Transformers</w:t>
       </w:r>
     </w:p>
     <w:p>
@@ -9491,6 +10217,7 @@
           <w:sz w:val="26"/>
           <w:szCs w:val="26"/>
         </w:rPr>
+        <w:lastRenderedPageBreak/>
         <w:t>A pretrained ViT model is used as a fixed feature extractor by freezing all transformer weights and extracting the final patch embeddings. These embeddings are then passed to three external classifiers—Logistic Regression, Support Vector Machine, and XGBoost—to evaluate how well ViT features perform without end-to-end fine-tuning. This setup provides a lightweight baseline and offers insight into the standalone representational strength of transformer features.</w:t>
       </w:r>
     </w:p>
@@ -9850,33 +10577,41 @@
           <w:sz w:val="26"/>
           <w:szCs w:val="26"/>
         </w:rPr>
+        <w:t xml:space="preserve">Gating </w:t>
+      </w:r>
+      <w:r>
+        <w:rPr>
+          <w:b/>
+          <w:bCs/>
+          <w:sz w:val="26"/>
+          <w:szCs w:val="26"/>
+        </w:rPr>
+        <w:t>mechanism</w:t>
+      </w:r>
+      <w:r>
+        <w:rPr>
+          <w:bCs/>
+          <w:sz w:val="26"/>
+          <w:szCs w:val="26"/>
+        </w:rPr>
+        <w:br/>
+      </w:r>
+      <w:r>
+        <w:rPr>
+          <w:bCs/>
+          <w:sz w:val="26"/>
+          <w:szCs w:val="26"/>
+        </w:rPr>
+        <w:t xml:space="preserve">The gating mechanism regulates the contribution of CNN-derived features and ViT-derived features. It computes a learned weight vector that dynamically adjusts how much each feature source influences the fused </w:t>
+      </w:r>
+      <w:r>
+        <w:rPr>
+          <w:bCs/>
+          <w:sz w:val="26"/>
+          <w:szCs w:val="26"/>
+        </w:rPr>
         <w:lastRenderedPageBreak/>
-        <w:t xml:space="preserve">Gating </w:t>
-      </w:r>
-      <w:r>
-        <w:rPr>
-          <w:b/>
-          <w:bCs/>
-          <w:sz w:val="26"/>
-          <w:szCs w:val="26"/>
-        </w:rPr>
-        <w:t>mechanism</w:t>
-      </w:r>
-      <w:r>
-        <w:rPr>
-          <w:bCs/>
-          <w:sz w:val="26"/>
-          <w:szCs w:val="26"/>
-        </w:rPr>
-        <w:br/>
-      </w:r>
-      <w:r>
-        <w:rPr>
-          <w:bCs/>
-          <w:sz w:val="26"/>
-          <w:szCs w:val="26"/>
-        </w:rPr>
-        <w:t>The gating mechanism regulates the contribution of CNN-derived features and ViT-derived features. It computes a learned weight vector that dynamically adjusts how much each feature source influences the fused representation. When CNN features provide clearer local details—such as gill spacing or cap texture—the gate shifts weight toward the CNN branch. When global structure or shape relationships dominate, the gate assigns more emphasis to ViT features.</w:t>
+        <w:t>representation. When CNN features provide clearer local details—such as gill spacing or cap texture—the gate shifts weight toward the CNN branch. When global structure or shape relationships dominate, the gate assigns more emphasis to ViT features.</w:t>
       </w:r>
     </w:p>
     <w:p>
@@ -10170,7 +10905,6 @@
           <w:sz w:val="26"/>
           <w:szCs w:val="26"/>
         </w:rPr>
-        <w:lastRenderedPageBreak/>
         <w:t>Aggregation into a single embedding vector for classification</w:t>
       </w:r>
     </w:p>
@@ -10246,6 +10980,7 @@
           <w:sz w:val="26"/>
           <w:szCs w:val="26"/>
         </w:rPr>
+        <w:lastRenderedPageBreak/>
         <w:t xml:space="preserve">Full fine-tuning is performed using </w:t>
       </w:r>
       <w:r>
@@ -12770,14 +13505,14 @@
       <w:pPr>
         <w:pStyle w:val="Heading1"/>
       </w:pPr>
-      <w:bookmarkStart w:id="34" w:name="_Toc214388179"/>
-      <w:bookmarkStart w:id="35" w:name="_Toc214470887"/>
+      <w:bookmarkStart w:id="37" w:name="_Toc214470887"/>
+      <w:bookmarkStart w:id="38" w:name="_Toc214553754"/>
       <w:r>
         <w:lastRenderedPageBreak/>
         <w:t>CHAPTER 3: IMPLEMENTATION</w:t>
       </w:r>
-      <w:bookmarkEnd w:id="34"/>
-      <w:bookmarkEnd w:id="35"/>
+      <w:bookmarkEnd w:id="37"/>
+      <w:bookmarkEnd w:id="38"/>
     </w:p>
     <w:p>
       <w:pPr>
@@ -12866,26 +13601,26 @@
       <w:pPr>
         <w:pStyle w:val="Heading1"/>
       </w:pPr>
-      <w:bookmarkStart w:id="36" w:name="_Toc214388180"/>
-      <w:bookmarkStart w:id="37" w:name="_Toc214470888"/>
+      <w:bookmarkStart w:id="39" w:name="_Toc214470888"/>
+      <w:bookmarkStart w:id="40" w:name="_Toc214553755"/>
       <w:r>
         <w:lastRenderedPageBreak/>
         <w:t>CHAPTER 4: CONCLUSION AND DEVELOPMENT DIRECTION</w:t>
       </w:r>
-      <w:bookmarkEnd w:id="36"/>
-      <w:bookmarkEnd w:id="37"/>
+      <w:bookmarkEnd w:id="39"/>
+      <w:bookmarkEnd w:id="40"/>
     </w:p>
     <w:p>
       <w:pPr>
         <w:pStyle w:val="Heading2"/>
       </w:pPr>
-      <w:bookmarkStart w:id="38" w:name="_Toc214388181"/>
-      <w:bookmarkStart w:id="39" w:name="_Toc214470889"/>
+      <w:bookmarkStart w:id="41" w:name="_Toc214470889"/>
+      <w:bookmarkStart w:id="42" w:name="_Toc214553756"/>
       <w:r>
         <w:t>4.1. CONCLUSION</w:t>
       </w:r>
-      <w:bookmarkEnd w:id="38"/>
-      <w:bookmarkEnd w:id="39"/>
+      <w:bookmarkEnd w:id="41"/>
+      <w:bookmarkEnd w:id="42"/>
     </w:p>
     <w:p>
       <w:pPr>
@@ -13012,13 +13747,13 @@
         </w:numPr>
         <w:ind w:left="576" w:hanging="576"/>
       </w:pPr>
-      <w:bookmarkStart w:id="40" w:name="_Toc214388182"/>
-      <w:bookmarkStart w:id="41" w:name="_Toc214470890"/>
+      <w:bookmarkStart w:id="43" w:name="_Toc214470890"/>
+      <w:bookmarkStart w:id="44" w:name="_Toc214553757"/>
       <w:r>
         <w:t>4.2. DEVELOPMENT DIRECTION</w:t>
       </w:r>
-      <w:bookmarkEnd w:id="40"/>
-      <w:bookmarkEnd w:id="41"/>
+      <w:bookmarkEnd w:id="43"/>
+      <w:bookmarkEnd w:id="44"/>
     </w:p>
     <w:p>
       <w:pPr>
@@ -13267,14 +14002,14 @@
       <w:pPr>
         <w:pStyle w:val="Heading1"/>
       </w:pPr>
-      <w:bookmarkStart w:id="42" w:name="_Toc214388183"/>
-      <w:bookmarkStart w:id="43" w:name="_Toc214470891"/>
+      <w:bookmarkStart w:id="45" w:name="_Toc214470891"/>
+      <w:bookmarkStart w:id="46" w:name="_Toc214553758"/>
       <w:r>
         <w:lastRenderedPageBreak/>
         <w:t>REFERENCE</w:t>
       </w:r>
-      <w:bookmarkEnd w:id="42"/>
-      <w:bookmarkEnd w:id="43"/>
+      <w:bookmarkEnd w:id="45"/>
+      <w:bookmarkEnd w:id="46"/>
     </w:p>
     <w:p>
       <w:pPr>
@@ -13337,47 +14072,7 @@
           <w:sz w:val="26"/>
           <w:szCs w:val="26"/>
         </w:rPr>
-        <w:t>A</w:t>
-      </w:r>
-      <w:r>
-        <w:rPr>
-          <w:rFonts w:ascii="Times New Roman" w:hAnsi="Times New Roman" w:cs="Times New Roman"/>
-          <w:sz w:val="26"/>
-          <w:szCs w:val="26"/>
-        </w:rPr>
-        <w:t xml:space="preserve"> </w:t>
-      </w:r>
-      <w:r>
-        <w:rPr>
-          <w:rFonts w:ascii="Times New Roman" w:hAnsi="Times New Roman" w:cs="Times New Roman"/>
-          <w:sz w:val="26"/>
-          <w:szCs w:val="26"/>
-        </w:rPr>
-        <w:t>Kumar</w:t>
-      </w:r>
-      <w:r>
-        <w:rPr>
-          <w:rFonts w:ascii="Times New Roman" w:hAnsi="Times New Roman" w:cs="Times New Roman"/>
-          <w:sz w:val="26"/>
-          <w:szCs w:val="26"/>
-        </w:rPr>
-        <w:t>, “</w:t>
-      </w:r>
-      <w:r>
-        <w:rPr>
-          <w:rFonts w:ascii="Times New Roman" w:hAnsi="Times New Roman" w:cs="Times New Roman"/>
-          <w:sz w:val="26"/>
-          <w:szCs w:val="26"/>
-        </w:rPr>
-        <w:t>Different Types of CNN Architectures Explained: Examples</w:t>
-      </w:r>
-      <w:r>
-        <w:rPr>
-          <w:rFonts w:ascii="Times New Roman" w:hAnsi="Times New Roman" w:cs="Times New Roman"/>
-          <w:sz w:val="26"/>
-          <w:szCs w:val="26"/>
-        </w:rPr>
-        <w:t>”</w:t>
+        <w:t>A Kumar, “Different Types of CNN Architectures Explained: Examples”</w:t>
       </w:r>
       <w:r>
         <w:rPr>

</xml_diff>

<commit_message>
feat: Add mushroom search feature
- Change of plan: focus more on the app and less on the AI model
</commit_message>
<xml_diff>
--- a/Thesis_Report.docx
+++ b/Thesis_Report.docx
@@ -9844,15 +9844,7 @@
           <w:sz w:val="26"/>
           <w:szCs w:val="26"/>
         </w:rPr>
-        <w:t>i</w:t>
-      </w:r>
-      <w:r>
-        <w:rPr>
-          <w:bCs/>
-          <w:sz w:val="26"/>
-          <w:szCs w:val="26"/>
-        </w:rPr>
-        <w:t>es</w:t>
+        <w:t>ies</w:t>
       </w:r>
       <w:r>
         <w:rPr>
@@ -9969,7 +9961,152 @@
           <w:sz w:val="26"/>
           <w:szCs w:val="26"/>
         </w:rPr>
-        <w:t>accumulating</w:t>
+        <w:t xml:space="preserve">accumulating </w:t>
+      </w:r>
+      <w:r>
+        <w:rPr>
+          <w:bCs/>
+          <w:sz w:val="26"/>
+          <w:szCs w:val="26"/>
+        </w:rPr>
+        <w:t>global information from the full set of image patches. After the encoder stack, the final embedding of the CLS token represents a holistic summary of the image. This embedding is then passed to a lightweight multilayer perceptron (MLP) head, typically consisting of one or two fully connected layers followed by a SoftMax activation for classification tasks or a linear layer for regression tasks, producing the final prediction of the model.</w:t>
+      </w:r>
+    </w:p>
+    <w:p>
+      <w:pPr>
+        <w:suppressAutoHyphens w:val="0"/>
+        <w:rPr>
+          <w:b/>
+          <w:sz w:val="26"/>
+          <w:szCs w:val="26"/>
+        </w:rPr>
+      </w:pPr>
+    </w:p>
+    <w:p>
+      <w:pPr>
+        <w:rPr>
+          <w:b/>
+          <w:color w:val="EE0000"/>
+          <w:sz w:val="26"/>
+          <w:szCs w:val="26"/>
+        </w:rPr>
+      </w:pPr>
+      <w:r>
+        <w:rPr>
+          <w:b/>
+          <w:color w:val="EE0000"/>
+          <w:sz w:val="26"/>
+          <w:szCs w:val="26"/>
+        </w:rPr>
+        <w:t xml:space="preserve">2.4. </w:t>
+      </w:r>
+      <w:r>
+        <w:rPr>
+          <w:b/>
+          <w:color w:val="EE0000"/>
+          <w:sz w:val="26"/>
+          <w:szCs w:val="26"/>
+        </w:rPr>
+        <w:t>Baseline Architectures and Transfer-Learning Protocols</w:t>
+      </w:r>
+      <w:r>
+        <w:rPr>
+          <w:b/>
+          <w:color w:val="EE0000"/>
+          <w:sz w:val="26"/>
+          <w:szCs w:val="26"/>
+        </w:rPr>
+        <w:t xml:space="preserve"> (DRAFT)</w:t>
+      </w:r>
+    </w:p>
+    <w:p>
+      <w:pPr>
+        <w:suppressAutoHyphens w:val="0"/>
+        <w:rPr>
+          <w:b/>
+          <w:sz w:val="26"/>
+          <w:szCs w:val="26"/>
+        </w:rPr>
+      </w:pPr>
+    </w:p>
+    <w:p>
+      <w:pPr>
+        <w:suppressAutoHyphens w:val="0"/>
+        <w:rPr>
+          <w:bCs/>
+          <w:sz w:val="26"/>
+          <w:szCs w:val="26"/>
+        </w:rPr>
+      </w:pPr>
+      <w:r>
+        <w:rPr>
+          <w:bCs/>
+          <w:sz w:val="26"/>
+          <w:szCs w:val="26"/>
+        </w:rPr>
+        <w:t>&lt;</w:t>
+      </w:r>
+      <w:r>
+        <w:rPr>
+          <w:bCs/>
+          <w:sz w:val="26"/>
+          <w:szCs w:val="26"/>
+        </w:rPr>
+        <w:t>Intro paragraph</w:t>
+      </w:r>
+      <w:r>
+        <w:rPr>
+          <w:bCs/>
+          <w:sz w:val="26"/>
+          <w:szCs w:val="26"/>
+        </w:rPr>
+        <w:t>&gt;</w:t>
+      </w:r>
+    </w:p>
+    <w:p>
+      <w:pPr>
+        <w:suppressAutoHyphens w:val="0"/>
+        <w:rPr>
+          <w:bCs/>
+          <w:sz w:val="26"/>
+          <w:szCs w:val="26"/>
+        </w:rPr>
+      </w:pPr>
+    </w:p>
+    <w:p>
+      <w:pPr>
+        <w:ind w:firstLine="720"/>
+        <w:rPr>
+          <w:b/>
+          <w:sz w:val="26"/>
+          <w:szCs w:val="26"/>
+        </w:rPr>
+      </w:pPr>
+      <w:r>
+        <w:rPr>
+          <w:b/>
+          <w:sz w:val="26"/>
+          <w:szCs w:val="26"/>
+        </w:rPr>
+        <w:t>2.4.1 End-to-end Convolutional Neural Networks</w:t>
+      </w:r>
+    </w:p>
+    <w:p>
+      <w:pPr>
+        <w:suppressAutoHyphens w:val="0"/>
+        <w:rPr>
+          <w:bCs/>
+          <w:sz w:val="26"/>
+          <w:szCs w:val="26"/>
+        </w:rPr>
+      </w:pPr>
+      <w:r>
+        <w:rPr>
+          <w:bCs/>
+          <w:sz w:val="26"/>
+          <w:szCs w:val="26"/>
+        </w:rPr>
+        <w:t>For this thesis, MobileNetV3 is selected as the CNN backbone due to its efficiency, lightweight architecture, and suitability for mobile deployment. It utilizes depthwise separable convolutions, squeeze-and-excitation blocks, and optimized network search techniques to achieve strong accuracy while maintaining low latency. These properties make MobileNetV3 particularly effective for applications requiring real-time performance on resource-constrained devices.</w:t>
       </w:r>
       <w:r>
         <w:rPr>
@@ -9978,126 +10115,6 @@
           <w:szCs w:val="26"/>
         </w:rPr>
         <w:t xml:space="preserve"> </w:t>
-      </w:r>
-      <w:r>
-        <w:rPr>
-          <w:bCs/>
-          <w:sz w:val="26"/>
-          <w:szCs w:val="26"/>
-        </w:rPr>
-        <w:t>global information from the full set of image patches. After the encoder stack, the final embedding of the CLS token represents a holistic summary of the image. This embedding is then passed to a lightweight multilayer perceptron (MLP) head, typically consisting of one or two fully connected layers followed by a SoftMax activation for classification tasks or a linear layer for regression tasks, producing the final prediction of the model.</w:t>
-      </w:r>
-    </w:p>
-    <w:p>
-      <w:pPr>
-        <w:suppressAutoHyphens w:val="0"/>
-        <w:rPr>
-          <w:b/>
-          <w:sz w:val="26"/>
-          <w:szCs w:val="26"/>
-        </w:rPr>
-      </w:pPr>
-    </w:p>
-    <w:p>
-      <w:pPr>
-        <w:rPr>
-          <w:b/>
-          <w:color w:val="EE0000"/>
-          <w:sz w:val="26"/>
-          <w:szCs w:val="26"/>
-        </w:rPr>
-      </w:pPr>
-      <w:r>
-        <w:rPr>
-          <w:b/>
-          <w:color w:val="EE0000"/>
-          <w:sz w:val="26"/>
-          <w:szCs w:val="26"/>
-        </w:rPr>
-        <w:t xml:space="preserve">2.4. </w:t>
-      </w:r>
-      <w:r>
-        <w:rPr>
-          <w:b/>
-          <w:color w:val="EE0000"/>
-          <w:sz w:val="26"/>
-          <w:szCs w:val="26"/>
-        </w:rPr>
-        <w:t>Baseline Architectures and Transfer-Learning Protocols</w:t>
-      </w:r>
-    </w:p>
-    <w:p>
-      <w:pPr>
-        <w:suppressAutoHyphens w:val="0"/>
-        <w:rPr>
-          <w:b/>
-          <w:sz w:val="26"/>
-          <w:szCs w:val="26"/>
-        </w:rPr>
-      </w:pPr>
-    </w:p>
-    <w:p>
-      <w:pPr>
-        <w:suppressAutoHyphens w:val="0"/>
-        <w:rPr>
-          <w:bCs/>
-          <w:sz w:val="26"/>
-          <w:szCs w:val="26"/>
-        </w:rPr>
-      </w:pPr>
-      <w:r>
-        <w:rPr>
-          <w:bCs/>
-          <w:sz w:val="26"/>
-          <w:szCs w:val="26"/>
-        </w:rPr>
-        <w:t>&lt;Something introduction something&gt;</w:t>
-      </w:r>
-    </w:p>
-    <w:p>
-      <w:pPr>
-        <w:suppressAutoHyphens w:val="0"/>
-        <w:rPr>
-          <w:bCs/>
-          <w:sz w:val="26"/>
-          <w:szCs w:val="26"/>
-        </w:rPr>
-      </w:pPr>
-    </w:p>
-    <w:p>
-      <w:pPr>
-        <w:ind w:firstLine="720"/>
-        <w:rPr>
-          <w:b/>
-          <w:sz w:val="26"/>
-          <w:szCs w:val="26"/>
-        </w:rPr>
-      </w:pPr>
-      <w:r>
-        <w:rPr>
-          <w:b/>
-          <w:sz w:val="26"/>
-          <w:szCs w:val="26"/>
-        </w:rPr>
-        <w:t>2.4.1 End-to-end Convolutional Neural Networks</w:t>
-      </w:r>
-    </w:p>
-    <w:p>
-      <w:pPr>
-        <w:suppressAutoHyphens w:val="0"/>
-        <w:rPr>
-          <w:bCs/>
-          <w:sz w:val="26"/>
-          <w:szCs w:val="26"/>
-        </w:rPr>
-      </w:pPr>
-      <w:r>
-        <w:rPr>
-          <w:bCs/>
-          <w:sz w:val="26"/>
-          <w:szCs w:val="26"/>
-        </w:rPr>
-        <w:t>For this thesis, MobileNetV3 is selected as the CNN backbone due to its efficiency, lightweight architecture, and suitability for mobile deployment. It utilizes depthwise separable convolutions, squeeze-and-excitation blocks, and optimized network search techniques to achieve strong accuracy while maintaining low latency. These properties make MobileNetV3 particularly effective for applications requiring real-time performance on resource-constrained devices.</w:t>
       </w:r>
     </w:p>
     <w:p>
@@ -10309,13 +10326,15 @@
         <w:suppressAutoHyphens w:val="0"/>
         <w:rPr>
           <w:b/>
-          <w:sz w:val="26"/>
-          <w:szCs w:val="26"/>
-        </w:rPr>
-      </w:pPr>
-      <w:r>
-        <w:rPr>
-          <w:b/>
+          <w:color w:val="EE0000"/>
+          <w:sz w:val="26"/>
+          <w:szCs w:val="26"/>
+        </w:rPr>
+      </w:pPr>
+      <w:r>
+        <w:rPr>
+          <w:b/>
+          <w:color w:val="EE0000"/>
           <w:sz w:val="26"/>
           <w:szCs w:val="26"/>
         </w:rPr>
@@ -10324,6 +10343,7 @@
       <w:r>
         <w:rPr>
           <w:b/>
+          <w:color w:val="EE0000"/>
           <w:sz w:val="26"/>
           <w:szCs w:val="26"/>
         </w:rPr>
@@ -10332,10 +10352,29 @@
       <w:r>
         <w:rPr>
           <w:b/>
+          <w:color w:val="EE0000"/>
           <w:sz w:val="26"/>
           <w:szCs w:val="26"/>
         </w:rPr>
         <w:t>. Proposed Hybrid ViT + CNN Architecture</w:t>
+      </w:r>
+      <w:r>
+        <w:rPr>
+          <w:b/>
+          <w:color w:val="EE0000"/>
+          <w:sz w:val="26"/>
+          <w:szCs w:val="26"/>
+        </w:rPr>
+        <w:t xml:space="preserve"> </w:t>
+      </w:r>
+      <w:r>
+        <w:rPr>
+          <w:b/>
+          <w:color w:val="EE0000"/>
+          <w:sz w:val="26"/>
+          <w:szCs w:val="26"/>
+        </w:rPr>
+        <w:t>(DRAFT)</w:t>
       </w:r>
     </w:p>
     <w:p>
@@ -12856,13 +12895,15 @@
         <w:suppressAutoHyphens w:val="0"/>
         <w:rPr>
           <w:b/>
-          <w:sz w:val="26"/>
-          <w:szCs w:val="26"/>
-        </w:rPr>
-      </w:pPr>
-      <w:r>
-        <w:rPr>
-          <w:b/>
+          <w:color w:val="EE0000"/>
+          <w:sz w:val="26"/>
+          <w:szCs w:val="26"/>
+        </w:rPr>
+      </w:pPr>
+      <w:r>
+        <w:rPr>
+          <w:b/>
+          <w:color w:val="EE0000"/>
           <w:sz w:val="26"/>
           <w:szCs w:val="26"/>
         </w:rPr>
@@ -12871,6 +12912,7 @@
       <w:r>
         <w:rPr>
           <w:b/>
+          <w:color w:val="EE0000"/>
           <w:sz w:val="26"/>
           <w:szCs w:val="26"/>
         </w:rPr>
@@ -12879,10 +12921,200 @@
       <w:r>
         <w:rPr>
           <w:b/>
+          <w:color w:val="EE0000"/>
           <w:sz w:val="26"/>
           <w:szCs w:val="26"/>
         </w:rPr>
         <w:t>. System Architecture and Application Design</w:t>
+      </w:r>
+      <w:r>
+        <w:rPr>
+          <w:b/>
+          <w:color w:val="EE0000"/>
+          <w:sz w:val="26"/>
+          <w:szCs w:val="26"/>
+        </w:rPr>
+        <w:t xml:space="preserve"> (</w:t>
+      </w:r>
+      <w:proofErr w:type="spellStart"/>
+      <w:r>
+        <w:rPr>
+          <w:b/>
+          <w:color w:val="EE0000"/>
+          <w:sz w:val="26"/>
+          <w:szCs w:val="26"/>
+        </w:rPr>
+        <w:t>ngắn</w:t>
+      </w:r>
+      <w:proofErr w:type="spellEnd"/>
+      <w:r>
+        <w:rPr>
+          <w:b/>
+          <w:color w:val="EE0000"/>
+          <w:sz w:val="26"/>
+          <w:szCs w:val="26"/>
+        </w:rPr>
+        <w:t xml:space="preserve"> </w:t>
+      </w:r>
+      <w:proofErr w:type="spellStart"/>
+      <w:r>
+        <w:rPr>
+          <w:b/>
+          <w:color w:val="EE0000"/>
+          <w:sz w:val="26"/>
+          <w:szCs w:val="26"/>
+        </w:rPr>
+        <w:t>gọn</w:t>
+      </w:r>
+      <w:proofErr w:type="spellEnd"/>
+      <w:r>
+        <w:rPr>
+          <w:b/>
+          <w:color w:val="EE0000"/>
+          <w:sz w:val="26"/>
+          <w:szCs w:val="26"/>
+        </w:rPr>
+        <w:t xml:space="preserve"> </w:t>
+      </w:r>
+      <w:proofErr w:type="spellStart"/>
+      <w:r>
+        <w:rPr>
+          <w:b/>
+          <w:color w:val="EE0000"/>
+          <w:sz w:val="26"/>
+          <w:szCs w:val="26"/>
+        </w:rPr>
+        <w:t>thôi</w:t>
+      </w:r>
+      <w:proofErr w:type="spellEnd"/>
+      <w:r>
+        <w:rPr>
+          <w:b/>
+          <w:color w:val="EE0000"/>
+          <w:sz w:val="26"/>
+          <w:szCs w:val="26"/>
+        </w:rPr>
+        <w:t xml:space="preserve">, </w:t>
+      </w:r>
+      <w:proofErr w:type="spellStart"/>
+      <w:r>
+        <w:rPr>
+          <w:b/>
+          <w:color w:val="EE0000"/>
+          <w:sz w:val="26"/>
+          <w:szCs w:val="26"/>
+        </w:rPr>
+        <w:t>không</w:t>
+      </w:r>
+      <w:proofErr w:type="spellEnd"/>
+      <w:r>
+        <w:rPr>
+          <w:b/>
+          <w:color w:val="EE0000"/>
+          <w:sz w:val="26"/>
+          <w:szCs w:val="26"/>
+        </w:rPr>
+        <w:t xml:space="preserve"> </w:t>
+      </w:r>
+      <w:proofErr w:type="spellStart"/>
+      <w:r>
+        <w:rPr>
+          <w:b/>
+          <w:color w:val="EE0000"/>
+          <w:sz w:val="26"/>
+          <w:szCs w:val="26"/>
+        </w:rPr>
+        <w:t>cần</w:t>
+      </w:r>
+      <w:proofErr w:type="spellEnd"/>
+      <w:r>
+        <w:rPr>
+          <w:b/>
+          <w:color w:val="EE0000"/>
+          <w:sz w:val="26"/>
+          <w:szCs w:val="26"/>
+        </w:rPr>
+        <w:t xml:space="preserve"> </w:t>
+      </w:r>
+      <w:proofErr w:type="spellStart"/>
+      <w:r>
+        <w:rPr>
+          <w:b/>
+          <w:color w:val="EE0000"/>
+          <w:sz w:val="26"/>
+          <w:szCs w:val="26"/>
+        </w:rPr>
+        <w:t>phải</w:t>
+      </w:r>
+      <w:proofErr w:type="spellEnd"/>
+      <w:r>
+        <w:rPr>
+          <w:b/>
+          <w:color w:val="EE0000"/>
+          <w:sz w:val="26"/>
+          <w:szCs w:val="26"/>
+        </w:rPr>
+        <w:t xml:space="preserve"> </w:t>
+      </w:r>
+      <w:proofErr w:type="spellStart"/>
+      <w:r>
+        <w:rPr>
+          <w:b/>
+          <w:color w:val="EE0000"/>
+          <w:sz w:val="26"/>
+          <w:szCs w:val="26"/>
+        </w:rPr>
+        <w:t>làm</w:t>
+      </w:r>
+      <w:proofErr w:type="spellEnd"/>
+      <w:r>
+        <w:rPr>
+          <w:b/>
+          <w:color w:val="EE0000"/>
+          <w:sz w:val="26"/>
+          <w:szCs w:val="26"/>
+        </w:rPr>
+        <w:t xml:space="preserve"> </w:t>
+      </w:r>
+      <w:proofErr w:type="spellStart"/>
+      <w:r>
+        <w:rPr>
+          <w:b/>
+          <w:color w:val="EE0000"/>
+          <w:sz w:val="26"/>
+          <w:szCs w:val="26"/>
+        </w:rPr>
+        <w:t>đầy</w:t>
+      </w:r>
+      <w:proofErr w:type="spellEnd"/>
+      <w:r>
+        <w:rPr>
+          <w:b/>
+          <w:color w:val="EE0000"/>
+          <w:sz w:val="26"/>
+          <w:szCs w:val="26"/>
+        </w:rPr>
+        <w:t xml:space="preserve"> </w:t>
+      </w:r>
+      <w:proofErr w:type="spellStart"/>
+      <w:r>
+        <w:rPr>
+          <w:b/>
+          <w:color w:val="EE0000"/>
+          <w:sz w:val="26"/>
+          <w:szCs w:val="26"/>
+        </w:rPr>
+        <w:t>đủ</w:t>
+      </w:r>
+      <w:proofErr w:type="spellEnd"/>
+      <w:r>
+        <w:rPr>
+          <w:b/>
+          <w:color w:val="EE0000"/>
+          <w:sz w:val="26"/>
+          <w:szCs w:val="26"/>
+        </w:rPr>
+        <w:t xml:space="preserve"> </w:t>
       </w:r>
     </w:p>
     <w:p>
@@ -13528,6 +13760,13 @@
           <w:szCs w:val="26"/>
         </w:rPr>
         <w:t>3.1. MODEL EVALUATION</w:t>
+      </w:r>
+      <w:r>
+        <w:rPr>
+          <w:sz w:val="26"/>
+          <w:szCs w:val="26"/>
+        </w:rPr>
+        <w:t xml:space="preserve"> </w:t>
       </w:r>
     </w:p>
     <w:p>

</xml_diff>

<commit_message>
feat: Made some cosmetic changes to the app UI
</commit_message>
<xml_diff>
--- a/Thesis_Report.docx
+++ b/Thesis_Report.docx
@@ -8660,24 +8660,14 @@
     </w:p>
     <w:p>
       <w:pPr>
-        <w:suppressAutoHyphens w:val="0"/>
-        <w:rPr>
-          <w:sz w:val="26"/>
-          <w:szCs w:val="26"/>
-        </w:rPr>
-      </w:pPr>
-      <w:r>
-        <w:rPr>
-          <w:sz w:val="26"/>
+        <w:pStyle w:val="Heading1"/>
+      </w:pPr>
+      <w:r>
+        <w:rPr>
           <w:szCs w:val="26"/>
         </w:rPr>
         <w:br w:type="page"/>
       </w:r>
-    </w:p>
-    <w:p>
-      <w:pPr>
-        <w:pStyle w:val="Heading1"/>
-      </w:pPr>
       <w:bookmarkStart w:id="30" w:name="_Toc214470886"/>
       <w:bookmarkStart w:id="31" w:name="_Toc214553750"/>
       <w:r>
@@ -8689,6 +8679,632 @@
       </w:r>
       <w:bookmarkEnd w:id="30"/>
       <w:bookmarkEnd w:id="31"/>
+    </w:p>
+    <w:p>
+      <w:pPr>
+        <w:suppressAutoHyphens w:val="0"/>
+        <w:rPr>
+          <w:b/>
+          <w:color w:val="EE0000"/>
+          <w:sz w:val="26"/>
+          <w:szCs w:val="26"/>
+        </w:rPr>
+      </w:pPr>
+      <w:r>
+        <w:rPr>
+          <w:b/>
+          <w:color w:val="EE0000"/>
+          <w:sz w:val="26"/>
+          <w:szCs w:val="26"/>
+        </w:rPr>
+        <w:t xml:space="preserve">I. </w:t>
+      </w:r>
+      <w:proofErr w:type="spellStart"/>
+      <w:r>
+        <w:rPr>
+          <w:b/>
+          <w:color w:val="EE0000"/>
+          <w:sz w:val="26"/>
+          <w:szCs w:val="26"/>
+        </w:rPr>
+        <w:t>Phần</w:t>
+      </w:r>
+      <w:proofErr w:type="spellEnd"/>
+      <w:r>
+        <w:rPr>
+          <w:b/>
+          <w:color w:val="EE0000"/>
+          <w:sz w:val="26"/>
+          <w:szCs w:val="26"/>
+        </w:rPr>
+        <w:t xml:space="preserve"> App</w:t>
+      </w:r>
+    </w:p>
+    <w:p>
+      <w:pPr>
+        <w:suppressAutoHyphens w:val="0"/>
+        <w:rPr>
+          <w:b/>
+          <w:color w:val="EE0000"/>
+          <w:sz w:val="26"/>
+          <w:szCs w:val="26"/>
+        </w:rPr>
+      </w:pPr>
+      <w:r>
+        <w:rPr>
+          <w:b/>
+          <w:color w:val="EE0000"/>
+          <w:sz w:val="26"/>
+          <w:szCs w:val="26"/>
+        </w:rPr>
+        <w:t>2.</w:t>
+      </w:r>
+      <w:r>
+        <w:rPr>
+          <w:b/>
+          <w:color w:val="EE0000"/>
+          <w:sz w:val="26"/>
+          <w:szCs w:val="26"/>
+        </w:rPr>
+        <w:t>9</w:t>
+      </w:r>
+      <w:r>
+        <w:rPr>
+          <w:b/>
+          <w:color w:val="EE0000"/>
+          <w:sz w:val="26"/>
+          <w:szCs w:val="26"/>
+        </w:rPr>
+        <w:t>. System Architecture and Application Design</w:t>
+      </w:r>
+      <w:r>
+        <w:rPr>
+          <w:b/>
+          <w:color w:val="EE0000"/>
+          <w:sz w:val="26"/>
+          <w:szCs w:val="26"/>
+        </w:rPr>
+        <w:t xml:space="preserve"> </w:t>
+      </w:r>
+    </w:p>
+    <w:p>
+      <w:pPr>
+        <w:suppressAutoHyphens w:val="0"/>
+        <w:rPr>
+          <w:bCs/>
+          <w:sz w:val="26"/>
+          <w:szCs w:val="26"/>
+        </w:rPr>
+      </w:pPr>
+      <w:r>
+        <w:rPr>
+          <w:bCs/>
+          <w:sz w:val="26"/>
+          <w:szCs w:val="26"/>
+        </w:rPr>
+        <w:t>This</w:t>
+      </w:r>
+      <w:r>
+        <w:rPr>
+          <w:bCs/>
+          <w:sz w:val="26"/>
+          <w:szCs w:val="26"/>
+        </w:rPr>
+        <w:t xml:space="preserve"> section includes:</w:t>
+      </w:r>
+    </w:p>
+    <w:p>
+      <w:pPr>
+        <w:suppressAutoHyphens w:val="0"/>
+        <w:rPr>
+          <w:bCs/>
+          <w:sz w:val="26"/>
+          <w:szCs w:val="26"/>
+        </w:rPr>
+      </w:pPr>
+    </w:p>
+    <w:p>
+      <w:pPr>
+        <w:suppressAutoHyphens w:val="0"/>
+        <w:ind w:firstLine="720"/>
+        <w:rPr>
+          <w:b/>
+          <w:sz w:val="26"/>
+          <w:szCs w:val="26"/>
+        </w:rPr>
+      </w:pPr>
+      <w:r>
+        <w:rPr>
+          <w:b/>
+          <w:sz w:val="26"/>
+          <w:szCs w:val="26"/>
+        </w:rPr>
+        <w:t>2.</w:t>
+      </w:r>
+      <w:r>
+        <w:rPr>
+          <w:b/>
+          <w:sz w:val="26"/>
+          <w:szCs w:val="26"/>
+        </w:rPr>
+        <w:t>9</w:t>
+      </w:r>
+      <w:r>
+        <w:rPr>
+          <w:b/>
+          <w:sz w:val="26"/>
+          <w:szCs w:val="26"/>
+        </w:rPr>
+        <w:t>.1</w:t>
+      </w:r>
+      <w:r>
+        <w:rPr>
+          <w:b/>
+          <w:sz w:val="26"/>
+          <w:szCs w:val="26"/>
+        </w:rPr>
+        <w:t>.</w:t>
+      </w:r>
+      <w:r>
+        <w:rPr>
+          <w:b/>
+          <w:sz w:val="26"/>
+          <w:szCs w:val="26"/>
+        </w:rPr>
+        <w:t xml:space="preserve"> System Architecture Overview</w:t>
+      </w:r>
+    </w:p>
+    <w:p>
+      <w:pPr>
+        <w:suppressAutoHyphens w:val="0"/>
+        <w:ind w:left="720" w:firstLine="720"/>
+        <w:rPr>
+          <w:bCs/>
+          <w:sz w:val="26"/>
+          <w:szCs w:val="26"/>
+        </w:rPr>
+      </w:pPr>
+      <w:r>
+        <w:rPr>
+          <w:bCs/>
+          <w:sz w:val="26"/>
+          <w:szCs w:val="26"/>
+        </w:rPr>
+        <w:t>Diagram:</w:t>
+      </w:r>
+      <w:r>
+        <w:rPr>
+          <w:bCs/>
+          <w:sz w:val="26"/>
+          <w:szCs w:val="26"/>
+        </w:rPr>
+        <w:t xml:space="preserve"> </w:t>
+      </w:r>
+      <w:r>
+        <w:rPr>
+          <w:bCs/>
+          <w:sz w:val="26"/>
+          <w:szCs w:val="26"/>
+        </w:rPr>
+        <w:t>Mobile app → API → Inference server → App result display</w:t>
+      </w:r>
+    </w:p>
+    <w:p>
+      <w:pPr>
+        <w:suppressAutoHyphens w:val="0"/>
+        <w:rPr>
+          <w:bCs/>
+          <w:sz w:val="26"/>
+          <w:szCs w:val="26"/>
+        </w:rPr>
+      </w:pPr>
+      <w:r>
+        <w:rPr>
+          <w:bCs/>
+          <w:sz w:val="26"/>
+          <w:szCs w:val="26"/>
+        </w:rPr>
+        <w:tab/>
+        <w:t>2.9.2 Main functions of the system</w:t>
+      </w:r>
+    </w:p>
+    <w:p>
+      <w:pPr>
+        <w:suppressAutoHyphens w:val="0"/>
+        <w:rPr>
+          <w:bCs/>
+          <w:sz w:val="26"/>
+          <w:szCs w:val="26"/>
+        </w:rPr>
+      </w:pPr>
+      <w:r>
+        <w:rPr>
+          <w:bCs/>
+          <w:sz w:val="26"/>
+          <w:szCs w:val="26"/>
+        </w:rPr>
+        <w:tab/>
+      </w:r>
+      <w:r>
+        <w:rPr>
+          <w:bCs/>
+          <w:sz w:val="26"/>
+          <w:szCs w:val="26"/>
+        </w:rPr>
+        <w:tab/>
+        <w:t>(inference, history, theme and shit, short and simple)</w:t>
+      </w:r>
+    </w:p>
+    <w:p>
+      <w:pPr>
+        <w:suppressAutoHyphens w:val="0"/>
+        <w:ind w:left="720"/>
+        <w:rPr>
+          <w:b/>
+          <w:sz w:val="26"/>
+          <w:szCs w:val="26"/>
+        </w:rPr>
+      </w:pPr>
+      <w:r>
+        <w:rPr>
+          <w:b/>
+          <w:sz w:val="26"/>
+          <w:szCs w:val="26"/>
+        </w:rPr>
+        <w:t>2.</w:t>
+      </w:r>
+      <w:r>
+        <w:rPr>
+          <w:b/>
+          <w:sz w:val="26"/>
+          <w:szCs w:val="26"/>
+        </w:rPr>
+        <w:t>9</w:t>
+      </w:r>
+      <w:r>
+        <w:rPr>
+          <w:b/>
+          <w:sz w:val="26"/>
+          <w:szCs w:val="26"/>
+        </w:rPr>
+        <w:t>.</w:t>
+      </w:r>
+      <w:r>
+        <w:rPr>
+          <w:b/>
+          <w:sz w:val="26"/>
+          <w:szCs w:val="26"/>
+        </w:rPr>
+        <w:t>3.</w:t>
+      </w:r>
+      <w:r>
+        <w:rPr>
+          <w:b/>
+          <w:sz w:val="26"/>
+          <w:szCs w:val="26"/>
+        </w:rPr>
+        <w:t xml:space="preserve"> Use Case Diagram</w:t>
+      </w:r>
+      <w:r>
+        <w:rPr>
+          <w:b/>
+          <w:sz w:val="26"/>
+          <w:szCs w:val="26"/>
+        </w:rPr>
+        <w:t xml:space="preserve"> (sub section will be a, b, c, d)</w:t>
+      </w:r>
+    </w:p>
+    <w:p>
+      <w:pPr>
+        <w:suppressAutoHyphens w:val="0"/>
+        <w:ind w:left="720"/>
+        <w:rPr>
+          <w:b/>
+          <w:sz w:val="26"/>
+          <w:szCs w:val="26"/>
+        </w:rPr>
+      </w:pPr>
+      <w:r>
+        <w:rPr>
+          <w:b/>
+          <w:sz w:val="26"/>
+          <w:szCs w:val="26"/>
+        </w:rPr>
+        <w:t>2.</w:t>
+      </w:r>
+      <w:r>
+        <w:rPr>
+          <w:b/>
+          <w:sz w:val="26"/>
+          <w:szCs w:val="26"/>
+        </w:rPr>
+        <w:t>9.4.</w:t>
+      </w:r>
+      <w:r>
+        <w:rPr>
+          <w:b/>
+          <w:sz w:val="26"/>
+          <w:szCs w:val="26"/>
+        </w:rPr>
+        <w:t xml:space="preserve"> System Flowchart</w:t>
+      </w:r>
+    </w:p>
+    <w:p>
+      <w:pPr>
+        <w:suppressAutoHyphens w:val="0"/>
+        <w:ind w:left="720"/>
+        <w:rPr>
+          <w:b/>
+          <w:sz w:val="26"/>
+          <w:szCs w:val="26"/>
+        </w:rPr>
+      </w:pPr>
+      <w:r>
+        <w:rPr>
+          <w:b/>
+          <w:sz w:val="26"/>
+          <w:szCs w:val="26"/>
+        </w:rPr>
+        <w:t>2.</w:t>
+      </w:r>
+      <w:r>
+        <w:rPr>
+          <w:b/>
+          <w:sz w:val="26"/>
+          <w:szCs w:val="26"/>
+        </w:rPr>
+        <w:t>9</w:t>
+      </w:r>
+      <w:r>
+        <w:rPr>
+          <w:b/>
+          <w:sz w:val="26"/>
+          <w:szCs w:val="26"/>
+        </w:rPr>
+        <w:t>.</w:t>
+      </w:r>
+      <w:r>
+        <w:rPr>
+          <w:b/>
+          <w:sz w:val="26"/>
+          <w:szCs w:val="26"/>
+        </w:rPr>
+        <w:t>5.</w:t>
+      </w:r>
+      <w:r>
+        <w:rPr>
+          <w:b/>
+          <w:sz w:val="26"/>
+          <w:szCs w:val="26"/>
+        </w:rPr>
+        <w:t xml:space="preserve"> API Flow (image upload → inference → class index response)</w:t>
+      </w:r>
+    </w:p>
+    <w:p>
+      <w:pPr>
+        <w:suppressAutoHyphens w:val="0"/>
+        <w:ind w:left="720"/>
+        <w:rPr>
+          <w:b/>
+          <w:sz w:val="26"/>
+          <w:szCs w:val="26"/>
+        </w:rPr>
+      </w:pPr>
+      <w:r>
+        <w:rPr>
+          <w:b/>
+          <w:sz w:val="26"/>
+          <w:szCs w:val="26"/>
+        </w:rPr>
+        <w:t>2.</w:t>
+      </w:r>
+      <w:r>
+        <w:rPr>
+          <w:b/>
+          <w:sz w:val="26"/>
+          <w:szCs w:val="26"/>
+        </w:rPr>
+        <w:t>9</w:t>
+      </w:r>
+      <w:r>
+        <w:rPr>
+          <w:b/>
+          <w:sz w:val="26"/>
+          <w:szCs w:val="26"/>
+        </w:rPr>
+        <w:t>.</w:t>
+      </w:r>
+      <w:r>
+        <w:rPr>
+          <w:b/>
+          <w:sz w:val="26"/>
+          <w:szCs w:val="26"/>
+        </w:rPr>
+        <w:t>6.</w:t>
+      </w:r>
+      <w:r>
+        <w:rPr>
+          <w:b/>
+          <w:sz w:val="26"/>
+          <w:szCs w:val="26"/>
+        </w:rPr>
+        <w:t xml:space="preserve"> Local Database Desig</w:t>
+      </w:r>
+      <w:r>
+        <w:rPr>
+          <w:b/>
+          <w:sz w:val="26"/>
+          <w:szCs w:val="26"/>
+        </w:rPr>
+        <w:t>n</w:t>
+      </w:r>
+    </w:p>
+    <w:p>
+      <w:pPr>
+        <w:suppressAutoHyphens w:val="0"/>
+        <w:ind w:left="1440"/>
+        <w:rPr>
+          <w:bCs/>
+          <w:sz w:val="26"/>
+          <w:szCs w:val="26"/>
+        </w:rPr>
+      </w:pPr>
+      <w:r>
+        <w:rPr>
+          <w:bCs/>
+          <w:sz w:val="26"/>
+          <w:szCs w:val="26"/>
+        </w:rPr>
+        <w:t>SQLite table structure</w:t>
+      </w:r>
+    </w:p>
+    <w:p>
+      <w:pPr>
+        <w:suppressAutoHyphens w:val="0"/>
+        <w:ind w:left="1440"/>
+        <w:rPr>
+          <w:bCs/>
+          <w:sz w:val="26"/>
+          <w:szCs w:val="26"/>
+        </w:rPr>
+      </w:pPr>
+      <w:r>
+        <w:rPr>
+          <w:bCs/>
+          <w:sz w:val="26"/>
+          <w:szCs w:val="26"/>
+        </w:rPr>
+        <w:t>JSON format for mushroom metadata</w:t>
+      </w:r>
+    </w:p>
+    <w:p>
+      <w:pPr>
+        <w:suppressAutoHyphens w:val="0"/>
+        <w:ind w:left="1440"/>
+        <w:rPr>
+          <w:bCs/>
+          <w:sz w:val="26"/>
+          <w:szCs w:val="26"/>
+        </w:rPr>
+      </w:pPr>
+      <w:r>
+        <w:rPr>
+          <w:bCs/>
+          <w:sz w:val="26"/>
+          <w:szCs w:val="26"/>
+        </w:rPr>
+        <w:t>How predicted-class index maps to metadata</w:t>
+      </w:r>
+    </w:p>
+    <w:p>
+      <w:pPr>
+        <w:suppressAutoHyphens w:val="0"/>
+        <w:ind w:firstLine="720"/>
+        <w:rPr>
+          <w:b/>
+          <w:sz w:val="26"/>
+          <w:szCs w:val="26"/>
+        </w:rPr>
+      </w:pPr>
+      <w:r>
+        <w:rPr>
+          <w:b/>
+          <w:sz w:val="26"/>
+          <w:szCs w:val="26"/>
+        </w:rPr>
+        <w:t>2.</w:t>
+      </w:r>
+      <w:r>
+        <w:rPr>
+          <w:b/>
+          <w:sz w:val="26"/>
+          <w:szCs w:val="26"/>
+        </w:rPr>
+        <w:t>9</w:t>
+      </w:r>
+      <w:r>
+        <w:rPr>
+          <w:b/>
+          <w:sz w:val="26"/>
+          <w:szCs w:val="26"/>
+        </w:rPr>
+        <w:t>.</w:t>
+      </w:r>
+      <w:r>
+        <w:rPr>
+          <w:b/>
+          <w:sz w:val="26"/>
+          <w:szCs w:val="26"/>
+        </w:rPr>
+        <w:t>7.</w:t>
+      </w:r>
+      <w:r>
+        <w:rPr>
+          <w:b/>
+          <w:sz w:val="26"/>
+          <w:szCs w:val="26"/>
+        </w:rPr>
+        <w:t xml:space="preserve"> Mobile App UI/UX Overview</w:t>
+      </w:r>
+    </w:p>
+    <w:p/>
+    <w:p>
+      <w:pPr>
+        <w:suppressAutoHyphens w:val="0"/>
+        <w:rPr>
+          <w:b/>
+          <w:color w:val="EE0000"/>
+          <w:sz w:val="26"/>
+          <w:szCs w:val="26"/>
+        </w:rPr>
+      </w:pPr>
+      <w:r>
+        <w:rPr>
+          <w:b/>
+          <w:color w:val="EE0000"/>
+          <w:sz w:val="26"/>
+          <w:szCs w:val="26"/>
+        </w:rPr>
+        <w:t>I</w:t>
+      </w:r>
+      <w:r>
+        <w:rPr>
+          <w:b/>
+          <w:color w:val="EE0000"/>
+          <w:sz w:val="26"/>
+          <w:szCs w:val="26"/>
+        </w:rPr>
+        <w:t>I</w:t>
+      </w:r>
+      <w:r>
+        <w:rPr>
+          <w:b/>
+          <w:color w:val="EE0000"/>
+          <w:sz w:val="26"/>
+          <w:szCs w:val="26"/>
+        </w:rPr>
+        <w:t xml:space="preserve">. </w:t>
+      </w:r>
+      <w:proofErr w:type="spellStart"/>
+      <w:r>
+        <w:rPr>
+          <w:b/>
+          <w:color w:val="EE0000"/>
+          <w:sz w:val="26"/>
+          <w:szCs w:val="26"/>
+        </w:rPr>
+        <w:t>Phần</w:t>
+      </w:r>
+      <w:proofErr w:type="spellEnd"/>
+      <w:r>
+        <w:rPr>
+          <w:b/>
+          <w:color w:val="EE0000"/>
+          <w:sz w:val="26"/>
+          <w:szCs w:val="26"/>
+        </w:rPr>
+        <w:t xml:space="preserve"> App</w:t>
+      </w:r>
     </w:p>
     <w:p>
       <w:pPr>
@@ -8917,6 +9533,7 @@
           <w:sz w:val="26"/>
           <w:szCs w:val="26"/>
         </w:rPr>
+        <w:lastRenderedPageBreak/>
         <w:t>Convolutional Neural Networks (CNNs), introduced in the late 1980s with the LeNet architecture</w:t>
       </w:r>
       <w:r>
@@ -9202,7 +9819,6 @@
           <w:sz w:val="26"/>
           <w:szCs w:val="26"/>
         </w:rPr>
-        <w:lastRenderedPageBreak/>
         <w:drawing>
           <wp:inline distT="0" distB="0" distL="0" distR="0" wp14:anchorId="5EB18D0D" wp14:editId="3E9F4BDF">
             <wp:extent cx="5579745" cy="2795270"/>
@@ -9428,7 +10044,16 @@
           <w:sz w:val="26"/>
           <w:szCs w:val="26"/>
         </w:rPr>
-        <w:t xml:space="preserve"> across the input to produce feature maps</w:t>
+        <w:t xml:space="preserve"> across the input </w:t>
+      </w:r>
+      <w:r>
+        <w:rPr>
+          <w:bCs/>
+          <w:sz w:val="26"/>
+          <w:szCs w:val="26"/>
+        </w:rPr>
+        <w:lastRenderedPageBreak/>
+        <w:t>to produce feature maps</w:t>
       </w:r>
       <w:r>
         <w:rPr>
@@ -9852,16 +10477,7 @@
           <w:sz w:val="26"/>
           <w:szCs w:val="26"/>
         </w:rPr>
-        <w:t xml:space="preserve"> the transformer architecture to image analysis by converting an image into a sequence of fixed-size, non-overlapping patches, typically 16×16 pixels each. Every patch is flattened into a single vector and projected through a learnable embedding layer, forming a patch embedding that transforms the original 2D image into a 1D sequence of tokens suitable for transformer processing. Positional encodings are then added to </w:t>
-      </w:r>
-      <w:r>
-        <w:rPr>
-          <w:bCs/>
-          <w:sz w:val="26"/>
-          <w:szCs w:val="26"/>
-        </w:rPr>
-        <w:lastRenderedPageBreak/>
-        <w:t>these embeddings to supply spatial context, allowing the self-attention mechanism to retain information about each patch’s location in the original image and preserve the underlying 2D structure.</w:t>
+        <w:t xml:space="preserve"> the transformer architecture to image analysis by converting an image into a sequence of fixed-size, non-overlapping patches, typically 16×16 pixels each. Every patch is flattened into a single vector and projected through a learnable embedding layer, forming a patch embedding that transforms the original 2D image into a 1D sequence of tokens suitable for transformer processing. Positional encodings are then added to these embeddings to supply spatial context, allowing the self-attention mechanism to retain information about each patch’s location in the original image and preserve the underlying 2D structure.</w:t>
       </w:r>
     </w:p>
     <w:p>
@@ -9984,6 +10600,7 @@
     </w:p>
     <w:p>
       <w:pPr>
+        <w:suppressAutoHyphens w:val="0"/>
         <w:rPr>
           <w:b/>
           <w:color w:val="EE0000"/>
@@ -9998,7 +10615,8 @@
           <w:sz w:val="26"/>
           <w:szCs w:val="26"/>
         </w:rPr>
-        <w:t xml:space="preserve">2.4. </w:t>
+        <w:lastRenderedPageBreak/>
+        <w:t>2.</w:t>
       </w:r>
       <w:r>
         <w:rPr>
@@ -10007,7 +10625,7 @@
           <w:sz w:val="26"/>
           <w:szCs w:val="26"/>
         </w:rPr>
-        <w:t>Baseline Architectures and Transfer-Learning Protocols</w:t>
+        <w:t>5</w:t>
       </w:r>
       <w:r>
         <w:rPr>
@@ -10016,365 +10634,16 @@
           <w:sz w:val="26"/>
           <w:szCs w:val="26"/>
         </w:rPr>
+        <w:t>. Proposed Hybrid ViT + CNN Architecture</w:t>
+      </w:r>
+      <w:r>
+        <w:rPr>
+          <w:b/>
+          <w:color w:val="EE0000"/>
+          <w:sz w:val="26"/>
+          <w:szCs w:val="26"/>
+        </w:rPr>
         <w:t xml:space="preserve"> (DRAFT)</w:t>
-      </w:r>
-    </w:p>
-    <w:p>
-      <w:pPr>
-        <w:suppressAutoHyphens w:val="0"/>
-        <w:rPr>
-          <w:b/>
-          <w:sz w:val="26"/>
-          <w:szCs w:val="26"/>
-        </w:rPr>
-      </w:pPr>
-    </w:p>
-    <w:p>
-      <w:pPr>
-        <w:suppressAutoHyphens w:val="0"/>
-        <w:rPr>
-          <w:bCs/>
-          <w:sz w:val="26"/>
-          <w:szCs w:val="26"/>
-        </w:rPr>
-      </w:pPr>
-      <w:r>
-        <w:rPr>
-          <w:bCs/>
-          <w:sz w:val="26"/>
-          <w:szCs w:val="26"/>
-        </w:rPr>
-        <w:t>&lt;</w:t>
-      </w:r>
-      <w:r>
-        <w:rPr>
-          <w:bCs/>
-          <w:sz w:val="26"/>
-          <w:szCs w:val="26"/>
-        </w:rPr>
-        <w:t>Intro paragraph</w:t>
-      </w:r>
-      <w:r>
-        <w:rPr>
-          <w:bCs/>
-          <w:sz w:val="26"/>
-          <w:szCs w:val="26"/>
-        </w:rPr>
-        <w:t>&gt;</w:t>
-      </w:r>
-    </w:p>
-    <w:p>
-      <w:pPr>
-        <w:suppressAutoHyphens w:val="0"/>
-        <w:rPr>
-          <w:bCs/>
-          <w:sz w:val="26"/>
-          <w:szCs w:val="26"/>
-        </w:rPr>
-      </w:pPr>
-    </w:p>
-    <w:p>
-      <w:pPr>
-        <w:ind w:firstLine="720"/>
-        <w:rPr>
-          <w:b/>
-          <w:sz w:val="26"/>
-          <w:szCs w:val="26"/>
-        </w:rPr>
-      </w:pPr>
-      <w:r>
-        <w:rPr>
-          <w:b/>
-          <w:sz w:val="26"/>
-          <w:szCs w:val="26"/>
-        </w:rPr>
-        <w:t>2.4.1 End-to-end Convolutional Neural Networks</w:t>
-      </w:r>
-    </w:p>
-    <w:p>
-      <w:pPr>
-        <w:suppressAutoHyphens w:val="0"/>
-        <w:rPr>
-          <w:bCs/>
-          <w:sz w:val="26"/>
-          <w:szCs w:val="26"/>
-        </w:rPr>
-      </w:pPr>
-      <w:r>
-        <w:rPr>
-          <w:bCs/>
-          <w:sz w:val="26"/>
-          <w:szCs w:val="26"/>
-        </w:rPr>
-        <w:t>For this thesis, MobileNetV3 is selected as the CNN backbone due to its efficiency, lightweight architecture, and suitability for mobile deployment. It utilizes depthwise separable convolutions, squeeze-and-excitation blocks, and optimized network search techniques to achieve strong accuracy while maintaining low latency. These properties make MobileNetV3 particularly effective for applications requiring real-time performance on resource-constrained devices.</w:t>
-      </w:r>
-      <w:r>
-        <w:rPr>
-          <w:bCs/>
-          <w:sz w:val="26"/>
-          <w:szCs w:val="26"/>
-        </w:rPr>
-        <w:t xml:space="preserve"> </w:t>
-      </w:r>
-    </w:p>
-    <w:p>
-      <w:pPr>
-        <w:suppressAutoHyphens w:val="0"/>
-        <w:rPr>
-          <w:b/>
-          <w:sz w:val="26"/>
-          <w:szCs w:val="26"/>
-        </w:rPr>
-      </w:pPr>
-    </w:p>
-    <w:p>
-      <w:pPr>
-        <w:ind w:firstLine="720"/>
-        <w:rPr>
-          <w:b/>
-          <w:sz w:val="26"/>
-          <w:szCs w:val="26"/>
-        </w:rPr>
-      </w:pPr>
-      <w:r>
-        <w:rPr>
-          <w:b/>
-          <w:sz w:val="26"/>
-          <w:szCs w:val="26"/>
-        </w:rPr>
-        <w:t>2.4.2 End-to-end Vision Transformers</w:t>
-      </w:r>
-    </w:p>
-    <w:p>
-      <w:pPr>
-        <w:suppressAutoHyphens w:val="0"/>
-        <w:rPr>
-          <w:bCs/>
-          <w:sz w:val="26"/>
-          <w:szCs w:val="26"/>
-        </w:rPr>
-      </w:pPr>
-      <w:r>
-        <w:rPr>
-          <w:bCs/>
-          <w:sz w:val="26"/>
-          <w:szCs w:val="26"/>
-        </w:rPr>
-        <w:t>A ViT-only model is included in this study as a baseline to measure the standalone effectiveness of transformer-based architecture. Using this baseline allows direct comparison with CNN-only and hybrid architectures, clarifying how each modeling approach contributes to feature extraction and predictive performance.</w:t>
-      </w:r>
-    </w:p>
-    <w:p>
-      <w:pPr>
-        <w:suppressAutoHyphens w:val="0"/>
-        <w:ind w:firstLine="720"/>
-        <w:rPr>
-          <w:b/>
-          <w:sz w:val="26"/>
-          <w:szCs w:val="26"/>
-        </w:rPr>
-      </w:pPr>
-    </w:p>
-    <w:p>
-      <w:pPr>
-        <w:suppressAutoHyphens w:val="0"/>
-        <w:ind w:firstLine="720"/>
-        <w:rPr>
-          <w:b/>
-          <w:sz w:val="26"/>
-          <w:szCs w:val="26"/>
-        </w:rPr>
-      </w:pPr>
-      <w:r>
-        <w:rPr>
-          <w:b/>
-          <w:sz w:val="26"/>
-          <w:szCs w:val="26"/>
-        </w:rPr>
-        <w:t>2.4.</w:t>
-      </w:r>
-      <w:r>
-        <w:rPr>
-          <w:b/>
-          <w:sz w:val="26"/>
-          <w:szCs w:val="26"/>
-        </w:rPr>
-        <w:t xml:space="preserve">3 </w:t>
-      </w:r>
-      <w:r>
-        <w:rPr>
-          <w:b/>
-          <w:sz w:val="26"/>
-          <w:szCs w:val="26"/>
-        </w:rPr>
-        <w:t>Frozen ViT Feature Extractor + External Classifiers</w:t>
-      </w:r>
-    </w:p>
-    <w:p>
-      <w:pPr>
-        <w:suppressAutoHyphens w:val="0"/>
-        <w:rPr>
-          <w:b/>
-          <w:sz w:val="26"/>
-          <w:szCs w:val="26"/>
-        </w:rPr>
-      </w:pPr>
-    </w:p>
-    <w:p>
-      <w:pPr>
-        <w:suppressAutoHyphens w:val="0"/>
-        <w:rPr>
-          <w:bCs/>
-          <w:sz w:val="26"/>
-          <w:szCs w:val="26"/>
-        </w:rPr>
-      </w:pPr>
-      <w:r>
-        <w:rPr>
-          <w:bCs/>
-          <w:sz w:val="26"/>
-          <w:szCs w:val="26"/>
-        </w:rPr>
-        <w:lastRenderedPageBreak/>
-        <w:t>A pretrained ViT model is used as a fixed feature extractor by freezing all transformer weights and extracting the final patch embeddings. These embeddings are then passed to three external classifiers—Logistic Regression, Support Vector Machine, and XGBoost—to evaluate how well ViT features perform without end-to-end fine-tuning. This setup provides a lightweight baseline and offers insight into the standalone representational strength of transformer features.</w:t>
-      </w:r>
-    </w:p>
-    <w:p>
-      <w:pPr>
-        <w:suppressAutoHyphens w:val="0"/>
-        <w:rPr>
-          <w:b/>
-          <w:sz w:val="26"/>
-          <w:szCs w:val="26"/>
-        </w:rPr>
-      </w:pPr>
-    </w:p>
-    <w:p>
-      <w:pPr>
-        <w:suppressAutoHyphens w:val="0"/>
-        <w:ind w:firstLine="720"/>
-        <w:rPr>
-          <w:b/>
-          <w:sz w:val="26"/>
-          <w:szCs w:val="26"/>
-        </w:rPr>
-      </w:pPr>
-      <w:r>
-        <w:rPr>
-          <w:b/>
-          <w:sz w:val="26"/>
-          <w:szCs w:val="26"/>
-        </w:rPr>
-        <w:t>2.4.</w:t>
-      </w:r>
-      <w:r>
-        <w:rPr>
-          <w:b/>
-          <w:sz w:val="26"/>
-          <w:szCs w:val="26"/>
-        </w:rPr>
-        <w:t>4</w:t>
-      </w:r>
-      <w:r>
-        <w:rPr>
-          <w:b/>
-          <w:sz w:val="26"/>
-          <w:szCs w:val="26"/>
-        </w:rPr>
-        <w:t xml:space="preserve"> Frozen CNN Feature Extractor + External Classifiers</w:t>
-      </w:r>
-    </w:p>
-    <w:p>
-      <w:pPr>
-        <w:suppressAutoHyphens w:val="0"/>
-        <w:rPr>
-          <w:b/>
-          <w:sz w:val="26"/>
-          <w:szCs w:val="26"/>
-        </w:rPr>
-      </w:pPr>
-    </w:p>
-    <w:p>
-      <w:pPr>
-        <w:suppressAutoHyphens w:val="0"/>
-        <w:rPr>
-          <w:bCs/>
-          <w:sz w:val="26"/>
-          <w:szCs w:val="26"/>
-        </w:rPr>
-      </w:pPr>
-      <w:r>
-        <w:rPr>
-          <w:bCs/>
-          <w:sz w:val="26"/>
-          <w:szCs w:val="26"/>
-        </w:rPr>
-        <w:t>Similarly, MobileNetV3 is frozen and used solely to generate spatial feature vectors from mushroom images. The extracted features are fed into Logistic Regression, SVM, and XGBoost classifiers to benchmark the effectiveness of CNN-based representations independent of full-network training. This baseline helps contrast CNN feature quality with ViT features and with the final hybrid architecture.</w:t>
-      </w:r>
-    </w:p>
-    <w:p>
-      <w:pPr>
-        <w:suppressAutoHyphens w:val="0"/>
-        <w:rPr>
-          <w:b/>
-          <w:sz w:val="26"/>
-          <w:szCs w:val="26"/>
-        </w:rPr>
-      </w:pPr>
-    </w:p>
-    <w:p>
-      <w:pPr>
-        <w:suppressAutoHyphens w:val="0"/>
-        <w:rPr>
-          <w:b/>
-          <w:color w:val="EE0000"/>
-          <w:sz w:val="26"/>
-          <w:szCs w:val="26"/>
-        </w:rPr>
-      </w:pPr>
-      <w:r>
-        <w:rPr>
-          <w:b/>
-          <w:color w:val="EE0000"/>
-          <w:sz w:val="26"/>
-          <w:szCs w:val="26"/>
-        </w:rPr>
-        <w:t>2.</w:t>
-      </w:r>
-      <w:r>
-        <w:rPr>
-          <w:b/>
-          <w:color w:val="EE0000"/>
-          <w:sz w:val="26"/>
-          <w:szCs w:val="26"/>
-        </w:rPr>
-        <w:t>5</w:t>
-      </w:r>
-      <w:r>
-        <w:rPr>
-          <w:b/>
-          <w:color w:val="EE0000"/>
-          <w:sz w:val="26"/>
-          <w:szCs w:val="26"/>
-        </w:rPr>
-        <w:t>. Proposed Hybrid ViT + CNN Architecture</w:t>
-      </w:r>
-      <w:r>
-        <w:rPr>
-          <w:b/>
-          <w:color w:val="EE0000"/>
-          <w:sz w:val="26"/>
-          <w:szCs w:val="26"/>
-        </w:rPr>
-        <w:t xml:space="preserve"> </w:t>
-      </w:r>
-      <w:r>
-        <w:rPr>
-          <w:b/>
-          <w:color w:val="EE0000"/>
-          <w:sz w:val="26"/>
-          <w:szCs w:val="26"/>
-        </w:rPr>
-        <w:t>(DRAFT)</w:t>
       </w:r>
     </w:p>
     <w:p>
@@ -10641,16 +10910,7 @@
           <w:sz w:val="26"/>
           <w:szCs w:val="26"/>
         </w:rPr>
-        <w:t xml:space="preserve">The gating mechanism regulates the contribution of CNN-derived features and ViT-derived features. It computes a learned weight vector that dynamically adjusts how much each feature source influences the fused </w:t>
-      </w:r>
-      <w:r>
-        <w:rPr>
-          <w:bCs/>
-          <w:sz w:val="26"/>
-          <w:szCs w:val="26"/>
-        </w:rPr>
-        <w:lastRenderedPageBreak/>
-        <w:t>representation. When CNN features provide clearer local details—such as gill spacing or cap texture—the gate shifts weight toward the CNN branch. When global structure or shape relationships dominate, the gate assigns more emphasis to ViT features.</w:t>
+        <w:t>The gating mechanism regulates the contribution of CNN-derived features and ViT-derived features. It computes a learned weight vector that dynamically adjusts how much each feature source influences the fused representation. When CNN features provide clearer local details—such as gill spacing or cap texture—the gate shifts weight toward the CNN branch. When global structure or shape relationships dominate, the gate assigns more emphasis to ViT features.</w:t>
       </w:r>
     </w:p>
     <w:p>
@@ -10707,7 +10967,16 @@
           <w:sz w:val="26"/>
           <w:szCs w:val="26"/>
         </w:rPr>
-        <w:t>Multi-head attention operates on the sequence of token embeddings produced by the ViT branch. Each attention head independently computes relationships between tokens by assigning attention weights, allowing the model to capture multiple types of global dependencies across the entire image. When combined, these heads create a richer, multi-perspective representation.</w:t>
+        <w:t xml:space="preserve">Multi-head attention operates on the sequence of token embeddings produced by the ViT branch. Each attention head independently computes relationships between tokens by assigning attention weights, allowing the model to capture multiple types of global dependencies across the entire </w:t>
+      </w:r>
+      <w:r>
+        <w:rPr>
+          <w:bCs/>
+          <w:sz w:val="26"/>
+          <w:szCs w:val="26"/>
+        </w:rPr>
+        <w:lastRenderedPageBreak/>
+        <w:t>image. When combined, these heads create a richer, multi-perspective representation.</w:t>
       </w:r>
     </w:p>
     <w:p>
@@ -10807,6 +11076,17 @@
         <w:suppressAutoHyphens w:val="0"/>
         <w:ind w:left="360"/>
         <w:rPr>
+          <w:bCs/>
+          <w:sz w:val="26"/>
+          <w:szCs w:val="26"/>
+        </w:rPr>
+      </w:pPr>
+    </w:p>
+    <w:p>
+      <w:pPr>
+        <w:suppressAutoHyphens w:val="0"/>
+        <w:ind w:left="360"/>
+        <w:rPr>
           <w:b/>
           <w:bCs/>
           <w:sz w:val="26"/>
@@ -10968,6 +11248,16 @@
     <w:p>
       <w:pPr>
         <w:suppressAutoHyphens w:val="0"/>
+        <w:rPr>
+          <w:bCs/>
+          <w:sz w:val="26"/>
+          <w:szCs w:val="26"/>
+        </w:rPr>
+      </w:pPr>
+    </w:p>
+    <w:p>
+      <w:pPr>
+        <w:suppressAutoHyphens w:val="0"/>
         <w:ind w:left="720"/>
         <w:rPr>
           <w:b/>
@@ -11019,7 +11309,6 @@
           <w:sz w:val="26"/>
           <w:szCs w:val="26"/>
         </w:rPr>
-        <w:lastRenderedPageBreak/>
         <w:t xml:space="preserve">Full fine-tuning is performed using </w:t>
       </w:r>
       <w:r>
@@ -11039,6 +11328,16 @@
         </w:rPr>
         <w:t>, allowing both branches and the fusion module to adapt jointly. AdamW’s decoupled weight decay improves stability and reduces overfitting, especially in hybrid architectures.</w:t>
       </w:r>
+    </w:p>
+    <w:p>
+      <w:pPr>
+        <w:suppressAutoHyphens w:val="0"/>
+        <w:rPr>
+          <w:bCs/>
+          <w:sz w:val="26"/>
+          <w:szCs w:val="26"/>
+        </w:rPr>
+      </w:pPr>
     </w:p>
     <w:p>
       <w:pPr>
@@ -11206,6 +11505,16 @@
     <w:p>
       <w:pPr>
         <w:suppressAutoHyphens w:val="0"/>
+        <w:rPr>
+          <w:bCs/>
+          <w:sz w:val="26"/>
+          <w:szCs w:val="26"/>
+        </w:rPr>
+      </w:pPr>
+    </w:p>
+    <w:p>
+      <w:pPr>
+        <w:suppressAutoHyphens w:val="0"/>
         <w:ind w:left="720"/>
         <w:rPr>
           <w:b/>
@@ -11268,15 +11577,12 @@
         </w:numPr>
         <w:suppressAutoHyphens w:val="0"/>
         <w:rPr>
-          <w:bCs/>
-          <w:sz w:val="26"/>
-          <w:szCs w:val="26"/>
-        </w:rPr>
-      </w:pPr>
-      <w:r>
-        <w:rPr>
-          <w:b/>
-          <w:bCs/>
+          <w:sz w:val="26"/>
+          <w:szCs w:val="26"/>
+        </w:rPr>
+      </w:pPr>
+      <w:r>
+        <w:rPr>
           <w:sz w:val="26"/>
           <w:szCs w:val="26"/>
         </w:rPr>
@@ -11407,346 +11713,6 @@
       <w:pPr>
         <w:suppressAutoHyphens w:val="0"/>
         <w:rPr>
-          <w:bCs/>
-          <w:sz w:val="26"/>
-          <w:szCs w:val="26"/>
-        </w:rPr>
-      </w:pPr>
-    </w:p>
-    <w:p>
-      <w:pPr>
-        <w:suppressAutoHyphens w:val="0"/>
-        <w:rPr>
-          <w:b/>
-          <w:sz w:val="26"/>
-          <w:szCs w:val="26"/>
-        </w:rPr>
-      </w:pPr>
-      <w:r>
-        <w:rPr>
-          <w:b/>
-          <w:sz w:val="26"/>
-          <w:szCs w:val="26"/>
-        </w:rPr>
-        <w:t>2.</w:t>
-      </w:r>
-      <w:r>
-        <w:rPr>
-          <w:b/>
-          <w:sz w:val="26"/>
-          <w:szCs w:val="26"/>
-        </w:rPr>
-        <w:t>6</w:t>
-      </w:r>
-      <w:r>
-        <w:rPr>
-          <w:b/>
-          <w:sz w:val="26"/>
-          <w:szCs w:val="26"/>
-        </w:rPr>
-        <w:t>. Related Technologies and Libraries</w:t>
-      </w:r>
-    </w:p>
-    <w:p>
-      <w:pPr>
-        <w:suppressAutoHyphens w:val="0"/>
-        <w:rPr>
-          <w:b/>
-          <w:sz w:val="26"/>
-          <w:szCs w:val="26"/>
-        </w:rPr>
-      </w:pPr>
-    </w:p>
-    <w:p>
-      <w:pPr>
-        <w:suppressAutoHyphens w:val="0"/>
-        <w:rPr>
-          <w:bCs/>
-          <w:sz w:val="26"/>
-          <w:szCs w:val="26"/>
-        </w:rPr>
-      </w:pPr>
-      <w:r>
-        <w:rPr>
-          <w:bCs/>
-          <w:sz w:val="26"/>
-          <w:szCs w:val="26"/>
-        </w:rPr>
-        <w:t>2.6.</w:t>
-      </w:r>
-      <w:r>
-        <w:rPr>
-          <w:bCs/>
-          <w:sz w:val="26"/>
-          <w:szCs w:val="26"/>
-        </w:rPr>
-        <w:t>1 PyTorch</w:t>
-      </w:r>
-    </w:p>
-    <w:p>
-      <w:pPr>
-        <w:suppressAutoHyphens w:val="0"/>
-        <w:rPr>
-          <w:bCs/>
-          <w:sz w:val="26"/>
-          <w:szCs w:val="26"/>
-        </w:rPr>
-      </w:pPr>
-      <w:r>
-        <w:rPr>
-          <w:bCs/>
-          <w:sz w:val="26"/>
-          <w:szCs w:val="26"/>
-        </w:rPr>
-        <w:t>2.6.</w:t>
-      </w:r>
-      <w:r>
-        <w:rPr>
-          <w:bCs/>
-          <w:sz w:val="26"/>
-          <w:szCs w:val="26"/>
-        </w:rPr>
-        <w:t>2 Transformers (HuggingFace)</w:t>
-      </w:r>
-    </w:p>
-    <w:p>
-      <w:pPr>
-        <w:suppressAutoHyphens w:val="0"/>
-        <w:rPr>
-          <w:bCs/>
-          <w:sz w:val="26"/>
-          <w:szCs w:val="26"/>
-        </w:rPr>
-      </w:pPr>
-      <w:r>
-        <w:rPr>
-          <w:bCs/>
-          <w:sz w:val="26"/>
-          <w:szCs w:val="26"/>
-        </w:rPr>
-        <w:t>2.6.</w:t>
-      </w:r>
-      <w:r>
-        <w:rPr>
-          <w:bCs/>
-          <w:sz w:val="26"/>
-          <w:szCs w:val="26"/>
-        </w:rPr>
-        <w:t>3 timm</w:t>
-      </w:r>
-    </w:p>
-    <w:p>
-      <w:pPr>
-        <w:suppressAutoHyphens w:val="0"/>
-        <w:rPr>
-          <w:bCs/>
-          <w:sz w:val="26"/>
-          <w:szCs w:val="26"/>
-        </w:rPr>
-      </w:pPr>
-      <w:r>
-        <w:rPr>
-          <w:bCs/>
-          <w:sz w:val="26"/>
-          <w:szCs w:val="26"/>
-        </w:rPr>
-        <w:t>2.6.</w:t>
-      </w:r>
-      <w:r>
-        <w:rPr>
-          <w:bCs/>
-          <w:sz w:val="26"/>
-          <w:szCs w:val="26"/>
-        </w:rPr>
-        <w:t>4 scikit-learn (for external classifiers)</w:t>
-      </w:r>
-    </w:p>
-    <w:p>
-      <w:pPr>
-        <w:suppressAutoHyphens w:val="0"/>
-        <w:rPr>
-          <w:bCs/>
-          <w:sz w:val="26"/>
-          <w:szCs w:val="26"/>
-        </w:rPr>
-      </w:pPr>
-      <w:r>
-        <w:rPr>
-          <w:bCs/>
-          <w:sz w:val="26"/>
-          <w:szCs w:val="26"/>
-        </w:rPr>
-        <w:t>2.6.</w:t>
-      </w:r>
-      <w:r>
-        <w:rPr>
-          <w:bCs/>
-          <w:sz w:val="26"/>
-          <w:szCs w:val="26"/>
-        </w:rPr>
-        <w:t>5 Albumentations (augmentation + preprocessing)</w:t>
-      </w:r>
-    </w:p>
-    <w:p>
-      <w:pPr>
-        <w:suppressAutoHyphens w:val="0"/>
-        <w:rPr>
-          <w:bCs/>
-          <w:sz w:val="26"/>
-          <w:szCs w:val="26"/>
-        </w:rPr>
-      </w:pPr>
-      <w:r>
-        <w:rPr>
-          <w:bCs/>
-          <w:sz w:val="26"/>
-          <w:szCs w:val="26"/>
-        </w:rPr>
-        <w:t>2.6.</w:t>
-      </w:r>
-      <w:r>
-        <w:rPr>
-          <w:bCs/>
-          <w:sz w:val="26"/>
-          <w:szCs w:val="26"/>
-        </w:rPr>
-        <w:t>6 Matplotlib (visualization)</w:t>
-      </w:r>
-    </w:p>
-    <w:p>
-      <w:pPr>
-        <w:suppressAutoHyphens w:val="0"/>
-        <w:rPr>
-          <w:bCs/>
-          <w:sz w:val="26"/>
-          <w:szCs w:val="26"/>
-        </w:rPr>
-      </w:pPr>
-      <w:r>
-        <w:rPr>
-          <w:bCs/>
-          <w:sz w:val="26"/>
-          <w:szCs w:val="26"/>
-        </w:rPr>
-        <w:t>2.6.</w:t>
-      </w:r>
-      <w:r>
-        <w:rPr>
-          <w:bCs/>
-          <w:sz w:val="26"/>
-          <w:szCs w:val="26"/>
-        </w:rPr>
-        <w:t>7 CUDA (GPU acceleration)</w:t>
-      </w:r>
-    </w:p>
-    <w:p>
-      <w:pPr>
-        <w:suppressAutoHyphens w:val="0"/>
-        <w:rPr>
-          <w:bCs/>
-          <w:sz w:val="26"/>
-          <w:szCs w:val="26"/>
-        </w:rPr>
-      </w:pPr>
-      <w:r>
-        <w:rPr>
-          <w:bCs/>
-          <w:sz w:val="26"/>
-          <w:szCs w:val="26"/>
-        </w:rPr>
-        <w:t>2.6.</w:t>
-      </w:r>
-      <w:r>
-        <w:rPr>
-          <w:bCs/>
-          <w:sz w:val="26"/>
-          <w:szCs w:val="26"/>
-        </w:rPr>
-        <w:t>8 Lightning.ai (server deployment)</w:t>
-      </w:r>
-    </w:p>
-    <w:p>
-      <w:pPr>
-        <w:suppressAutoHyphens w:val="0"/>
-        <w:rPr>
-          <w:bCs/>
-          <w:sz w:val="26"/>
-          <w:szCs w:val="26"/>
-        </w:rPr>
-      </w:pPr>
-      <w:r>
-        <w:rPr>
-          <w:bCs/>
-          <w:sz w:val="26"/>
-          <w:szCs w:val="26"/>
-        </w:rPr>
-        <w:t>2.6.</w:t>
-      </w:r>
-      <w:r>
-        <w:rPr>
-          <w:bCs/>
-          <w:sz w:val="26"/>
-          <w:szCs w:val="26"/>
-        </w:rPr>
-        <w:t>9 LitServe + FastAPI (inference API)</w:t>
-      </w:r>
-    </w:p>
-    <w:p>
-      <w:pPr>
-        <w:suppressAutoHyphens w:val="0"/>
-        <w:rPr>
-          <w:bCs/>
-          <w:sz w:val="26"/>
-          <w:szCs w:val="26"/>
-        </w:rPr>
-      </w:pPr>
-      <w:r>
-        <w:rPr>
-          <w:bCs/>
-          <w:sz w:val="26"/>
-          <w:szCs w:val="26"/>
-        </w:rPr>
-        <w:t>2.6.</w:t>
-      </w:r>
-      <w:r>
-        <w:rPr>
-          <w:bCs/>
-          <w:sz w:val="26"/>
-          <w:szCs w:val="26"/>
-        </w:rPr>
-        <w:t>10 Flutter/Dart (mobile frontend)</w:t>
-      </w:r>
-    </w:p>
-    <w:p>
-      <w:pPr>
-        <w:suppressAutoHyphens w:val="0"/>
-        <w:rPr>
-          <w:bCs/>
-          <w:sz w:val="26"/>
-          <w:szCs w:val="26"/>
-        </w:rPr>
-      </w:pPr>
-      <w:r>
-        <w:rPr>
-          <w:bCs/>
-          <w:sz w:val="26"/>
-          <w:szCs w:val="26"/>
-        </w:rPr>
-        <w:t>2.6.</w:t>
-      </w:r>
-      <w:r>
-        <w:rPr>
-          <w:bCs/>
-          <w:sz w:val="26"/>
-          <w:szCs w:val="26"/>
-        </w:rPr>
-        <w:t>11 SQLite &amp; JSON (local data storage in the app)</w:t>
-      </w:r>
-    </w:p>
-    <w:p>
-      <w:pPr>
-        <w:suppressAutoHyphens w:val="0"/>
-        <w:rPr>
           <w:b/>
           <w:sz w:val="26"/>
           <w:szCs w:val="26"/>
@@ -12284,6 +12250,7 @@
           <w:sz w:val="26"/>
           <w:szCs w:val="26"/>
         </w:rPr>
+        <w:lastRenderedPageBreak/>
         <w:t>2.</w:t>
       </w:r>
       <w:r>
@@ -12855,8 +12822,9 @@
     <w:p>
       <w:pPr>
         <w:suppressAutoHyphens w:val="0"/>
-        <w:rPr>
-          <w:bCs/>
+        <w:ind w:firstLine="720"/>
+        <w:rPr>
+          <w:b/>
           <w:sz w:val="26"/>
           <w:szCs w:val="26"/>
         </w:rPr>
@@ -12866,855 +12834,376 @@
       <w:pPr>
         <w:suppressAutoHyphens w:val="0"/>
         <w:rPr>
-          <w:bCs/>
-          <w:sz w:val="26"/>
-          <w:szCs w:val="26"/>
-        </w:rPr>
-      </w:pPr>
-      <w:r>
-        <w:rPr>
-          <w:bCs/>
-          <w:sz w:val="26"/>
-          <w:szCs w:val="26"/>
-        </w:rPr>
-        <w:t>You should include your baseline model configs because they appear in your results chapter.</w:t>
+          <w:b/>
+          <w:sz w:val="26"/>
+          <w:szCs w:val="26"/>
+        </w:rPr>
+      </w:pPr>
+      <w:r>
+        <w:rPr>
+          <w:b/>
+          <w:sz w:val="26"/>
+          <w:szCs w:val="26"/>
+        </w:rPr>
+        <w:t>2.</w:t>
+      </w:r>
+      <w:r>
+        <w:rPr>
+          <w:b/>
+          <w:sz w:val="26"/>
+          <w:szCs w:val="26"/>
+        </w:rPr>
+        <w:t>6</w:t>
+      </w:r>
+      <w:r>
+        <w:rPr>
+          <w:b/>
+          <w:sz w:val="26"/>
+          <w:szCs w:val="26"/>
+        </w:rPr>
+        <w:t>. Related Technologies and Libraries</w:t>
       </w:r>
     </w:p>
     <w:p>
       <w:pPr>
         <w:suppressAutoHyphens w:val="0"/>
         <w:rPr>
-          <w:b/>
-          <w:sz w:val="26"/>
-          <w:szCs w:val="26"/>
-        </w:rPr>
-      </w:pPr>
+          <w:bCs/>
+          <w:sz w:val="26"/>
+          <w:szCs w:val="26"/>
+        </w:rPr>
+      </w:pPr>
+      <w:r>
+        <w:rPr>
+          <w:bCs/>
+          <w:sz w:val="26"/>
+          <w:szCs w:val="26"/>
+        </w:rPr>
+        <w:t>2.6.</w:t>
+      </w:r>
+      <w:r>
+        <w:rPr>
+          <w:bCs/>
+          <w:sz w:val="26"/>
+          <w:szCs w:val="26"/>
+        </w:rPr>
+        <w:t>1 PyTorch</w:t>
+      </w:r>
     </w:p>
     <w:p>
       <w:pPr>
         <w:suppressAutoHyphens w:val="0"/>
         <w:rPr>
-          <w:b/>
-          <w:color w:val="EE0000"/>
-          <w:sz w:val="26"/>
-          <w:szCs w:val="26"/>
-        </w:rPr>
-      </w:pPr>
-      <w:r>
-        <w:rPr>
-          <w:b/>
-          <w:color w:val="EE0000"/>
-          <w:sz w:val="26"/>
-          <w:szCs w:val="26"/>
-        </w:rPr>
-        <w:t>2.</w:t>
-      </w:r>
-      <w:r>
-        <w:rPr>
-          <w:b/>
-          <w:color w:val="EE0000"/>
-          <w:sz w:val="26"/>
-          <w:szCs w:val="26"/>
-        </w:rPr>
-        <w:t>9</w:t>
-      </w:r>
-      <w:r>
-        <w:rPr>
-          <w:b/>
-          <w:color w:val="EE0000"/>
-          <w:sz w:val="26"/>
-          <w:szCs w:val="26"/>
-        </w:rPr>
-        <w:t>. System Architecture and Application Design</w:t>
-      </w:r>
-      <w:r>
-        <w:rPr>
-          <w:b/>
-          <w:color w:val="EE0000"/>
-          <w:sz w:val="26"/>
-          <w:szCs w:val="26"/>
-        </w:rPr>
-        <w:t xml:space="preserve"> (</w:t>
+          <w:bCs/>
+          <w:sz w:val="26"/>
+          <w:szCs w:val="26"/>
+        </w:rPr>
+      </w:pPr>
+      <w:r>
+        <w:rPr>
+          <w:bCs/>
+          <w:sz w:val="26"/>
+          <w:szCs w:val="26"/>
+        </w:rPr>
+        <w:t>2.6.</w:t>
+      </w:r>
+      <w:r>
+        <w:rPr>
+          <w:bCs/>
+          <w:sz w:val="26"/>
+          <w:szCs w:val="26"/>
+        </w:rPr>
+        <w:t>2 Transformers (HuggingFace)</w:t>
+      </w:r>
+    </w:p>
+    <w:p>
+      <w:pPr>
+        <w:suppressAutoHyphens w:val="0"/>
+        <w:rPr>
+          <w:bCs/>
+          <w:sz w:val="26"/>
+          <w:szCs w:val="26"/>
+        </w:rPr>
+      </w:pPr>
+      <w:r>
+        <w:rPr>
+          <w:bCs/>
+          <w:sz w:val="26"/>
+          <w:szCs w:val="26"/>
+        </w:rPr>
+        <w:t>2.6.</w:t>
+      </w:r>
+      <w:r>
+        <w:rPr>
+          <w:bCs/>
+          <w:sz w:val="26"/>
+          <w:szCs w:val="26"/>
+        </w:rPr>
+        <w:t>3 timm</w:t>
+      </w:r>
+    </w:p>
+    <w:p>
+      <w:pPr>
+        <w:suppressAutoHyphens w:val="0"/>
+        <w:rPr>
+          <w:bCs/>
+          <w:sz w:val="26"/>
+          <w:szCs w:val="26"/>
+        </w:rPr>
+      </w:pPr>
+      <w:r>
+        <w:rPr>
+          <w:bCs/>
+          <w:sz w:val="26"/>
+          <w:szCs w:val="26"/>
+        </w:rPr>
+        <w:t>2.6.</w:t>
+      </w:r>
+      <w:r>
+        <w:rPr>
+          <w:bCs/>
+          <w:sz w:val="26"/>
+          <w:szCs w:val="26"/>
+        </w:rPr>
+        <w:t>4 scikit-learn (for external classifiers)</w:t>
+      </w:r>
+    </w:p>
+    <w:p>
+      <w:pPr>
+        <w:suppressAutoHyphens w:val="0"/>
+        <w:rPr>
+          <w:bCs/>
+          <w:sz w:val="26"/>
+          <w:szCs w:val="26"/>
+        </w:rPr>
+      </w:pPr>
+      <w:r>
+        <w:rPr>
+          <w:bCs/>
+          <w:sz w:val="26"/>
+          <w:szCs w:val="26"/>
+        </w:rPr>
+        <w:t>2.6.</w:t>
+      </w:r>
+      <w:r>
+        <w:rPr>
+          <w:bCs/>
+          <w:sz w:val="26"/>
+          <w:szCs w:val="26"/>
+        </w:rPr>
+        <w:t>5 Albumentations (augmentation + preprocessing)</w:t>
+      </w:r>
+    </w:p>
+    <w:p>
+      <w:pPr>
+        <w:suppressAutoHyphens w:val="0"/>
+        <w:rPr>
+          <w:bCs/>
+          <w:sz w:val="26"/>
+          <w:szCs w:val="26"/>
+        </w:rPr>
+      </w:pPr>
+      <w:r>
+        <w:rPr>
+          <w:bCs/>
+          <w:sz w:val="26"/>
+          <w:szCs w:val="26"/>
+        </w:rPr>
+        <w:t>2.6.</w:t>
+      </w:r>
+      <w:r>
+        <w:rPr>
+          <w:bCs/>
+          <w:sz w:val="26"/>
+          <w:szCs w:val="26"/>
+        </w:rPr>
+        <w:t>6 Matplotlib (visualization)</w:t>
+      </w:r>
+    </w:p>
+    <w:p>
+      <w:pPr>
+        <w:suppressAutoHyphens w:val="0"/>
+        <w:rPr>
+          <w:bCs/>
+          <w:sz w:val="26"/>
+          <w:szCs w:val="26"/>
+        </w:rPr>
+      </w:pPr>
+      <w:r>
+        <w:rPr>
+          <w:bCs/>
+          <w:sz w:val="26"/>
+          <w:szCs w:val="26"/>
+        </w:rPr>
+        <w:t>2.6.</w:t>
+      </w:r>
+      <w:r>
+        <w:rPr>
+          <w:bCs/>
+          <w:sz w:val="26"/>
+          <w:szCs w:val="26"/>
+        </w:rPr>
+        <w:t>7 CUDA (GPU acceleration)</w:t>
+      </w:r>
+    </w:p>
+    <w:p>
+      <w:pPr>
+        <w:suppressAutoHyphens w:val="0"/>
+        <w:rPr>
+          <w:bCs/>
+          <w:sz w:val="26"/>
+          <w:szCs w:val="26"/>
+        </w:rPr>
+      </w:pPr>
+      <w:r>
+        <w:rPr>
+          <w:bCs/>
+          <w:sz w:val="26"/>
+          <w:szCs w:val="26"/>
+        </w:rPr>
+        <w:t>2.6.</w:t>
+      </w:r>
+      <w:r>
+        <w:rPr>
+          <w:bCs/>
+          <w:sz w:val="26"/>
+          <w:szCs w:val="26"/>
+        </w:rPr>
+        <w:t>8 Lightning.ai (server deployment)</w:t>
+      </w:r>
+    </w:p>
+    <w:p>
+      <w:pPr>
+        <w:suppressAutoHyphens w:val="0"/>
+        <w:rPr>
+          <w:bCs/>
+          <w:sz w:val="26"/>
+          <w:szCs w:val="26"/>
+        </w:rPr>
+      </w:pPr>
+      <w:r>
+        <w:rPr>
+          <w:bCs/>
+          <w:sz w:val="26"/>
+          <w:szCs w:val="26"/>
+        </w:rPr>
+        <w:t>2.6.</w:t>
+      </w:r>
+      <w:r>
+        <w:rPr>
+          <w:bCs/>
+          <w:sz w:val="26"/>
+          <w:szCs w:val="26"/>
+        </w:rPr>
+        <w:t>9 LitServe + FastAPI (inference API)</w:t>
+      </w:r>
+    </w:p>
+    <w:p>
+      <w:pPr>
+        <w:suppressAutoHyphens w:val="0"/>
+        <w:rPr>
+          <w:bCs/>
+          <w:sz w:val="26"/>
+          <w:szCs w:val="26"/>
+        </w:rPr>
+      </w:pPr>
+      <w:r>
+        <w:rPr>
+          <w:bCs/>
+          <w:sz w:val="26"/>
+          <w:szCs w:val="26"/>
+        </w:rPr>
+        <w:t>2.6.</w:t>
+      </w:r>
+      <w:r>
+        <w:rPr>
+          <w:bCs/>
+          <w:sz w:val="26"/>
+          <w:szCs w:val="26"/>
+        </w:rPr>
+        <w:t>10 Flutter/Dart (mobile frontend)</w:t>
+      </w:r>
+    </w:p>
+    <w:p>
+      <w:pPr>
+        <w:suppressAutoHyphens w:val="0"/>
+        <w:rPr>
+          <w:bCs/>
+          <w:sz w:val="26"/>
+          <w:szCs w:val="26"/>
+        </w:rPr>
+      </w:pPr>
+      <w:r>
+        <w:rPr>
+          <w:bCs/>
+          <w:sz w:val="26"/>
+          <w:szCs w:val="26"/>
+        </w:rPr>
+        <w:t>2.6.</w:t>
+      </w:r>
+      <w:r>
+        <w:rPr>
+          <w:bCs/>
+          <w:sz w:val="26"/>
+          <w:szCs w:val="26"/>
+        </w:rPr>
+        <w:t>11 SQLite &amp; JSON (local data storage in the app)</w:t>
+      </w:r>
+    </w:p>
+    <w:p>
+      <w:pPr>
+        <w:suppressAutoHyphens w:val="0"/>
+        <w:rPr>
+          <w:bCs/>
+          <w:sz w:val="26"/>
+          <w:szCs w:val="26"/>
+        </w:rPr>
+      </w:pPr>
+      <w:r>
+        <w:rPr>
+          <w:bCs/>
+          <w:sz w:val="26"/>
+          <w:szCs w:val="26"/>
+        </w:rPr>
+        <w:lastRenderedPageBreak/>
+        <w:t xml:space="preserve">2.6.12 </w:t>
       </w:r>
       <w:proofErr w:type="spellStart"/>
       <w:r>
         <w:rPr>
-          <w:b/>
-          <w:color w:val="EE0000"/>
-          <w:sz w:val="26"/>
-          <w:szCs w:val="26"/>
-        </w:rPr>
-        <w:t>ngắn</w:t>
+          <w:bCs/>
+          <w:sz w:val="26"/>
+          <w:szCs w:val="26"/>
+        </w:rPr>
+        <w:t>OpenMap</w:t>
       </w:r>
       <w:proofErr w:type="spellEnd"/>
       <w:r>
         <w:rPr>
-          <w:b/>
-          <w:color w:val="EE0000"/>
-          <w:sz w:val="26"/>
-          <w:szCs w:val="26"/>
-        </w:rPr>
-        <w:t xml:space="preserve"> </w:t>
-      </w:r>
-      <w:proofErr w:type="spellStart"/>
-      <w:r>
-        <w:rPr>
-          <w:b/>
-          <w:color w:val="EE0000"/>
-          <w:sz w:val="26"/>
-          <w:szCs w:val="26"/>
-        </w:rPr>
-        <w:t>gọn</w:t>
-      </w:r>
-      <w:proofErr w:type="spellEnd"/>
-      <w:r>
-        <w:rPr>
-          <w:b/>
-          <w:color w:val="EE0000"/>
-          <w:sz w:val="26"/>
-          <w:szCs w:val="26"/>
-        </w:rPr>
-        <w:t xml:space="preserve"> </w:t>
-      </w:r>
-      <w:proofErr w:type="spellStart"/>
-      <w:r>
-        <w:rPr>
-          <w:b/>
-          <w:color w:val="EE0000"/>
-          <w:sz w:val="26"/>
-          <w:szCs w:val="26"/>
-        </w:rPr>
-        <w:t>thôi</w:t>
-      </w:r>
-      <w:proofErr w:type="spellEnd"/>
-      <w:r>
-        <w:rPr>
-          <w:b/>
-          <w:color w:val="EE0000"/>
-          <w:sz w:val="26"/>
-          <w:szCs w:val="26"/>
-        </w:rPr>
-        <w:t xml:space="preserve">, </w:t>
-      </w:r>
-      <w:proofErr w:type="spellStart"/>
-      <w:r>
-        <w:rPr>
-          <w:b/>
-          <w:color w:val="EE0000"/>
-          <w:sz w:val="26"/>
-          <w:szCs w:val="26"/>
-        </w:rPr>
-        <w:t>không</w:t>
-      </w:r>
-      <w:proofErr w:type="spellEnd"/>
-      <w:r>
-        <w:rPr>
-          <w:b/>
-          <w:color w:val="EE0000"/>
-          <w:sz w:val="26"/>
-          <w:szCs w:val="26"/>
-        </w:rPr>
-        <w:t xml:space="preserve"> </w:t>
-      </w:r>
-      <w:proofErr w:type="spellStart"/>
-      <w:r>
-        <w:rPr>
-          <w:b/>
-          <w:color w:val="EE0000"/>
-          <w:sz w:val="26"/>
-          <w:szCs w:val="26"/>
-        </w:rPr>
-        <w:t>cần</w:t>
-      </w:r>
-      <w:proofErr w:type="spellEnd"/>
-      <w:r>
-        <w:rPr>
-          <w:b/>
-          <w:color w:val="EE0000"/>
-          <w:sz w:val="26"/>
-          <w:szCs w:val="26"/>
-        </w:rPr>
-        <w:t xml:space="preserve"> </w:t>
-      </w:r>
-      <w:proofErr w:type="spellStart"/>
-      <w:r>
-        <w:rPr>
-          <w:b/>
-          <w:color w:val="EE0000"/>
-          <w:sz w:val="26"/>
-          <w:szCs w:val="26"/>
-        </w:rPr>
-        <w:t>phải</w:t>
-      </w:r>
-      <w:proofErr w:type="spellEnd"/>
-      <w:r>
-        <w:rPr>
-          <w:b/>
-          <w:color w:val="EE0000"/>
-          <w:sz w:val="26"/>
-          <w:szCs w:val="26"/>
-        </w:rPr>
-        <w:t xml:space="preserve"> </w:t>
-      </w:r>
-      <w:proofErr w:type="spellStart"/>
-      <w:r>
-        <w:rPr>
-          <w:b/>
-          <w:color w:val="EE0000"/>
-          <w:sz w:val="26"/>
-          <w:szCs w:val="26"/>
-        </w:rPr>
-        <w:t>làm</w:t>
-      </w:r>
-      <w:proofErr w:type="spellEnd"/>
-      <w:r>
-        <w:rPr>
-          <w:b/>
-          <w:color w:val="EE0000"/>
-          <w:sz w:val="26"/>
-          <w:szCs w:val="26"/>
-        </w:rPr>
-        <w:t xml:space="preserve"> </w:t>
-      </w:r>
-      <w:proofErr w:type="spellStart"/>
-      <w:r>
-        <w:rPr>
-          <w:b/>
-          <w:color w:val="EE0000"/>
-          <w:sz w:val="26"/>
-          <w:szCs w:val="26"/>
-        </w:rPr>
-        <w:t>đầy</w:t>
-      </w:r>
-      <w:proofErr w:type="spellEnd"/>
-      <w:r>
-        <w:rPr>
-          <w:b/>
-          <w:color w:val="EE0000"/>
-          <w:sz w:val="26"/>
-          <w:szCs w:val="26"/>
-        </w:rPr>
-        <w:t xml:space="preserve"> </w:t>
-      </w:r>
-      <w:proofErr w:type="spellStart"/>
-      <w:r>
-        <w:rPr>
-          <w:b/>
-          <w:color w:val="EE0000"/>
-          <w:sz w:val="26"/>
-          <w:szCs w:val="26"/>
-        </w:rPr>
-        <w:t>đủ</w:t>
-      </w:r>
-      <w:proofErr w:type="spellEnd"/>
-      <w:r>
-        <w:rPr>
-          <w:b/>
-          <w:color w:val="EE0000"/>
-          <w:sz w:val="26"/>
-          <w:szCs w:val="26"/>
-        </w:rPr>
-        <w:t xml:space="preserve"> </w:t>
+          <w:bCs/>
+          <w:sz w:val="26"/>
+          <w:szCs w:val="26"/>
+        </w:rPr>
+        <w:t xml:space="preserve"> thing</w:t>
       </w:r>
     </w:p>
     <w:p>
       <w:pPr>
         <w:suppressAutoHyphens w:val="0"/>
         <w:rPr>
-          <w:b/>
-          <w:sz w:val="26"/>
-          <w:szCs w:val="26"/>
-        </w:rPr>
-      </w:pPr>
-    </w:p>
-    <w:p>
-      <w:pPr>
-        <w:suppressAutoHyphens w:val="0"/>
-        <w:rPr>
-          <w:bCs/>
-          <w:sz w:val="26"/>
-          <w:szCs w:val="26"/>
-        </w:rPr>
-      </w:pPr>
-      <w:r>
-        <w:rPr>
-          <w:bCs/>
-          <w:sz w:val="26"/>
-          <w:szCs w:val="26"/>
-        </w:rPr>
-        <w:t>This part corresponds to what the other thesis does NOT have, because they did not build a mobile app.</w:t>
-      </w:r>
-    </w:p>
-    <w:p>
-      <w:pPr>
-        <w:suppressAutoHyphens w:val="0"/>
-        <w:rPr>
-          <w:bCs/>
-          <w:sz w:val="26"/>
-          <w:szCs w:val="26"/>
-        </w:rPr>
-      </w:pPr>
-    </w:p>
-    <w:p>
-      <w:pPr>
-        <w:suppressAutoHyphens w:val="0"/>
-        <w:rPr>
-          <w:bCs/>
-          <w:sz w:val="26"/>
-          <w:szCs w:val="26"/>
-        </w:rPr>
-      </w:pPr>
-      <w:r>
-        <w:rPr>
-          <w:bCs/>
-          <w:sz w:val="26"/>
-          <w:szCs w:val="26"/>
-        </w:rPr>
-        <w:t>Your section includes:</w:t>
-      </w:r>
-    </w:p>
-    <w:p>
-      <w:pPr>
-        <w:suppressAutoHyphens w:val="0"/>
-        <w:rPr>
-          <w:bCs/>
-          <w:sz w:val="26"/>
-          <w:szCs w:val="26"/>
-        </w:rPr>
-      </w:pPr>
-    </w:p>
-    <w:p>
-      <w:pPr>
-        <w:suppressAutoHyphens w:val="0"/>
-        <w:ind w:firstLine="720"/>
-        <w:rPr>
-          <w:b/>
-          <w:sz w:val="26"/>
-          <w:szCs w:val="26"/>
-        </w:rPr>
-      </w:pPr>
-      <w:r>
-        <w:rPr>
-          <w:b/>
-          <w:sz w:val="26"/>
-          <w:szCs w:val="26"/>
-        </w:rPr>
-        <w:t>2.</w:t>
-      </w:r>
-      <w:r>
-        <w:rPr>
-          <w:b/>
-          <w:sz w:val="26"/>
-          <w:szCs w:val="26"/>
-        </w:rPr>
-        <w:t>9</w:t>
-      </w:r>
-      <w:r>
-        <w:rPr>
-          <w:b/>
-          <w:sz w:val="26"/>
-          <w:szCs w:val="26"/>
-        </w:rPr>
-        <w:t>.1</w:t>
-      </w:r>
-      <w:r>
-        <w:rPr>
-          <w:b/>
-          <w:sz w:val="26"/>
-          <w:szCs w:val="26"/>
-        </w:rPr>
-        <w:t>.</w:t>
-      </w:r>
-      <w:r>
-        <w:rPr>
-          <w:b/>
-          <w:sz w:val="26"/>
-          <w:szCs w:val="26"/>
-        </w:rPr>
-        <w:t xml:space="preserve"> System Architecture Overview</w:t>
-      </w:r>
-    </w:p>
-    <w:p>
-      <w:pPr>
-        <w:suppressAutoHyphens w:val="0"/>
-        <w:ind w:left="720" w:firstLine="720"/>
-        <w:rPr>
-          <w:bCs/>
-          <w:sz w:val="26"/>
-          <w:szCs w:val="26"/>
-        </w:rPr>
-      </w:pPr>
-      <w:r>
-        <w:rPr>
-          <w:bCs/>
-          <w:sz w:val="26"/>
-          <w:szCs w:val="26"/>
-        </w:rPr>
-        <w:t>Diagram:</w:t>
-      </w:r>
-      <w:r>
-        <w:rPr>
-          <w:bCs/>
-          <w:sz w:val="26"/>
-          <w:szCs w:val="26"/>
-        </w:rPr>
-        <w:t xml:space="preserve"> </w:t>
-      </w:r>
-      <w:r>
-        <w:rPr>
-          <w:bCs/>
-          <w:sz w:val="26"/>
-          <w:szCs w:val="26"/>
-        </w:rPr>
-        <w:t>Mobile app → API → Inference server → App result display</w:t>
-      </w:r>
-    </w:p>
-    <w:p>
-      <w:pPr>
-        <w:suppressAutoHyphens w:val="0"/>
-        <w:rPr>
-          <w:bCs/>
-          <w:sz w:val="26"/>
-          <w:szCs w:val="26"/>
-        </w:rPr>
-      </w:pPr>
-      <w:r>
-        <w:rPr>
-          <w:bCs/>
-          <w:sz w:val="26"/>
-          <w:szCs w:val="26"/>
-        </w:rPr>
-        <w:tab/>
-        <w:t>2.9.2</w:t>
-      </w:r>
-      <w:r>
-        <w:rPr>
-          <w:bCs/>
-          <w:sz w:val="26"/>
-          <w:szCs w:val="26"/>
-        </w:rPr>
-        <w:t xml:space="preserve"> Main functions of the system</w:t>
-      </w:r>
-    </w:p>
-    <w:p>
-      <w:pPr>
-        <w:suppressAutoHyphens w:val="0"/>
-        <w:rPr>
-          <w:bCs/>
-          <w:sz w:val="26"/>
-          <w:szCs w:val="26"/>
-        </w:rPr>
-      </w:pPr>
-      <w:r>
-        <w:rPr>
-          <w:bCs/>
-          <w:sz w:val="26"/>
-          <w:szCs w:val="26"/>
-        </w:rPr>
-        <w:tab/>
-      </w:r>
-      <w:r>
-        <w:rPr>
-          <w:bCs/>
-          <w:sz w:val="26"/>
-          <w:szCs w:val="26"/>
-        </w:rPr>
-        <w:tab/>
-      </w:r>
-      <w:r>
-        <w:rPr>
-          <w:bCs/>
-          <w:sz w:val="26"/>
-          <w:szCs w:val="26"/>
-        </w:rPr>
-        <w:t>(inference, history, theme and shit, short and simple)</w:t>
-      </w:r>
-    </w:p>
-    <w:p>
-      <w:pPr>
-        <w:suppressAutoHyphens w:val="0"/>
-        <w:ind w:left="720"/>
-        <w:rPr>
-          <w:b/>
-          <w:sz w:val="26"/>
-          <w:szCs w:val="26"/>
-        </w:rPr>
-      </w:pPr>
-      <w:r>
-        <w:rPr>
-          <w:b/>
-          <w:sz w:val="26"/>
-          <w:szCs w:val="26"/>
-        </w:rPr>
-        <w:t>2.</w:t>
-      </w:r>
-      <w:r>
-        <w:rPr>
-          <w:b/>
-          <w:sz w:val="26"/>
-          <w:szCs w:val="26"/>
-        </w:rPr>
-        <w:t>9</w:t>
-      </w:r>
-      <w:r>
-        <w:rPr>
-          <w:b/>
-          <w:sz w:val="26"/>
-          <w:szCs w:val="26"/>
-        </w:rPr>
-        <w:t>.</w:t>
-      </w:r>
-      <w:r>
-        <w:rPr>
-          <w:b/>
-          <w:sz w:val="26"/>
-          <w:szCs w:val="26"/>
-        </w:rPr>
-        <w:t>3</w:t>
-      </w:r>
-      <w:r>
-        <w:rPr>
-          <w:b/>
-          <w:sz w:val="26"/>
-          <w:szCs w:val="26"/>
-        </w:rPr>
-        <w:t>.</w:t>
-      </w:r>
-      <w:r>
-        <w:rPr>
-          <w:b/>
-          <w:sz w:val="26"/>
-          <w:szCs w:val="26"/>
-        </w:rPr>
-        <w:t xml:space="preserve"> Use Case Diagram</w:t>
-      </w:r>
-      <w:r>
-        <w:rPr>
-          <w:b/>
-          <w:sz w:val="26"/>
-          <w:szCs w:val="26"/>
-        </w:rPr>
-        <w:t xml:space="preserve"> (sub section will be a, b, c, d)</w:t>
-      </w:r>
-    </w:p>
-    <w:p>
-      <w:pPr>
-        <w:suppressAutoHyphens w:val="0"/>
-        <w:ind w:left="720"/>
-        <w:rPr>
-          <w:b/>
-          <w:sz w:val="26"/>
-          <w:szCs w:val="26"/>
-        </w:rPr>
-      </w:pPr>
-      <w:r>
-        <w:rPr>
-          <w:b/>
-          <w:sz w:val="26"/>
-          <w:szCs w:val="26"/>
-        </w:rPr>
-        <w:t>2.</w:t>
-      </w:r>
-      <w:r>
-        <w:rPr>
-          <w:b/>
-          <w:sz w:val="26"/>
-          <w:szCs w:val="26"/>
-        </w:rPr>
-        <w:t>9</w:t>
-      </w:r>
-      <w:r>
-        <w:rPr>
-          <w:b/>
-          <w:sz w:val="26"/>
-          <w:szCs w:val="26"/>
-        </w:rPr>
-        <w:t>.</w:t>
-      </w:r>
-      <w:r>
-        <w:rPr>
-          <w:b/>
-          <w:sz w:val="26"/>
-          <w:szCs w:val="26"/>
-        </w:rPr>
-        <w:t>4</w:t>
-      </w:r>
-      <w:r>
-        <w:rPr>
-          <w:b/>
-          <w:sz w:val="26"/>
-          <w:szCs w:val="26"/>
-        </w:rPr>
-        <w:t>.</w:t>
-      </w:r>
-      <w:r>
-        <w:rPr>
-          <w:b/>
-          <w:sz w:val="26"/>
-          <w:szCs w:val="26"/>
-        </w:rPr>
-        <w:t xml:space="preserve"> System Flowchart</w:t>
-      </w:r>
-    </w:p>
-    <w:p>
-      <w:pPr>
-        <w:suppressAutoHyphens w:val="0"/>
-        <w:ind w:left="720"/>
-        <w:rPr>
-          <w:b/>
-          <w:sz w:val="26"/>
-          <w:szCs w:val="26"/>
-        </w:rPr>
-      </w:pPr>
-      <w:r>
-        <w:rPr>
-          <w:b/>
-          <w:sz w:val="26"/>
-          <w:szCs w:val="26"/>
-        </w:rPr>
-        <w:t>2.</w:t>
-      </w:r>
-      <w:r>
-        <w:rPr>
-          <w:b/>
-          <w:sz w:val="26"/>
-          <w:szCs w:val="26"/>
-        </w:rPr>
-        <w:t>9</w:t>
-      </w:r>
-      <w:r>
-        <w:rPr>
-          <w:b/>
-          <w:sz w:val="26"/>
-          <w:szCs w:val="26"/>
-        </w:rPr>
-        <w:t>.</w:t>
-      </w:r>
-      <w:r>
-        <w:rPr>
-          <w:b/>
-          <w:sz w:val="26"/>
-          <w:szCs w:val="26"/>
-        </w:rPr>
-        <w:t>5</w:t>
-      </w:r>
-      <w:r>
-        <w:rPr>
-          <w:b/>
-          <w:sz w:val="26"/>
-          <w:szCs w:val="26"/>
-        </w:rPr>
-        <w:t>.</w:t>
-      </w:r>
-      <w:r>
-        <w:rPr>
-          <w:b/>
-          <w:sz w:val="26"/>
-          <w:szCs w:val="26"/>
-        </w:rPr>
-        <w:t xml:space="preserve"> API Flow (image upload → inference → class index response)</w:t>
-      </w:r>
-    </w:p>
-    <w:p>
-      <w:pPr>
-        <w:suppressAutoHyphens w:val="0"/>
-        <w:ind w:left="720"/>
-        <w:rPr>
-          <w:b/>
-          <w:sz w:val="26"/>
-          <w:szCs w:val="26"/>
-        </w:rPr>
-      </w:pPr>
-      <w:r>
-        <w:rPr>
-          <w:b/>
-          <w:sz w:val="26"/>
-          <w:szCs w:val="26"/>
-        </w:rPr>
-        <w:t>2.</w:t>
-      </w:r>
-      <w:r>
-        <w:rPr>
-          <w:b/>
-          <w:sz w:val="26"/>
-          <w:szCs w:val="26"/>
-        </w:rPr>
-        <w:t>9</w:t>
-      </w:r>
-      <w:r>
-        <w:rPr>
-          <w:b/>
-          <w:sz w:val="26"/>
-          <w:szCs w:val="26"/>
-        </w:rPr>
-        <w:t>.</w:t>
-      </w:r>
-      <w:r>
-        <w:rPr>
-          <w:b/>
-          <w:sz w:val="26"/>
-          <w:szCs w:val="26"/>
-        </w:rPr>
-        <w:t>6</w:t>
-      </w:r>
-      <w:r>
-        <w:rPr>
-          <w:b/>
-          <w:sz w:val="26"/>
-          <w:szCs w:val="26"/>
-        </w:rPr>
-        <w:t>.</w:t>
-      </w:r>
-      <w:r>
-        <w:rPr>
-          <w:b/>
-          <w:sz w:val="26"/>
-          <w:szCs w:val="26"/>
-        </w:rPr>
-        <w:t xml:space="preserve"> Local Database Desig</w:t>
-      </w:r>
-      <w:r>
-        <w:rPr>
-          <w:b/>
-          <w:sz w:val="26"/>
-          <w:szCs w:val="26"/>
-        </w:rPr>
-        <w:t>n</w:t>
-      </w:r>
-    </w:p>
-    <w:p>
-      <w:pPr>
-        <w:suppressAutoHyphens w:val="0"/>
-        <w:ind w:left="1440"/>
-        <w:rPr>
-          <w:bCs/>
-          <w:sz w:val="26"/>
-          <w:szCs w:val="26"/>
-        </w:rPr>
-      </w:pPr>
-      <w:r>
-        <w:rPr>
-          <w:bCs/>
-          <w:sz w:val="26"/>
-          <w:szCs w:val="26"/>
-        </w:rPr>
-        <w:t>SQLite table structure</w:t>
-      </w:r>
-    </w:p>
-    <w:p>
-      <w:pPr>
-        <w:suppressAutoHyphens w:val="0"/>
-        <w:ind w:left="1440"/>
-        <w:rPr>
-          <w:bCs/>
-          <w:sz w:val="26"/>
-          <w:szCs w:val="26"/>
-        </w:rPr>
-      </w:pPr>
-      <w:r>
-        <w:rPr>
-          <w:bCs/>
-          <w:sz w:val="26"/>
-          <w:szCs w:val="26"/>
-        </w:rPr>
-        <w:t>JSON format for mushroom metadata</w:t>
-      </w:r>
-    </w:p>
-    <w:p>
-      <w:pPr>
-        <w:suppressAutoHyphens w:val="0"/>
-        <w:ind w:left="1440"/>
-        <w:rPr>
-          <w:bCs/>
-          <w:sz w:val="26"/>
-          <w:szCs w:val="26"/>
-        </w:rPr>
-      </w:pPr>
-      <w:r>
-        <w:rPr>
-          <w:bCs/>
-          <w:sz w:val="26"/>
-          <w:szCs w:val="26"/>
-        </w:rPr>
-        <w:t>How predicted</w:t>
-      </w:r>
-      <w:r>
-        <w:rPr>
-          <w:bCs/>
-          <w:sz w:val="26"/>
-          <w:szCs w:val="26"/>
-        </w:rPr>
-        <w:t>-</w:t>
-      </w:r>
-      <w:r>
-        <w:rPr>
-          <w:bCs/>
-          <w:sz w:val="26"/>
-          <w:szCs w:val="26"/>
-        </w:rPr>
-        <w:t>class index maps to metadata</w:t>
-      </w:r>
-    </w:p>
-    <w:p>
-      <w:pPr>
-        <w:suppressAutoHyphens w:val="0"/>
-        <w:ind w:firstLine="720"/>
-        <w:rPr>
-          <w:b/>
-          <w:sz w:val="26"/>
-          <w:szCs w:val="26"/>
-        </w:rPr>
-      </w:pPr>
-      <w:r>
-        <w:rPr>
-          <w:b/>
-          <w:sz w:val="26"/>
-          <w:szCs w:val="26"/>
-        </w:rPr>
-        <w:t>2.</w:t>
-      </w:r>
-      <w:r>
-        <w:rPr>
-          <w:b/>
-          <w:sz w:val="26"/>
-          <w:szCs w:val="26"/>
-        </w:rPr>
-        <w:t>9</w:t>
-      </w:r>
-      <w:r>
-        <w:rPr>
-          <w:b/>
-          <w:sz w:val="26"/>
-          <w:szCs w:val="26"/>
-        </w:rPr>
-        <w:t>.</w:t>
-      </w:r>
-      <w:r>
-        <w:rPr>
-          <w:b/>
-          <w:sz w:val="26"/>
-          <w:szCs w:val="26"/>
-        </w:rPr>
-        <w:t>7.</w:t>
-      </w:r>
-      <w:r>
-        <w:rPr>
-          <w:b/>
-          <w:sz w:val="26"/>
-          <w:szCs w:val="26"/>
-        </w:rPr>
-        <w:t xml:space="preserve"> Mobile App UI/UX Overview</w:t>
-      </w:r>
-    </w:p>
-    <w:p>
-      <w:pPr>
-        <w:suppressAutoHyphens w:val="0"/>
-        <w:rPr>
-          <w:b/>
-          <w:sz w:val="26"/>
-          <w:szCs w:val="26"/>
-        </w:rPr>
-      </w:pPr>
+          <w:bCs/>
+          <w:sz w:val="26"/>
+          <w:szCs w:val="26"/>
+        </w:rPr>
+      </w:pPr>
+      <w:r>
+        <w:rPr>
+          <w:bCs/>
+          <w:sz w:val="26"/>
+          <w:szCs w:val="26"/>
+        </w:rPr>
+        <w:t>2.6.13 …</w:t>
+      </w:r>
     </w:p>
     <w:p>
       <w:pPr>
@@ -13759,7 +13248,122 @@
           <w:sz w:val="26"/>
           <w:szCs w:val="26"/>
         </w:rPr>
-        <w:t>3.1. MODEL EVALUATION</w:t>
+        <w:t>3.</w:t>
+      </w:r>
+      <w:r>
+        <w:rPr>
+          <w:sz w:val="26"/>
+          <w:szCs w:val="26"/>
+        </w:rPr>
+        <w:t>1</w:t>
+      </w:r>
+      <w:r>
+        <w:rPr>
+          <w:sz w:val="26"/>
+          <w:szCs w:val="26"/>
+        </w:rPr>
+        <w:t xml:space="preserve">. </w:t>
+      </w:r>
+      <w:r>
+        <w:rPr>
+          <w:sz w:val="26"/>
+          <w:szCs w:val="26"/>
+        </w:rPr>
+        <w:t>APP EVALUATION</w:t>
+      </w:r>
+      <w:r>
+        <w:rPr>
+          <w:sz w:val="26"/>
+          <w:szCs w:val="26"/>
+        </w:rPr>
+        <w:t xml:space="preserve"> </w:t>
+      </w:r>
+    </w:p>
+    <w:p>
+      <w:pPr>
+        <w:jc w:val="both"/>
+        <w:rPr>
+          <w:sz w:val="26"/>
+          <w:szCs w:val="26"/>
+        </w:rPr>
+      </w:pPr>
+      <w:r>
+        <w:rPr>
+          <w:sz w:val="26"/>
+          <w:szCs w:val="26"/>
+        </w:rPr>
+        <w:tab/>
+        <w:t xml:space="preserve">3.1.1. </w:t>
+      </w:r>
+      <w:r>
+        <w:rPr>
+          <w:sz w:val="26"/>
+          <w:szCs w:val="26"/>
+        </w:rPr>
+        <w:t>…</w:t>
+      </w:r>
+    </w:p>
+    <w:p>
+      <w:pPr>
+        <w:jc w:val="both"/>
+        <w:rPr>
+          <w:sz w:val="26"/>
+          <w:szCs w:val="26"/>
+        </w:rPr>
+      </w:pPr>
+      <w:r>
+        <w:rPr>
+          <w:sz w:val="26"/>
+          <w:szCs w:val="26"/>
+        </w:rPr>
+        <w:tab/>
+        <w:t xml:space="preserve">3.1.2. </w:t>
+      </w:r>
+      <w:r>
+        <w:rPr>
+          <w:sz w:val="26"/>
+          <w:szCs w:val="26"/>
+        </w:rPr>
+        <w:t>…</w:t>
+      </w:r>
+    </w:p>
+    <w:p>
+      <w:pPr>
+        <w:jc w:val="both"/>
+        <w:rPr>
+          <w:sz w:val="26"/>
+          <w:szCs w:val="26"/>
+        </w:rPr>
+      </w:pPr>
+    </w:p>
+    <w:p>
+      <w:pPr>
+        <w:jc w:val="both"/>
+        <w:rPr>
+          <w:sz w:val="26"/>
+          <w:szCs w:val="26"/>
+        </w:rPr>
+      </w:pPr>
+      <w:r>
+        <w:rPr>
+          <w:sz w:val="26"/>
+          <w:szCs w:val="26"/>
+        </w:rPr>
+        <w:t>3.</w:t>
+      </w:r>
+      <w:r>
+        <w:rPr>
+          <w:sz w:val="26"/>
+          <w:szCs w:val="26"/>
+        </w:rPr>
+        <w:t>2</w:t>
+      </w:r>
+      <w:r>
+        <w:rPr>
+          <w:sz w:val="26"/>
+          <w:szCs w:val="26"/>
+        </w:rPr>
+        <w:t>. MODEL EVALUATION</w:t>
       </w:r>
       <w:r>
         <w:rPr>
@@ -14101,7 +13705,39 @@
           <w:sz w:val="26"/>
           <w:szCs w:val="26"/>
         </w:rPr>
-        <w:t>Expansion of the scope to include other wild edible organisms (e.g., berries, wild root vegetables, and foraged leafy greens) by training additional or multi-task models.</w:t>
+        <w:t>Expansion of the scope to include other wild edible organisms (e.g., berries, wild root vegetables, and foraged leafy greens) by training additional or multi-task models</w:t>
+      </w:r>
+      <w:r>
+        <w:rPr>
+          <w:rFonts w:ascii="Times New Roman" w:hAnsi="Times New Roman" w:cs="Times New Roman"/>
+          <w:sz w:val="26"/>
+          <w:szCs w:val="26"/>
+        </w:rPr>
+        <w:t xml:space="preserve"> as well as </w:t>
+      </w:r>
+      <w:r>
+        <w:rPr>
+          <w:rFonts w:ascii="Times New Roman" w:hAnsi="Times New Roman" w:cs="Times New Roman"/>
+          <w:sz w:val="26"/>
+          <w:szCs w:val="26"/>
+        </w:rPr>
+        <w:t>expanding</w:t>
+      </w:r>
+      <w:r>
+        <w:rPr>
+          <w:rFonts w:ascii="Times New Roman" w:hAnsi="Times New Roman" w:cs="Times New Roman"/>
+          <w:sz w:val="26"/>
+          <w:szCs w:val="26"/>
+        </w:rPr>
+        <w:t xml:space="preserve"> the dataset to include other species (for searching feature)</w:t>
+      </w:r>
+      <w:r>
+        <w:rPr>
+          <w:rFonts w:ascii="Times New Roman" w:hAnsi="Times New Roman" w:cs="Times New Roman"/>
+          <w:sz w:val="26"/>
+          <w:szCs w:val="26"/>
+        </w:rPr>
+        <w:t>.</w:t>
       </w:r>
     </w:p>
     <w:p>
@@ -14124,7 +13760,55 @@
           <w:sz w:val="26"/>
           <w:szCs w:val="26"/>
         </w:rPr>
-        <w:t>Incorporation of lichen species into the existing fungal dataset</w:t>
+        <w:t>Refine</w:t>
+      </w:r>
+      <w:r>
+        <w:rPr>
+          <w:rFonts w:ascii="Times New Roman" w:hAnsi="Times New Roman" w:cs="Times New Roman"/>
+          <w:sz w:val="26"/>
+          <w:szCs w:val="26"/>
+        </w:rPr>
+        <w:t xml:space="preserve"> data augmentation strategies to </w:t>
+      </w:r>
+      <w:r>
+        <w:rPr>
+          <w:rFonts w:ascii="Times New Roman" w:hAnsi="Times New Roman" w:cs="Times New Roman"/>
+          <w:sz w:val="26"/>
+          <w:szCs w:val="26"/>
+        </w:rPr>
+        <w:t xml:space="preserve">further </w:t>
+      </w:r>
+      <w:r>
+        <w:rPr>
+          <w:rFonts w:ascii="Times New Roman" w:hAnsi="Times New Roman" w:cs="Times New Roman"/>
+          <w:sz w:val="26"/>
+          <w:szCs w:val="26"/>
+        </w:rPr>
+        <w:t xml:space="preserve">mitigate overfitting and </w:t>
+      </w:r>
+      <w:r>
+        <w:rPr>
+          <w:rFonts w:ascii="Times New Roman" w:hAnsi="Times New Roman" w:cs="Times New Roman"/>
+          <w:sz w:val="26"/>
+          <w:szCs w:val="26"/>
+        </w:rPr>
+        <w:t xml:space="preserve">potentially </w:t>
+      </w:r>
+      <w:r>
+        <w:rPr>
+          <w:rFonts w:ascii="Times New Roman" w:hAnsi="Times New Roman" w:cs="Times New Roman"/>
+          <w:sz w:val="26"/>
+          <w:szCs w:val="26"/>
+        </w:rPr>
+        <w:t xml:space="preserve">increase </w:t>
+      </w:r>
+      <w:r>
+        <w:rPr>
+          <w:rFonts w:ascii="Times New Roman" w:hAnsi="Times New Roman" w:cs="Times New Roman"/>
+          <w:sz w:val="26"/>
+          <w:szCs w:val="26"/>
+        </w:rPr>
+        <w:t>classification accuracy</w:t>
       </w:r>
       <w:r>
         <w:rPr>
@@ -14149,85 +13833,6 @@
           <w:szCs w:val="26"/>
         </w:rPr>
       </w:pPr>
-      <w:r>
-        <w:rPr>
-          <w:rFonts w:ascii="Times New Roman" w:hAnsi="Times New Roman" w:cs="Times New Roman"/>
-          <w:sz w:val="26"/>
-          <w:szCs w:val="26"/>
-        </w:rPr>
-        <w:t xml:space="preserve">Expand the current dataset to include more species of fungi. </w:t>
-      </w:r>
-    </w:p>
-    <w:p>
-      <w:pPr>
-        <w:pStyle w:val="ListParagraph"/>
-        <w:numPr>
-          <w:ilvl w:val="0"/>
-          <w:numId w:val="16"/>
-        </w:numPr>
-        <w:jc w:val="both"/>
-        <w:rPr>
-          <w:rFonts w:ascii="Times New Roman" w:hAnsi="Times New Roman" w:cs="Times New Roman"/>
-          <w:sz w:val="26"/>
-          <w:szCs w:val="26"/>
-        </w:rPr>
-      </w:pPr>
-      <w:r>
-        <w:rPr>
-          <w:rFonts w:ascii="Times New Roman" w:hAnsi="Times New Roman" w:cs="Times New Roman"/>
-          <w:sz w:val="26"/>
-          <w:szCs w:val="26"/>
-        </w:rPr>
-        <w:t>Refine</w:t>
-      </w:r>
-      <w:r>
-        <w:rPr>
-          <w:rFonts w:ascii="Times New Roman" w:hAnsi="Times New Roman" w:cs="Times New Roman"/>
-          <w:sz w:val="26"/>
-          <w:szCs w:val="26"/>
-        </w:rPr>
-        <w:t xml:space="preserve"> data augmentation strategies to </w:t>
-      </w:r>
-      <w:r>
-        <w:rPr>
-          <w:rFonts w:ascii="Times New Roman" w:hAnsi="Times New Roman" w:cs="Times New Roman"/>
-          <w:sz w:val="26"/>
-          <w:szCs w:val="26"/>
-        </w:rPr>
-        <w:t xml:space="preserve">further </w:t>
-      </w:r>
-      <w:r>
-        <w:rPr>
-          <w:rFonts w:ascii="Times New Roman" w:hAnsi="Times New Roman" w:cs="Times New Roman"/>
-          <w:sz w:val="26"/>
-          <w:szCs w:val="26"/>
-        </w:rPr>
-        <w:t xml:space="preserve">mitigate overfitting and </w:t>
-      </w:r>
-      <w:r>
-        <w:rPr>
-          <w:rFonts w:ascii="Times New Roman" w:hAnsi="Times New Roman" w:cs="Times New Roman"/>
-          <w:sz w:val="26"/>
-          <w:szCs w:val="26"/>
-        </w:rPr>
-        <w:t xml:space="preserve">potentially </w:t>
-      </w:r>
-      <w:r>
-        <w:rPr>
-          <w:rFonts w:ascii="Times New Roman" w:hAnsi="Times New Roman" w:cs="Times New Roman"/>
-          <w:sz w:val="26"/>
-          <w:szCs w:val="26"/>
-        </w:rPr>
-        <w:t xml:space="preserve">increase </w:t>
-      </w:r>
-      <w:r>
-        <w:rPr>
-          <w:rFonts w:ascii="Times New Roman" w:hAnsi="Times New Roman" w:cs="Times New Roman"/>
-          <w:sz w:val="26"/>
-          <w:szCs w:val="26"/>
-        </w:rPr>
-        <w:t>classification accuracy.</w:t>
-      </w:r>
       <w:r>
         <w:rPr>
           <w:rFonts w:ascii="Times New Roman" w:hAnsi="Times New Roman"/>
@@ -19301,7 +18906,7 @@
   <w:style w:type="paragraph" w:default="1" w:styleId="Normal">
     <w:name w:val="Normal"/>
     <w:qFormat/>
-    <w:rsid w:val="002A4441"/>
+    <w:rsid w:val="006D3125"/>
     <w:pPr>
       <w:suppressAutoHyphens/>
     </w:pPr>
@@ -19479,6 +19084,7 @@
   <w:style w:type="character" w:default="1" w:styleId="DefaultParagraphFont">
     <w:name w:val="Default Paragraph Font"/>
     <w:uiPriority w:val="1"/>
+    <w:semiHidden/>
     <w:unhideWhenUsed/>
   </w:style>
   <w:style w:type="table" w:default="1" w:styleId="TableNormal">

</xml_diff>